<commit_message>
curves paper draft (sent to Richard)
</commit_message>
<xml_diff>
--- a/Manuscripts/Draft_4_curves_exp.docx
+++ b/Manuscripts/Draft_4_curves_exp.docx
@@ -112,7 +112,6 @@
         </w:rPr>
         <w:t>, Richard M. Wilkie</w:t>
       </w:r>
-      <w:proofErr w:type="gramStart"/>
       <w:r>
         <w:rPr>
           <w:b/>
@@ -122,7 +121,6 @@
         </w:rPr>
         <w:t>1,*</w:t>
       </w:r>
-      <w:proofErr w:type="gramEnd"/>
     </w:p>
     <w:p>
       <w:pPr>
@@ -293,53 +291,7 @@
           <w:szCs w:val="22"/>
           <w:highlight w:val="white"/>
         </w:rPr>
-        <w:t xml:space="preserve">demonstrated that when steering toward a straight road-line, drivers accumulate perceptual evidence (error) over time to initiate their steering action (Accumulator framework), rather than waiting for perceptual evidence to surpass time-independent fixed thresholds (Threshold framework). </w:t>
-      </w:r>
-      <w:commentRangeStart w:id="0"/>
-      <w:r>
-        <w:rPr>
-          <w:color w:val="000000"/>
-          <w:sz w:val="22"/>
-          <w:szCs w:val="22"/>
-          <w:highlight w:val="white"/>
-        </w:rPr>
-        <w:t xml:space="preserve">However, straight road-lines are a highly simplified case with a constrained set of visual cues. Furthermore, </w:t>
-      </w:r>
-      <w:proofErr w:type="gramStart"/>
-      <w:r>
-        <w:rPr>
-          <w:color w:val="000000"/>
-          <w:sz w:val="22"/>
-          <w:szCs w:val="22"/>
-          <w:highlight w:val="white"/>
-        </w:rPr>
-        <w:t>with regard to</w:t>
-      </w:r>
-      <w:proofErr w:type="gramEnd"/>
-      <w:r>
-        <w:rPr>
-          <w:color w:val="000000"/>
-          <w:sz w:val="22"/>
-          <w:szCs w:val="22"/>
-          <w:highlight w:val="white"/>
-        </w:rPr>
-        <w:t xml:space="preserve"> traffic safety, curve driving is of high applied interest and thus it is important to test whether the Accumulator theory applies within this setting. </w:t>
-      </w:r>
-      <w:commentRangeEnd w:id="0"/>
-      <w:r>
-        <w:rPr>
-          <w:rStyle w:val="CommentReference"/>
-        </w:rPr>
-        <w:commentReference w:id="0"/>
-      </w:r>
-      <w:r>
-        <w:rPr>
-          <w:color w:val="000000"/>
-          <w:sz w:val="22"/>
-          <w:szCs w:val="22"/>
-          <w:highlight w:val="white"/>
-        </w:rPr>
-        <w:t>Therefore, the current experiment aims to establish whether the Accumulator framework still provides a good description of human responses when steering toward curved road-lines. Using a computer-generated steering correction paradigm, drivers (N=1</w:t>
+        <w:t>demonstrated that when steering toward a straight road-line, drivers accumulate perceptual evidence (error) over time to initiate their steering action (Accumulator framework), rather than waiting for perceptual evidence to surpass time-independent fixed thresholds (Threshold framework). However, straight road-lines are a highly simplified case with a constrained set of visual cues. Furthermore, with regard to traffic safety, curve driving is of high applied interest and thus it is important to test whether the Accumulator theory applies within this setting. Therefore, the current experiment aims to establish whether the Accumulator framework still provides a good description of human responses when steering toward curved road-lines. Using a computer-generated steering correction paradigm, drivers (N=1</w:t>
       </w:r>
       <w:r>
         <w:rPr>
@@ -507,23 +459,7 @@
           <w:sz w:val="22"/>
           <w:szCs w:val="22"/>
         </w:rPr>
-        <w:t xml:space="preserve">perceptual information is accumulated over time </w:t>
-      </w:r>
-      <w:proofErr w:type="gramStart"/>
-      <w:r>
-        <w:rPr>
-          <w:sz w:val="22"/>
-          <w:szCs w:val="22"/>
-        </w:rPr>
-        <w:t>in order to</w:t>
-      </w:r>
-      <w:proofErr w:type="gramEnd"/>
-      <w:r>
-        <w:rPr>
-          <w:sz w:val="22"/>
-          <w:szCs w:val="22"/>
-        </w:rPr>
-        <w:t xml:space="preserve"> initiate an </w:t>
+        <w:t xml:space="preserve">perceptual information is accumulated over time in order to initiate an </w:t>
       </w:r>
       <w:r>
         <w:rPr>
@@ -544,7 +480,7 @@
           <w:szCs w:val="22"/>
         </w:rPr>
       </w:pPr>
-      <w:bookmarkStart w:id="1" w:name="_Toc88648190"/>
+      <w:bookmarkStart w:id="0" w:name="_Toc88648190"/>
       <w:r>
         <w:rPr>
           <w:sz w:val="22"/>
@@ -552,7 +488,7 @@
         </w:rPr>
         <w:t>Introduction</w:t>
       </w:r>
-      <w:bookmarkEnd w:id="1"/>
+      <w:bookmarkEnd w:id="0"/>
     </w:p>
     <w:p>
       <w:pPr>
@@ -901,23 +837,7 @@
           <w:szCs w:val="22"/>
         </w:rPr>
         <w:lastRenderedPageBreak/>
-        <w:t xml:space="preserve">Threshold and Accumulator frameworks attempt to explain how an input signal builds towards a threshold </w:t>
-      </w:r>
-      <w:proofErr w:type="gramStart"/>
-      <w:r>
-        <w:rPr>
-          <w:sz w:val="22"/>
-          <w:szCs w:val="22"/>
-        </w:rPr>
-        <w:t>in order for</w:t>
-      </w:r>
-      <w:proofErr w:type="gramEnd"/>
-      <w:r>
-        <w:rPr>
-          <w:sz w:val="22"/>
-          <w:szCs w:val="22"/>
-        </w:rPr>
-        <w:t xml:space="preserve"> a sensorimotor action to be initiated. The main assumption of a Threshold framework is that a sensorimotor action is triggered once an error signal indicating a need for control surpasses a fixed absolute value </w:t>
+        <w:t xml:space="preserve">Threshold and Accumulator frameworks attempt to explain how an input signal builds towards a threshold in order for a sensorimotor action to be initiated. The main assumption of a Threshold framework is that a sensorimotor action is triggered once an error signal indicating a need for control surpasses a fixed absolute value </w:t>
       </w:r>
       <w:r>
         <w:rPr>
@@ -1014,23 +934,7 @@
           <w:sz w:val="22"/>
           <w:szCs w:val="22"/>
         </w:rPr>
-        <w:t xml:space="preserve"> (Lee, 1976; </w:t>
-      </w:r>
-      <w:proofErr w:type="spellStart"/>
-      <w:r>
-        <w:rPr>
-          <w:sz w:val="22"/>
-          <w:szCs w:val="22"/>
-        </w:rPr>
-        <w:t>Xue</w:t>
-      </w:r>
-      <w:proofErr w:type="spellEnd"/>
-      <w:r>
-        <w:rPr>
-          <w:sz w:val="22"/>
-          <w:szCs w:val="22"/>
-        </w:rPr>
-        <w:t xml:space="preserve">, Markkula, Yan, &amp; Merat, 2018). Hence a driver may only produce a braking response once optical expansion surpasses some fixed magnitude. Whilst it may seem intuitive that a human would initiate a sensorimotor action based directly upon the perceptual information that is presented at a particular instant, recent evidence within the driving domain has suggested that this is too simplistic to reliably replicate human performance </w:t>
+        <w:t xml:space="preserve"> (Lee, 1976; Xue, Markkula, Yan, &amp; Merat, 2018). Hence a driver may only produce a braking response once optical expansion surpasses some fixed magnitude. Whilst it may seem intuitive that a human would initiate a sensorimotor action based directly upon the perceptual information that is presented at a particular instant, recent evidence within the driving domain has suggested that this is too simplistic to reliably replicate human performance </w:t>
       </w:r>
       <w:r>
         <w:rPr>
@@ -1200,23 +1104,7 @@
           <w:sz w:val="22"/>
           <w:szCs w:val="22"/>
         </w:rPr>
-        <w:t>. This means that the shaded areas in Figure 1 are equal in area; in other words, they are equal in accumulated error. As a result, responses would be initiated at higher perceived control errors (</w:t>
-      </w:r>
-      <w:proofErr w:type="gramStart"/>
-      <w:r>
-        <w:rPr>
-          <w:sz w:val="22"/>
-          <w:szCs w:val="22"/>
-        </w:rPr>
-        <w:t>i.e.</w:t>
-      </w:r>
-      <w:proofErr w:type="gramEnd"/>
-      <w:r>
-        <w:rPr>
-          <w:sz w:val="22"/>
-          <w:szCs w:val="22"/>
-        </w:rPr>
-        <w:t xml:space="preserve"> at the points indicated by pluses) when the rate of increase in the signal is larger. This replicates findings within the braking literature where </w:t>
+        <w:t xml:space="preserve">. This means that the shaded areas in Figure 1 are equal in area; in other words, they are equal in accumulated error. As a result, responses would be initiated at higher perceived control errors (i.e. at the points indicated by pluses) when the rate of increase in the signal is larger. This replicates findings within the braking literature where </w:t>
       </w:r>
       <w:r>
         <w:rPr>
@@ -1319,7 +1207,7 @@
                     </pic:cNvPicPr>
                   </pic:nvPicPr>
                   <pic:blipFill>
-                    <a:blip r:embed="rId13" cstate="print">
+                    <a:blip r:embed="rId9" cstate="print">
                       <a:extLst>
                         <a:ext uri="{28A0092B-C50C-407E-A947-70E740481C1C}">
                           <a14:useLocalDpi xmlns:a14="http://schemas.microsoft.com/office/drawing/2010/main" val="0"/>
@@ -1572,23 +1460,7 @@
           <w:sz w:val="22"/>
           <w:szCs w:val="22"/>
         </w:rPr>
-        <w:t xml:space="preserve"> road-line, that could be offset at one of </w:t>
-      </w:r>
-      <w:proofErr w:type="gramStart"/>
-      <w:r>
-        <w:rPr>
-          <w:sz w:val="22"/>
-          <w:szCs w:val="22"/>
-        </w:rPr>
-        <w:t>a number of</w:t>
-      </w:r>
-      <w:proofErr w:type="gramEnd"/>
-      <w:r>
-        <w:rPr>
-          <w:sz w:val="22"/>
-          <w:szCs w:val="22"/>
-        </w:rPr>
-        <w:t xml:space="preserve"> possible orientations. However, such a set up produced a prominent egocentric visual angle </w:t>
+        <w:t xml:space="preserve"> road-line, that could be offset at one of a number of possible orientations. However, such a set up produced a prominent egocentric visual angle </w:t>
       </w:r>
       <m:oMath>
         <m:r>
@@ -1739,7 +1611,7 @@
                     </pic:cNvPicPr>
                   </pic:nvPicPr>
                   <pic:blipFill>
-                    <a:blip r:embed="rId14" cstate="print">
+                    <a:blip r:embed="rId10" cstate="print">
                       <a:extLst>
                         <a:ext uri="{28A0092B-C50C-407E-A947-70E740481C1C}">
                           <a14:useLocalDpi xmlns:a14="http://schemas.microsoft.com/office/drawing/2010/main" val="0"/>
@@ -1882,27 +1754,7 @@
           <w:sz w:val="22"/>
           <w:szCs w:val="22"/>
         </w:rPr>
-        <w:t xml:space="preserve">generates the image shown on the visual display). To create a display simulation that provides optical information </w:t>
-      </w:r>
-      <w:proofErr w:type="gramStart"/>
-      <w:r>
-        <w:rPr>
-          <w:i/>
-          <w:color w:val="000000"/>
-          <w:sz w:val="22"/>
-          <w:szCs w:val="22"/>
-        </w:rPr>
-        <w:t>similar to</w:t>
-      </w:r>
-      <w:proofErr w:type="gramEnd"/>
-      <w:r>
-        <w:rPr>
-          <w:i/>
-          <w:color w:val="000000"/>
-          <w:sz w:val="22"/>
-          <w:szCs w:val="22"/>
-        </w:rPr>
-        <w:t xml:space="preserve"> that produced during real-world locomotion, the camera view would be in-line with the direction of travel (panel A).</w:t>
+        <w:t>generates the image shown on the visual display). To create a display simulation that provides optical information similar to that produced during real-world locomotion, the camera view would be in-line with the direction of travel (panel A).</w:t>
       </w:r>
       <w:r>
         <w:rPr>
@@ -2048,39 +1900,7 @@
           <w:szCs w:val="22"/>
         </w:rPr>
         <w:lastRenderedPageBreak/>
-        <w:t xml:space="preserve">the precision with which they are able to implement their locomotor strategy. Furthermore, counter-rotating the virtual heading in the manner produced by Goodridge et al (2022) generated a sensation of the vehicle drift. This is because the optical information participants received (specified by the camera view) had an angular offset relative to the direction they were travelling. Hence it is possible that ambiguity in the perceptual signals may have led to a decreased reliance on a single threshold of response, leading instead to behaviour more consistent with accumulation. Goodridge et al (2022) discussed the possibility that Accumulator and Threshold frameworks may be two differing strategies that humans can use within the sensorimotor system </w:t>
-      </w:r>
-      <w:proofErr w:type="gramStart"/>
-      <w:r>
-        <w:rPr>
-          <w:sz w:val="22"/>
-          <w:szCs w:val="22"/>
-        </w:rPr>
-        <w:t>in order to</w:t>
-      </w:r>
-      <w:proofErr w:type="gramEnd"/>
-      <w:r>
-        <w:rPr>
-          <w:sz w:val="22"/>
-          <w:szCs w:val="22"/>
-        </w:rPr>
-        <w:t xml:space="preserve"> produce actions depending upon the situation. </w:t>
-      </w:r>
-      <w:proofErr w:type="gramStart"/>
-      <w:r>
-        <w:rPr>
-          <w:sz w:val="22"/>
-          <w:szCs w:val="22"/>
-        </w:rPr>
-        <w:t>So</w:t>
-      </w:r>
-      <w:proofErr w:type="gramEnd"/>
-      <w:r>
-        <w:rPr>
-          <w:sz w:val="22"/>
-          <w:szCs w:val="22"/>
-        </w:rPr>
-        <w:t xml:space="preserve"> it may simply have been that the set-up used by Goodridge et al (2022) facilitated an accumulation strategy, rather than accumulation being the predominant method used by drivers independent of the steering context. </w:t>
+        <w:t xml:space="preserve">the precision with which they are able to implement their locomotor strategy. Furthermore, counter-rotating the virtual heading in the manner produced by Goodridge et al (2022) generated a sensation of the vehicle drift. This is because the optical information participants received (specified by the camera view) had an angular offset relative to the direction they were travelling. Hence it is possible that ambiguity in the perceptual signals may have led to a decreased reliance on a single threshold of response, leading instead to behaviour more consistent with accumulation. Goodridge et al (2022) discussed the possibility that Accumulator and Threshold frameworks may be two differing strategies that humans can use within the sensorimotor system in order to produce actions depending upon the situation. So it may simply have been that the set-up used by Goodridge et al (2022) facilitated an accumulation strategy, rather than accumulation being the predominant method used by drivers independent of the steering context. </w:t>
       </w:r>
     </w:p>
     <w:p>
@@ -2259,7 +2079,7 @@
                     </pic:cNvPicPr>
                   </pic:nvPicPr>
                   <pic:blipFill>
-                    <a:blip r:embed="rId15" cstate="print">
+                    <a:blip r:embed="rId11" cstate="print">
                       <a:extLst>
                         <a:ext uri="{28A0092B-C50C-407E-A947-70E740481C1C}">
                           <a14:useLocalDpi xmlns:a14="http://schemas.microsoft.com/office/drawing/2010/main" val="0"/>
@@ -2441,16 +2261,7 @@
           <w:sz w:val="22"/>
           <w:szCs w:val="22"/>
         </w:rPr>
-        <w:t xml:space="preserve">a preview distance 10 m along the line. </w:t>
-      </w:r>
-      <w:commentRangeStart w:id="2"/>
-      <w:r>
-        <w:rPr>
-          <w:i/>
-          <w:sz w:val="22"/>
-          <w:szCs w:val="22"/>
-        </w:rPr>
-        <w:t xml:space="preserve">The angle between the direction of travel and the </w:t>
+        <w:t xml:space="preserve">a preview distance 10 m along the line. The angle between the direction of travel and the </w:t>
       </w:r>
       <w:r>
         <w:rPr>
@@ -2478,13 +2289,6 @@
         </w:rPr>
         <w:t xml:space="preserve">. </w:t>
       </w:r>
-      <w:commentRangeEnd w:id="2"/>
-      <w:r>
-        <w:rPr>
-          <w:rStyle w:val="CommentReference"/>
-        </w:rPr>
-        <w:commentReference w:id="2"/>
-      </w:r>
       <w:r>
         <w:rPr>
           <w:i/>
@@ -2994,7 +2798,7 @@
           <w:szCs w:val="22"/>
         </w:rPr>
       </w:pPr>
-      <w:bookmarkStart w:id="3" w:name="_Toc88648195"/>
+      <w:bookmarkStart w:id="1" w:name="_Toc88648195"/>
       <w:r>
         <w:rPr>
           <w:sz w:val="22"/>
@@ -3002,7 +2806,7 @@
         </w:rPr>
         <w:t>Method</w:t>
       </w:r>
-      <w:bookmarkEnd w:id="3"/>
+      <w:bookmarkEnd w:id="1"/>
     </w:p>
     <w:p>
       <w:pPr>
@@ -3014,7 +2818,7 @@
           <w:szCs w:val="22"/>
         </w:rPr>
       </w:pPr>
-      <w:bookmarkStart w:id="4" w:name="_Toc88648191"/>
+      <w:bookmarkStart w:id="2" w:name="_Toc88648191"/>
       <w:r>
         <w:rPr>
           <w:sz w:val="22"/>
@@ -3022,7 +2826,7 @@
         </w:rPr>
         <w:t>Hypotheses</w:t>
       </w:r>
-      <w:bookmarkEnd w:id="4"/>
+      <w:bookmarkEnd w:id="2"/>
     </w:p>
     <w:p>
       <w:pPr>
@@ -3034,22 +2838,13 @@
           <w:szCs w:val="22"/>
         </w:rPr>
       </w:pPr>
-      <w:bookmarkStart w:id="5" w:name="_Toc88648192"/>
-      <w:proofErr w:type="gramStart"/>
-      <w:r>
-        <w:rPr>
-          <w:sz w:val="22"/>
-          <w:szCs w:val="22"/>
-        </w:rPr>
-        <w:t>In order to</w:t>
-      </w:r>
-      <w:proofErr w:type="gramEnd"/>
-      <w:r>
-        <w:rPr>
-          <w:sz w:val="22"/>
-          <w:szCs w:val="22"/>
-        </w:rPr>
-        <w:t xml:space="preserve"> produce hypotheses of human behaviour based on Threshold and Accumulator frameworks, the experimental paradigm was simulated. The radius of the road-line (manipulating the rate at which the perceived control error developed; </w:t>
+      <w:bookmarkStart w:id="3" w:name="_Toc88648192"/>
+      <w:r>
+        <w:rPr>
+          <w:sz w:val="22"/>
+          <w:szCs w:val="22"/>
+        </w:rPr>
+        <w:t xml:space="preserve">In order to produce hypotheses of human behaviour based on Threshold and Accumulator frameworks, the experimental paradigm was simulated. The radius of the road-line (manipulating the rate at which the perceived control error developed; </w:t>
       </w:r>
       <m:oMath>
         <m:acc>
@@ -3101,25 +2896,7 @@
           <w:sz w:val="22"/>
           <w:szCs w:val="22"/>
         </w:rPr>
-        <w:t xml:space="preserve">) </w:t>
-      </w:r>
-      <w:proofErr w:type="gramStart"/>
-      <w:r>
-        <w:rPr>
-          <w:color w:val="000000"/>
-          <w:sz w:val="22"/>
-          <w:szCs w:val="22"/>
-        </w:rPr>
-        <w:t>in order to</w:t>
-      </w:r>
-      <w:proofErr w:type="gramEnd"/>
-      <w:r>
-        <w:rPr>
-          <w:color w:val="000000"/>
-          <w:sz w:val="22"/>
-          <w:szCs w:val="22"/>
-        </w:rPr>
-        <w:t xml:space="preserve"> create the range of conditions used within the real experiment. The experimental paradigm settings in the simulations also matched those in the real experiment (</w:t>
+        <w:t>) in order to create the range of conditions used within the real experiment. The experimental paradigm settings in the simulations also matched those in the real experiment (</w:t>
       </w:r>
       <w:r>
         <w:rPr>
@@ -3267,23 +3044,7 @@
           <w:sz w:val="22"/>
           <w:szCs w:val="22"/>
         </w:rPr>
-        <w:t xml:space="preserve">Decision boundary and fixed threshold values were chosen to give reaction times and lateral position errors similar in magnitude to those observed in previous studies (Markkula et al, 2018) and the pilot investigations. Modifying these parameter values would have adjusted the overall predicted values of reaction times and lateral position errors, but the qualitative pattern of differences between framework predictions remained the same. The aim of these simulations </w:t>
-      </w:r>
-      <w:proofErr w:type="gramStart"/>
-      <w:r>
-        <w:rPr>
-          <w:sz w:val="22"/>
-          <w:szCs w:val="22"/>
-        </w:rPr>
-        <w:t>were</w:t>
-      </w:r>
-      <w:proofErr w:type="gramEnd"/>
-      <w:r>
-        <w:rPr>
-          <w:sz w:val="22"/>
-          <w:szCs w:val="22"/>
-        </w:rPr>
-        <w:t xml:space="preserve"> to provide a qualitative description of expected steering behaviour according to Threshold and Accumulator accounts which could then be compared to driver steering responses.</w:t>
+        <w:t>Decision boundary and fixed threshold values were chosen to give reaction times and lateral position errors similar in magnitude to those observed in previous studies (Markkula et al, 2018) and the pilot investigations. Modifying these parameter values would have adjusted the overall predicted values of reaction times and lateral position errors, but the qualitative pattern of differences between framework predictions remained the same. The aim of these simulations were to provide a qualitative description of expected steering behaviour according to Threshold and Accumulator accounts which could then be compared to driver steering responses.</w:t>
       </w:r>
       <w:r>
         <w:rPr>
@@ -3318,7 +3079,7 @@
         </w:rPr>
         <w:t>H1 Reaction time</w:t>
       </w:r>
-      <w:bookmarkEnd w:id="5"/>
+      <w:bookmarkEnd w:id="3"/>
     </w:p>
     <w:p>
       <w:pPr>
@@ -3450,9 +3211,9 @@
         </w:rPr>
         <w:t xml:space="preserve"> as radii become larger. The Threshold framework predicts that between-level differences in starting position should remain constant regardless of the radius of the road-line curvature. </w:t>
       </w:r>
-      <w:bookmarkStart w:id="6" w:name="_Ref83051303"/>
-      <w:bookmarkStart w:id="7" w:name="_Toc88648044"/>
-      <w:bookmarkEnd w:id="6"/>
+      <w:bookmarkStart w:id="4" w:name="_Ref83051303"/>
+      <w:bookmarkStart w:id="5" w:name="_Toc88648044"/>
+      <w:bookmarkEnd w:id="4"/>
     </w:p>
     <w:p>
       <w:pPr>
@@ -3502,7 +3263,7 @@
                     </pic:cNvPicPr>
                   </pic:nvPicPr>
                   <pic:blipFill>
-                    <a:blip r:embed="rId16" cstate="print">
+                    <a:blip r:embed="rId12" cstate="print">
                       <a:extLst>
                         <a:ext uri="{28A0092B-C50C-407E-A947-70E740481C1C}">
                           <a14:useLocalDpi xmlns:a14="http://schemas.microsoft.com/office/drawing/2010/main" val="0"/>
@@ -3650,8 +3411,8 @@
           <w:szCs w:val="22"/>
         </w:rPr>
       </w:pPr>
-      <w:bookmarkStart w:id="8" w:name="_Toc88648193"/>
-      <w:bookmarkEnd w:id="7"/>
+      <w:bookmarkStart w:id="6" w:name="_Toc88648193"/>
+      <w:bookmarkEnd w:id="5"/>
       <w:r>
         <w:rPr>
           <w:sz w:val="22"/>
@@ -3659,7 +3420,7 @@
         </w:rPr>
         <w:t>H2 Lateral position error</w:t>
       </w:r>
-      <w:bookmarkEnd w:id="8"/>
+      <w:bookmarkEnd w:id="6"/>
     </w:p>
     <w:p>
       <w:pPr>
@@ -3676,25 +3437,7 @@
           <w:sz w:val="22"/>
           <w:szCs w:val="22"/>
         </w:rPr>
-        <w:t xml:space="preserve">The Threshold framework predicts that the driver will respond at the same lateral position error regardless of the curve radius. However, with additional motor latency slight increases in lateral position error might be expected for smaller radii (depending on latency magnitude). The average motor latency is around 150 </w:t>
-      </w:r>
-      <w:proofErr w:type="spellStart"/>
-      <w:r>
-        <w:rPr>
-          <w:color w:val="000000"/>
-          <w:sz w:val="22"/>
-          <w:szCs w:val="22"/>
-        </w:rPr>
-        <w:t>ms</w:t>
-      </w:r>
-      <w:proofErr w:type="spellEnd"/>
-      <w:r>
-        <w:rPr>
-          <w:color w:val="000000"/>
-          <w:sz w:val="22"/>
-          <w:szCs w:val="22"/>
-        </w:rPr>
-        <w:t xml:space="preserve"> </w:t>
+        <w:t xml:space="preserve">The Threshold framework predicts that the driver will respond at the same lateral position error regardless of the curve radius. However, with additional motor latency slight increases in lateral position error might be expected for smaller radii (depending on latency magnitude). The average motor latency is around 150 ms </w:t>
       </w:r>
       <w:r>
         <w:rPr>
@@ -3743,25 +3486,7 @@
           <w:sz w:val="22"/>
           <w:szCs w:val="22"/>
         </w:rPr>
-        <w:t xml:space="preserve"> during which time the vehicle continues to travel through the environment and thus lateral position error continues to increase. This means that lateral position error </w:t>
-      </w:r>
-      <w:proofErr w:type="gramStart"/>
-      <w:r>
-        <w:rPr>
-          <w:color w:val="000000"/>
-          <w:sz w:val="22"/>
-          <w:szCs w:val="22"/>
-        </w:rPr>
-        <w:t>at the moment</w:t>
-      </w:r>
-      <w:proofErr w:type="gramEnd"/>
-      <w:r>
-        <w:rPr>
-          <w:color w:val="000000"/>
-          <w:sz w:val="22"/>
-          <w:szCs w:val="22"/>
-        </w:rPr>
-        <w:t xml:space="preserve"> the steering response is actually generated is delayed with respect to the triggering signal. </w:t>
+        <w:t xml:space="preserve"> during which time the vehicle continues to travel through the environment and thus lateral position error continues to increase. This means that lateral position error at the moment the steering response is actually generated is delayed with respect to the triggering signal. </w:t>
       </w:r>
       <w:r>
         <w:rPr>
@@ -3869,7 +3594,7 @@
                     </pic:cNvPicPr>
                   </pic:nvPicPr>
                   <pic:blipFill>
-                    <a:blip r:embed="rId17" cstate="print">
+                    <a:blip r:embed="rId13" cstate="print">
                       <a:extLst>
                         <a:ext uri="{28A0092B-C50C-407E-A947-70E740481C1C}">
                           <a14:useLocalDpi xmlns:a14="http://schemas.microsoft.com/office/drawing/2010/main" val="0"/>
@@ -4012,7 +3737,7 @@
           <w:szCs w:val="22"/>
         </w:rPr>
       </w:pPr>
-      <w:bookmarkStart w:id="9" w:name="_Toc88648194"/>
+      <w:bookmarkStart w:id="7" w:name="_Toc88648194"/>
       <w:r>
         <w:rPr>
           <w:sz w:val="22"/>
@@ -4020,7 +3745,7 @@
         </w:rPr>
         <w:t>H3 Steering</w:t>
       </w:r>
-      <w:bookmarkEnd w:id="9"/>
+      <w:bookmarkEnd w:id="7"/>
       <w:r>
         <w:rPr>
           <w:sz w:val="22"/>
@@ -4213,7 +3938,7 @@
                     </pic:cNvPicPr>
                   </pic:nvPicPr>
                   <pic:blipFill>
-                    <a:blip r:embed="rId18" cstate="print">
+                    <a:blip r:embed="rId14" cstate="print">
                       <a:extLst>
                         <a:ext uri="{28A0092B-C50C-407E-A947-70E740481C1C}">
                           <a14:useLocalDpi xmlns:a14="http://schemas.microsoft.com/office/drawing/2010/main" val="0"/>
@@ -4362,13 +4087,181 @@
           <w:szCs w:val="22"/>
         </w:rPr>
       </w:pPr>
-      <w:bookmarkStart w:id="10" w:name="_Toc88648196"/>
+      <w:bookmarkStart w:id="8" w:name="_Toc88648196"/>
       <w:r>
         <w:rPr>
           <w:sz w:val="22"/>
           <w:szCs w:val="22"/>
         </w:rPr>
         <w:t>Participants</w:t>
+      </w:r>
+      <w:bookmarkEnd w:id="8"/>
+    </w:p>
+    <w:p>
+      <w:pPr>
+        <w:spacing w:line="480" w:lineRule="auto"/>
+        <w:jc w:val="both"/>
+        <w:rPr>
+          <w:sz w:val="22"/>
+          <w:szCs w:val="22"/>
+        </w:rPr>
+      </w:pPr>
+      <w:r>
+        <w:rPr>
+          <w:sz w:val="22"/>
+          <w:szCs w:val="22"/>
+        </w:rPr>
+        <w:t>1</w:t>
+      </w:r>
+      <w:r>
+        <w:rPr>
+          <w:sz w:val="22"/>
+          <w:szCs w:val="22"/>
+        </w:rPr>
+        <w:t>2</w:t>
+      </w:r>
+      <w:r>
+        <w:rPr>
+          <w:sz w:val="22"/>
+          <w:szCs w:val="22"/>
+        </w:rPr>
+        <w:t xml:space="preserve"> participants took part in the experiment</w:t>
+      </w:r>
+      <w:r>
+        <w:rPr>
+          <w:sz w:val="22"/>
+          <w:szCs w:val="22"/>
+        </w:rPr>
+        <w:t xml:space="preserve"> however 1 participant had to be removed due to not having a valid UK driving license at the time of testing. This left 11 valid participant</w:t>
+      </w:r>
+      <w:r>
+        <w:rPr>
+          <w:sz w:val="22"/>
+          <w:szCs w:val="22"/>
+        </w:rPr>
+        <w:t>s for the data analysis</w:t>
+      </w:r>
+      <w:r>
+        <w:rPr>
+          <w:sz w:val="22"/>
+          <w:szCs w:val="22"/>
+        </w:rPr>
+        <w:t xml:space="preserve"> (5 females, </w:t>
+      </w:r>
+      <w:r>
+        <w:rPr>
+          <w:sz w:val="22"/>
+          <w:szCs w:val="22"/>
+        </w:rPr>
+        <w:t>6</w:t>
+      </w:r>
+      <w:r>
+        <w:rPr>
+          <w:sz w:val="22"/>
+          <w:szCs w:val="22"/>
+        </w:rPr>
+        <w:t xml:space="preserve"> males, mean age = 29.91, range = 22-44) all had normal or corrected to normal vision alongside a valid UK driving license. The number of months holding a driving license ranged from 1-312 (</w:t>
+      </w:r>
+      <w:r>
+        <w:rPr>
+          <w:i/>
+          <w:sz w:val="22"/>
+          <w:szCs w:val="22"/>
+        </w:rPr>
+        <w:t>mean</w:t>
+      </w:r>
+      <w:r>
+        <w:rPr>
+          <w:sz w:val="22"/>
+          <w:szCs w:val="22"/>
+        </w:rPr>
+        <w:t xml:space="preserve"> = 73.33 months, </w:t>
+      </w:r>
+      <w:r>
+        <w:rPr>
+          <w:i/>
+          <w:sz w:val="22"/>
+          <w:szCs w:val="22"/>
+        </w:rPr>
+        <w:t>SD</w:t>
+      </w:r>
+      <w:r>
+        <w:rPr>
+          <w:sz w:val="22"/>
+          <w:szCs w:val="22"/>
+        </w:rPr>
+        <w:t xml:space="preserve"> = 100.12).</w:t>
+      </w:r>
+    </w:p>
+    <w:p>
+      <w:pPr>
+        <w:pStyle w:val="Heading3"/>
+        <w:spacing w:line="480" w:lineRule="auto"/>
+        <w:jc w:val="both"/>
+        <w:rPr>
+          <w:sz w:val="22"/>
+          <w:szCs w:val="22"/>
+        </w:rPr>
+      </w:pPr>
+      <w:bookmarkStart w:id="9" w:name="_Toc88648197"/>
+      <w:r>
+        <w:rPr>
+          <w:sz w:val="22"/>
+          <w:szCs w:val="22"/>
+        </w:rPr>
+        <w:t>Apparatus</w:t>
+      </w:r>
+      <w:bookmarkEnd w:id="9"/>
+      <w:r>
+        <w:rPr>
+          <w:sz w:val="22"/>
+          <w:szCs w:val="22"/>
+        </w:rPr>
+        <w:t xml:space="preserve"> </w:t>
+      </w:r>
+    </w:p>
+    <w:p>
+      <w:pPr>
+        <w:spacing w:line="480" w:lineRule="auto"/>
+        <w:jc w:val="both"/>
+        <w:rPr>
+          <w:sz w:val="22"/>
+          <w:szCs w:val="22"/>
+        </w:rPr>
+      </w:pPr>
+      <w:r>
+        <w:rPr>
+          <w:sz w:val="22"/>
+          <w:szCs w:val="22"/>
+        </w:rPr>
+        <w:t xml:space="preserve">The virtual environment was created in WorldViz Vizard 5 and back projected on a screen with dimensions 1.98 m x 1.43 m. Participants sat 1 m away generating a total visual angle of 89.4° x 71.3° with the true horizon being 1.2 m from the ground. Data were acquired using a Logitech G27 force-feedback steering wheel and was synchronised to the refresh rate of the display at </w:t>
+      </w:r>
+      <w:r>
+        <w:rPr>
+          <w:sz w:val="22"/>
+          <w:szCs w:val="22"/>
+        </w:rPr>
+        <w:lastRenderedPageBreak/>
+        <w:t xml:space="preserve">60 Hz. Participants did not operate accelerator/brake pedals and vehicle speed remained constant at 8 m/s.   </w:t>
+      </w:r>
+    </w:p>
+    <w:p>
+      <w:pPr>
+        <w:pStyle w:val="Heading3"/>
+        <w:spacing w:line="480" w:lineRule="auto"/>
+        <w:jc w:val="both"/>
+        <w:rPr>
+          <w:sz w:val="22"/>
+          <w:szCs w:val="22"/>
+        </w:rPr>
+      </w:pPr>
+      <w:bookmarkStart w:id="10" w:name="_Toc88648198"/>
+      <w:r>
+        <w:rPr>
+          <w:sz w:val="22"/>
+          <w:szCs w:val="22"/>
+        </w:rPr>
+        <w:t>Design</w:t>
       </w:r>
       <w:bookmarkEnd w:id="10"/>
     </w:p>
@@ -4386,190 +4279,6 @@
           <w:sz w:val="22"/>
           <w:szCs w:val="22"/>
         </w:rPr>
-        <w:t>1</w:t>
-      </w:r>
-      <w:r>
-        <w:rPr>
-          <w:sz w:val="22"/>
-          <w:szCs w:val="22"/>
-        </w:rPr>
-        <w:t>2</w:t>
-      </w:r>
-      <w:r>
-        <w:rPr>
-          <w:sz w:val="22"/>
-          <w:szCs w:val="22"/>
-        </w:rPr>
-        <w:t xml:space="preserve"> participants took part in the experiment</w:t>
-      </w:r>
-      <w:r>
-        <w:rPr>
-          <w:sz w:val="22"/>
-          <w:szCs w:val="22"/>
-        </w:rPr>
-        <w:t xml:space="preserve"> however 1 participant had to be removed due to not having a valid UK driving license at the time of testing. This left 11 valid participant</w:t>
-      </w:r>
-      <w:r>
-        <w:rPr>
-          <w:sz w:val="22"/>
-          <w:szCs w:val="22"/>
-        </w:rPr>
-        <w:t>s for the data analysis</w:t>
-      </w:r>
-      <w:r>
-        <w:rPr>
-          <w:sz w:val="22"/>
-          <w:szCs w:val="22"/>
-        </w:rPr>
-        <w:t xml:space="preserve"> (5 females, </w:t>
-      </w:r>
-      <w:r>
-        <w:rPr>
-          <w:sz w:val="22"/>
-          <w:szCs w:val="22"/>
-        </w:rPr>
-        <w:t>6</w:t>
-      </w:r>
-      <w:r>
-        <w:rPr>
-          <w:sz w:val="22"/>
-          <w:szCs w:val="22"/>
-        </w:rPr>
-        <w:t xml:space="preserve"> males, mean age = 29.91, range = 22-44) all had normal or corrected to normal vision alongside a valid UK driving license. The number of months holding a driving license ranged from 1-312 (</w:t>
-      </w:r>
-      <w:r>
-        <w:rPr>
-          <w:i/>
-          <w:sz w:val="22"/>
-          <w:szCs w:val="22"/>
-        </w:rPr>
-        <w:t>mean</w:t>
-      </w:r>
-      <w:r>
-        <w:rPr>
-          <w:sz w:val="22"/>
-          <w:szCs w:val="22"/>
-        </w:rPr>
-        <w:t xml:space="preserve"> = 73.33 months, </w:t>
-      </w:r>
-      <w:r>
-        <w:rPr>
-          <w:i/>
-          <w:sz w:val="22"/>
-          <w:szCs w:val="22"/>
-        </w:rPr>
-        <w:t>SD</w:t>
-      </w:r>
-      <w:r>
-        <w:rPr>
-          <w:sz w:val="22"/>
-          <w:szCs w:val="22"/>
-        </w:rPr>
-        <w:t xml:space="preserve"> = 100.12).</w:t>
-      </w:r>
-    </w:p>
-    <w:p>
-      <w:pPr>
-        <w:pStyle w:val="Heading3"/>
-        <w:spacing w:line="480" w:lineRule="auto"/>
-        <w:jc w:val="both"/>
-        <w:rPr>
-          <w:sz w:val="22"/>
-          <w:szCs w:val="22"/>
-        </w:rPr>
-      </w:pPr>
-      <w:bookmarkStart w:id="11" w:name="_Toc88648197"/>
-      <w:r>
-        <w:rPr>
-          <w:sz w:val="22"/>
-          <w:szCs w:val="22"/>
-        </w:rPr>
-        <w:t>Apparatus</w:t>
-      </w:r>
-      <w:bookmarkEnd w:id="11"/>
-      <w:r>
-        <w:rPr>
-          <w:sz w:val="22"/>
-          <w:szCs w:val="22"/>
-        </w:rPr>
-        <w:t xml:space="preserve"> </w:t>
-      </w:r>
-    </w:p>
-    <w:p>
-      <w:pPr>
-        <w:spacing w:line="480" w:lineRule="auto"/>
-        <w:jc w:val="both"/>
-        <w:rPr>
-          <w:sz w:val="22"/>
-          <w:szCs w:val="22"/>
-        </w:rPr>
-      </w:pPr>
-      <w:r>
-        <w:rPr>
-          <w:sz w:val="22"/>
-          <w:szCs w:val="22"/>
-        </w:rPr>
-        <w:t xml:space="preserve">The virtual environment was created in </w:t>
-      </w:r>
-      <w:proofErr w:type="spellStart"/>
-      <w:r>
-        <w:rPr>
-          <w:sz w:val="22"/>
-          <w:szCs w:val="22"/>
-        </w:rPr>
-        <w:t>WorldViz</w:t>
-      </w:r>
-      <w:proofErr w:type="spellEnd"/>
-      <w:r>
-        <w:rPr>
-          <w:sz w:val="22"/>
-          <w:szCs w:val="22"/>
-        </w:rPr>
-        <w:t xml:space="preserve"> Vizard 5 and back projected on a screen with dimensions 1.98 m x 1.43 m. Participants sat 1 m away generating a total visual angle of 89.4° x 71.3° with the true horizon being 1.2 m from the ground. Data were acquired using a Logitech G27 force-feedback steering wheel and was synchronised to the refresh rate of the display at </w:t>
-      </w:r>
-      <w:r>
-        <w:rPr>
-          <w:sz w:val="22"/>
-          <w:szCs w:val="22"/>
-        </w:rPr>
-        <w:lastRenderedPageBreak/>
-        <w:t xml:space="preserve">60 Hz. Participants did not operate accelerator/brake pedals and vehicle speed remained constant at 8 m/s.   </w:t>
-      </w:r>
-    </w:p>
-    <w:p>
-      <w:pPr>
-        <w:pStyle w:val="Heading3"/>
-        <w:spacing w:line="480" w:lineRule="auto"/>
-        <w:jc w:val="both"/>
-        <w:rPr>
-          <w:sz w:val="22"/>
-          <w:szCs w:val="22"/>
-        </w:rPr>
-      </w:pPr>
-      <w:bookmarkStart w:id="12" w:name="_Toc88648198"/>
-      <w:r>
-        <w:rPr>
-          <w:sz w:val="22"/>
-          <w:szCs w:val="22"/>
-        </w:rPr>
-        <w:t>Design</w:t>
-      </w:r>
-      <w:bookmarkEnd w:id="12"/>
-    </w:p>
-    <w:p>
-      <w:pPr>
-        <w:spacing w:line="480" w:lineRule="auto"/>
-        <w:jc w:val="both"/>
-        <w:rPr>
-          <w:sz w:val="22"/>
-          <w:szCs w:val="22"/>
-        </w:rPr>
-      </w:pPr>
-      <w:r>
-        <w:rPr>
-          <w:sz w:val="22"/>
-          <w:szCs w:val="22"/>
-        </w:rPr>
         <w:t xml:space="preserve">In the current experiment, participants responded to appearing curved road-lines and were asked to attempt to steer back onto them (see Figure </w:t>
       </w:r>
       <w:r>
@@ -4584,23 +4293,7 @@
           <w:sz w:val="22"/>
           <w:szCs w:val="22"/>
         </w:rPr>
-        <w:t xml:space="preserve">). A green ‘gravel’ texture was applied to the ground to ensure participants experienced a compelling sensation of self-motion through the virtual environment. The textured ground plane and the </w:t>
-      </w:r>
-      <w:proofErr w:type="gramStart"/>
-      <w:r>
-        <w:rPr>
-          <w:sz w:val="22"/>
-          <w:szCs w:val="22"/>
-        </w:rPr>
-        <w:t>blue sky</w:t>
-      </w:r>
-      <w:proofErr w:type="gramEnd"/>
-      <w:r>
-        <w:rPr>
-          <w:sz w:val="22"/>
-          <w:szCs w:val="22"/>
-        </w:rPr>
-        <w:t xml:space="preserve"> plane were the same as those used previously by Goodridge et al (2022).</w:t>
+        <w:t>). A green ‘gravel’ texture was applied to the ground to ensure participants experienced a compelling sensation of self-motion through the virtual environment. The textured ground plane and the blue sky plane were the same as those used previously by Goodridge et al (2022).</w:t>
       </w:r>
     </w:p>
     <w:p>
@@ -4650,7 +4343,7 @@
                     <pic:cNvPicPr/>
                   </pic:nvPicPr>
                   <pic:blipFill rotWithShape="1">
-                    <a:blip r:embed="rId19" cstate="print">
+                    <a:blip r:embed="rId15" cstate="print">
                       <a:extLst>
                         <a:ext uri="{28A0092B-C50C-407E-A947-70E740481C1C}">
                           <a14:useLocalDpi xmlns:a14="http://schemas.microsoft.com/office/drawing/2010/main" val="0"/>
@@ -4732,7 +4425,7 @@
           <w:specVanish/>
         </w:rPr>
       </w:pPr>
-      <w:bookmarkStart w:id="13" w:name="_Toc88648047"/>
+      <w:bookmarkStart w:id="11" w:name="_Toc88648047"/>
       <w:r>
         <w:rPr>
           <w:i/>
@@ -4757,7 +4450,7 @@
         </w:rPr>
         <w:t>: Screenshot of the visual display presented to participants.</w:t>
       </w:r>
-      <w:bookmarkEnd w:id="13"/>
+      <w:bookmarkEnd w:id="11"/>
     </w:p>
     <w:p>
       <w:pPr>
@@ -4803,54 +4496,24 @@
           <w:sz w:val="22"/>
           <w:szCs w:val="22"/>
         </w:rPr>
-        <w:t xml:space="preserve">The 0 m radius condition presented a straight line with no curvature which created a response context where participants did not always have to respond; this was </w:t>
-      </w:r>
-      <w:proofErr w:type="gramStart"/>
+        <w:t xml:space="preserve">The 0 m radius condition presented a straight line with no curvature which created a response context where participants did not always have to respond; this was in order to guard against participants adopting a “steer as soon as possible” strategy on the appearance of the road-line. </w:t>
+      </w:r>
       <w:r>
         <w:rPr>
           <w:rFonts w:eastAsiaTheme="minorEastAsia"/>
-          <w:color w:val="000000"/>
-          <w:sz w:val="22"/>
-          <w:szCs w:val="22"/>
-        </w:rPr>
-        <w:t>in order to</w:t>
-      </w:r>
-      <w:proofErr w:type="gramEnd"/>
+          <w:sz w:val="22"/>
+          <w:szCs w:val="22"/>
+        </w:rPr>
+        <w:t xml:space="preserve">A range of equally spaced starting position levels were also chosen (0 m, 4 m, and 8 m) </w:t>
+      </w:r>
       <w:r>
         <w:rPr>
           <w:rFonts w:eastAsiaTheme="minorEastAsia"/>
-          <w:color w:val="000000"/>
-          <w:sz w:val="22"/>
-          <w:szCs w:val="22"/>
-        </w:rPr>
-        <w:t xml:space="preserve"> guard against participants adopting a “steer as soon as possible” strategy on the appearance of the road-line. </w:t>
-      </w:r>
-      <w:r>
-        <w:rPr>
-          <w:rFonts w:eastAsiaTheme="minorEastAsia"/>
-          <w:sz w:val="22"/>
-          <w:szCs w:val="22"/>
-        </w:rPr>
-        <w:t xml:space="preserve">A range of equally spaced starting position levels were also chosen (0 m, 4 m, and 8 m) </w:t>
-      </w:r>
-      <w:proofErr w:type="gramStart"/>
-      <w:r>
-        <w:rPr>
-          <w:rFonts w:eastAsiaTheme="minorEastAsia"/>
           <w:sz w:val="22"/>
           <w:szCs w:val="22"/>
         </w:rPr>
         <w:lastRenderedPageBreak/>
-        <w:t>in order to</w:t>
-      </w:r>
-      <w:proofErr w:type="gramEnd"/>
-      <w:r>
-        <w:rPr>
-          <w:rFonts w:eastAsiaTheme="minorEastAsia"/>
-          <w:sz w:val="22"/>
-          <w:szCs w:val="22"/>
-        </w:rPr>
-        <w:t xml:space="preserve"> alter the initial </w:t>
+        <w:t xml:space="preserve">in order to alter the initial </w:t>
       </w:r>
       <m:oMath>
         <m:r>
@@ -4944,7 +4607,7 @@
                     </pic:cNvPicPr>
                   </pic:nvPicPr>
                   <pic:blipFill>
-                    <a:blip r:embed="rId20" cstate="print">
+                    <a:blip r:embed="rId16" cstate="print">
                       <a:extLst>
                         <a:ext uri="{28A0092B-C50C-407E-A947-70E740481C1C}">
                           <a14:useLocalDpi xmlns:a14="http://schemas.microsoft.com/office/drawing/2010/main" val="0"/>
@@ -5064,7 +4727,7 @@
           <w:specVanish/>
         </w:rPr>
       </w:pPr>
-      <w:bookmarkStart w:id="14" w:name="_Toc88648048"/>
+      <w:bookmarkStart w:id="12" w:name="_Toc88648048"/>
       <w:r>
         <w:rPr>
           <w:i/>
@@ -5089,7 +4752,7 @@
         </w:rPr>
         <w:t>: Bird’s-eye view of the experimental paradigm.</w:t>
       </w:r>
-      <w:bookmarkEnd w:id="14"/>
+      <w:bookmarkEnd w:id="12"/>
       <w:r>
         <w:rPr>
           <w:i/>
@@ -5128,7 +4791,7 @@
           <w:szCs w:val="22"/>
         </w:rPr>
       </w:pPr>
-      <w:bookmarkStart w:id="15" w:name="_Toc88648199"/>
+      <w:bookmarkStart w:id="13" w:name="_Toc88648199"/>
       <w:r>
         <w:rPr>
           <w:sz w:val="22"/>
@@ -5136,7 +4799,7 @@
         </w:rPr>
         <w:t>Procedure</w:t>
       </w:r>
-      <w:bookmarkEnd w:id="15"/>
+      <w:bookmarkEnd w:id="13"/>
     </w:p>
     <w:p>
       <w:pPr>
@@ -5158,27 +4821,7 @@
           <w:sz w:val="22"/>
           <w:szCs w:val="22"/>
         </w:rPr>
-        <w:t xml:space="preserve">Informed and written consent was </w:t>
-      </w:r>
-      <w:proofErr w:type="gramStart"/>
-      <w:r>
-        <w:rPr>
-          <w:rFonts w:ascii="Arial" w:hAnsi="Arial" w:cs="Arial"/>
-          <w:color w:val="000000"/>
-          <w:sz w:val="22"/>
-          <w:szCs w:val="22"/>
-        </w:rPr>
-        <w:t>obtained</w:t>
-      </w:r>
-      <w:proofErr w:type="gramEnd"/>
-      <w:r>
-        <w:rPr>
-          <w:rFonts w:ascii="Arial" w:hAnsi="Arial" w:cs="Arial"/>
-          <w:color w:val="000000"/>
-          <w:sz w:val="22"/>
-          <w:szCs w:val="22"/>
-        </w:rPr>
-        <w:t xml:space="preserve"> and standardised procedural instructions were delivered. All procedures were approved by the University of Leeds School of Psychology Research Ethics Committee (Reference code: PSYC-183). </w:t>
+        <w:t>Informed and written consent was obtained and standardised procedural instructions were delivered. All procedures were approved by the University of Leeds School of Psychology Research Ethics Committee (Reference code: PSYC-183). </w:t>
       </w:r>
     </w:p>
     <w:p>
@@ -5218,27 +4861,7 @@
           <w:sz w:val="22"/>
           <w:szCs w:val="22"/>
         </w:rPr>
-        <w:t xml:space="preserve">“make a steering adjustment, as fast and as smoothly as possible, that would bring you back onto the road-line if you feel yourself deviate away from it”. After 5 s, the road-line </w:t>
-      </w:r>
-      <w:proofErr w:type="gramStart"/>
-      <w:r>
-        <w:rPr>
-          <w:rFonts w:ascii="Arial" w:hAnsi="Arial" w:cs="Arial"/>
-          <w:color w:val="000000"/>
-          <w:sz w:val="22"/>
-          <w:szCs w:val="22"/>
-        </w:rPr>
-        <w:t>disappeared</w:t>
-      </w:r>
-      <w:proofErr w:type="gramEnd"/>
-      <w:r>
-        <w:rPr>
-          <w:rFonts w:ascii="Arial" w:hAnsi="Arial" w:cs="Arial"/>
-          <w:color w:val="000000"/>
-          <w:sz w:val="22"/>
-          <w:szCs w:val="22"/>
-        </w:rPr>
-        <w:t xml:space="preserve"> and the participant travelled for a further 1 s before the next trial began. The width of the road-line was 0.05 m</w:t>
+        <w:t>“make a steering adjustment, as fast and as smoothly as possible, that would bring you back onto the road-line if you feel yourself deviate away from it”. After 5 s, the road-line disappeared and the participant travelled for a further 1 s before the next trial began. The width of the road-line was 0.05 m</w:t>
       </w:r>
       <w:r>
         <w:rPr>
@@ -5287,7 +4910,7 @@
           <w:szCs w:val="22"/>
         </w:rPr>
       </w:pPr>
-      <w:bookmarkStart w:id="16" w:name="_Toc88648200"/>
+      <w:bookmarkStart w:id="14" w:name="_Toc88648200"/>
       <w:r>
         <w:rPr>
           <w:sz w:val="22"/>
@@ -5295,7 +4918,7 @@
         </w:rPr>
         <w:t>Analysis</w:t>
       </w:r>
-      <w:bookmarkEnd w:id="16"/>
+      <w:bookmarkEnd w:id="14"/>
     </w:p>
     <w:p>
       <w:pPr>
@@ -5307,7 +4930,7 @@
           <w:szCs w:val="22"/>
         </w:rPr>
       </w:pPr>
-      <w:bookmarkStart w:id="17" w:name="_Toc88648201"/>
+      <w:bookmarkStart w:id="15" w:name="_Toc88648201"/>
       <w:r>
         <w:rPr>
           <w:sz w:val="22"/>
@@ -5315,7 +4938,7 @@
         </w:rPr>
         <w:t>Pre-processing</w:t>
       </w:r>
-      <w:bookmarkEnd w:id="17"/>
+      <w:bookmarkEnd w:id="15"/>
     </w:p>
     <w:p>
       <w:pPr>
@@ -5326,23 +4949,21 @@
           <w:szCs w:val="22"/>
         </w:rPr>
       </w:pPr>
-      <w:proofErr w:type="gramStart"/>
       <w:r>
         <w:rPr>
           <w:color w:val="000000"/>
           <w:sz w:val="22"/>
           <w:szCs w:val="22"/>
         </w:rPr>
-        <w:t>In order to</w:t>
-      </w:r>
-      <w:proofErr w:type="gramEnd"/>
+        <w:t>In order to identify valid steering responses, the steering wheel angle was recorded and differentiated in order to calculate the steering rate signal. A lower threshold (identifying the start of a correction; 0.0</w:t>
+      </w:r>
       <w:r>
         <w:rPr>
           <w:color w:val="000000"/>
           <w:sz w:val="22"/>
           <w:szCs w:val="22"/>
         </w:rPr>
-        <w:t xml:space="preserve"> identify valid steering responses, the steering wheel angle was recorded and differentiated in order to calculate the steering rate signal. A lower threshold (identifying the start of a correction; 0.0</w:t>
+        <w:t>2</w:t>
       </w:r>
       <w:r>
         <w:rPr>
@@ -5350,7 +4971,7 @@
           <w:sz w:val="22"/>
           <w:szCs w:val="22"/>
         </w:rPr>
-        <w:t>2</w:t>
+        <w:t>°/s) and an upper threshold (ensuring the ensuing correction was of sufficient magnitude; 0.0</w:t>
       </w:r>
       <w:r>
         <w:rPr>
@@ -5358,7 +4979,7 @@
           <w:sz w:val="22"/>
           <w:szCs w:val="22"/>
         </w:rPr>
-        <w:t>°/s) and an upper threshold (ensuring the ensuing correction was of sufficient magnitude; 0.0</w:t>
+        <w:t>5</w:t>
       </w:r>
       <w:r>
         <w:rPr>
@@ -5366,33 +4987,7 @@
           <w:sz w:val="22"/>
           <w:szCs w:val="22"/>
         </w:rPr>
-        <w:t>5</w:t>
-      </w:r>
-      <w:r>
-        <w:rPr>
-          <w:color w:val="000000"/>
-          <w:sz w:val="22"/>
-          <w:szCs w:val="22"/>
-        </w:rPr>
-        <w:t xml:space="preserve">°/s) were used on the steering rate signal to identify valid steering responses. Steering responses that did not exceed the upper threshold (thus not being large enough) or exceeded it but in less than 150 </w:t>
-      </w:r>
-      <w:proofErr w:type="spellStart"/>
-      <w:r>
-        <w:rPr>
-          <w:color w:val="000000"/>
-          <w:sz w:val="22"/>
-          <w:szCs w:val="22"/>
-        </w:rPr>
-        <w:t>ms</w:t>
-      </w:r>
-      <w:proofErr w:type="spellEnd"/>
-      <w:r>
-        <w:rPr>
-          <w:color w:val="000000"/>
-          <w:sz w:val="22"/>
-          <w:szCs w:val="22"/>
-        </w:rPr>
-        <w:t xml:space="preserve"> (thus being too fast) were excluded. </w:t>
+        <w:t xml:space="preserve">°/s) were used on the steering rate signal to identify valid steering responses. Steering responses that did not exceed the upper threshold (thus not being large enough) or exceeded it but in less than 150 ms (thus being too fast) were excluded. </w:t>
       </w:r>
       <w:r>
         <w:rPr>
@@ -6660,7 +6255,7 @@
           <w:szCs w:val="22"/>
         </w:rPr>
       </w:pPr>
-      <w:bookmarkStart w:id="18" w:name="_Toc88648202"/>
+      <w:bookmarkStart w:id="16" w:name="_Toc88648202"/>
       <w:r>
         <w:rPr>
           <w:sz w:val="22"/>
@@ -6668,7 +6263,7 @@
         </w:rPr>
         <w:t>Modelling steering response metrics</w:t>
       </w:r>
-      <w:bookmarkEnd w:id="18"/>
+      <w:bookmarkEnd w:id="16"/>
     </w:p>
     <w:p>
       <w:pPr>
@@ -6686,163 +6281,115 @@
         </w:rPr>
         <w:t xml:space="preserve">Left and right trajectories were mirrored and collapsed into a single data set. Straight line conditions were removed from further analysis as these were only included to provide a response context whereby responses were not always required. Analysis was, therefore, carried out on 3 radius conditions (1000 m, 1500 m, and 2000 m) and 3 starting position conditions (0 m, 4 m, and 8 m). Models were fitted using the </w:t>
       </w:r>
-      <w:proofErr w:type="spellStart"/>
       <w:r>
         <w:rPr>
           <w:i/>
           <w:sz w:val="22"/>
           <w:szCs w:val="22"/>
         </w:rPr>
-        <w:t>lmer</w:t>
-      </w:r>
-      <w:proofErr w:type="spellEnd"/>
+        <w:t>lmer()</w:t>
+      </w:r>
+      <w:r>
+        <w:rPr>
+          <w:sz w:val="22"/>
+          <w:szCs w:val="22"/>
+        </w:rPr>
+        <w:t xml:space="preserve"> and </w:t>
+      </w:r>
       <w:r>
         <w:rPr>
           <w:i/>
           <w:sz w:val="22"/>
           <w:szCs w:val="22"/>
         </w:rPr>
-        <w:t>()</w:t>
-      </w:r>
-      <w:r>
-        <w:rPr>
-          <w:sz w:val="22"/>
-          <w:szCs w:val="22"/>
-        </w:rPr>
-        <w:t xml:space="preserve"> and </w:t>
-      </w:r>
-      <w:proofErr w:type="spellStart"/>
+        <w:t>glmer()</w:t>
+      </w:r>
+      <w:r>
+        <w:rPr>
+          <w:sz w:val="22"/>
+          <w:szCs w:val="22"/>
+        </w:rPr>
+        <w:t xml:space="preserve"> functions from </w:t>
+      </w:r>
       <w:r>
         <w:rPr>
           <w:i/>
           <w:sz w:val="22"/>
           <w:szCs w:val="22"/>
         </w:rPr>
-        <w:t>glmer</w:t>
-      </w:r>
-      <w:proofErr w:type="spellEnd"/>
+        <w:t>lmerTest</w:t>
+      </w:r>
+      <w:r>
+        <w:rPr>
+          <w:sz w:val="22"/>
+          <w:szCs w:val="22"/>
+        </w:rPr>
+        <w:t xml:space="preserve"> </w:t>
+      </w:r>
+      <w:r>
+        <w:rPr>
+          <w:sz w:val="22"/>
+          <w:szCs w:val="22"/>
+        </w:rPr>
+        <w:fldChar w:fldCharType="begin" w:fldLock="1"/>
+      </w:r>
+      <w:r>
+        <w:rPr>
+          <w:sz w:val="22"/>
+          <w:szCs w:val="22"/>
+        </w:rPr>
+        <w:instrText>ADDIN CSL_CITATION {"citationItems":[{"id":"ITEM-1","itemData":{"DOI":"10.3758/s13428-016-0809-y","ISSN":"15543528","PMID":"27620283","abstract":"Mixed-effects models are being used ever more frequently in the analysis of experimental data. However, in the lme4 package in R the standards for evaluating significance of fixed effects in these models (i.e., obtaining p-values) are somewhat vague. There are good reasons for this, but as researchers who are using these models are required in many cases to report p-values, some method for evaluating the significance of the model output is needed. This paper reports the results of simulations showing that the two most common methods for evaluating significance, using likelihood ratio tests and applying the z distribution to the Wald t values from the model output (t-as-z), are somewhat anti-conservative, especially for smaller sample sizes. Other methods for evaluating significance, including parametric bootstrapping and the Kenward-Roger and Satterthwaite approximations for degrees of freedom, were also evaluated. The results of these simulations suggest that Type 1 error rates are closest to.05 when models are fitted using REML and p-values are derived using the Kenward-Roger or Satterthwaite approximations, as these approximations both produced acceptable Type 1 error rates even for smaller samples.","author":[{"dropping-particle":"","family":"Luke","given":"Steven G.","non-dropping-particle":"","parse-names":false,"suffix":""}],"container-title":"Behavior Research Methods","id":"ITEM-1","issue":"4","issued":{"date-parts":[["2017","8","1"]]},"page":"1494-1502","publisher":"Springer New York LLC","title":"Evaluating significance in linear mixed-effects models in R","type":"article-journal","volume":"49"},"uris":["http://www.mendeley.com/documents/?uuid=484c6153-fae5-3980-8161-0b14a9d31aee"]}],"mendeley":{"formattedCitation":"(Luke, 2017)","plainTextFormattedCitation":"(Luke, 2017)","previouslyFormattedCitation":"(Luke, 2017)"},"properties":{"noteIndex":0},"schema":"https://github.com/citation-style-language/schema/raw/master/csl-citation.json"}</w:instrText>
+      </w:r>
+      <w:r>
+        <w:rPr>
+          <w:sz w:val="22"/>
+          <w:szCs w:val="22"/>
+        </w:rPr>
+        <w:fldChar w:fldCharType="separate"/>
+      </w:r>
+      <w:r>
+        <w:rPr>
+          <w:noProof/>
+          <w:sz w:val="22"/>
+          <w:szCs w:val="22"/>
+        </w:rPr>
+        <w:t>(Luke, 2017)</w:t>
+      </w:r>
+      <w:r>
+        <w:rPr>
+          <w:sz w:val="22"/>
+          <w:szCs w:val="22"/>
+        </w:rPr>
+        <w:fldChar w:fldCharType="end"/>
+      </w:r>
+      <w:r>
+        <w:rPr>
+          <w:sz w:val="22"/>
+          <w:szCs w:val="22"/>
+        </w:rPr>
+        <w:t xml:space="preserve"> package</w:t>
+      </w:r>
+      <w:r>
+        <w:rPr>
+          <w:sz w:val="22"/>
+          <w:szCs w:val="22"/>
+        </w:rPr>
+        <w:t xml:space="preserve"> </w:t>
+      </w:r>
+      <w:r>
+        <w:rPr>
+          <w:sz w:val="22"/>
+          <w:szCs w:val="22"/>
+        </w:rPr>
+        <w:t xml:space="preserve">in R. In order to maintain model convergence, the nAGQ argument within the </w:t>
+      </w:r>
       <w:r>
         <w:rPr>
           <w:i/>
           <w:sz w:val="22"/>
           <w:szCs w:val="22"/>
         </w:rPr>
-        <w:t>()</w:t>
-      </w:r>
-      <w:r>
-        <w:rPr>
-          <w:sz w:val="22"/>
-          <w:szCs w:val="22"/>
-        </w:rPr>
-        <w:t xml:space="preserve"> functions from </w:t>
-      </w:r>
-      <w:proofErr w:type="spellStart"/>
-      <w:r>
-        <w:rPr>
-          <w:i/>
-          <w:sz w:val="22"/>
-          <w:szCs w:val="22"/>
-        </w:rPr>
-        <w:t>lmerTest</w:t>
-      </w:r>
-      <w:proofErr w:type="spellEnd"/>
-      <w:r>
-        <w:rPr>
-          <w:sz w:val="22"/>
-          <w:szCs w:val="22"/>
-        </w:rPr>
-        <w:t xml:space="preserve"> </w:t>
-      </w:r>
-      <w:r>
-        <w:rPr>
-          <w:sz w:val="22"/>
-          <w:szCs w:val="22"/>
-        </w:rPr>
-        <w:fldChar w:fldCharType="begin" w:fldLock="1"/>
-      </w:r>
-      <w:r>
-        <w:rPr>
-          <w:sz w:val="22"/>
-          <w:szCs w:val="22"/>
-        </w:rPr>
-        <w:instrText>ADDIN CSL_CITATION {"citationItems":[{"id":"ITEM-1","itemData":{"DOI":"10.3758/s13428-016-0809-y","ISSN":"15543528","PMID":"27620283","abstract":"Mixed-effects models are being used ever more frequently in the analysis of experimental data. However, in the lme4 package in R the standards for evaluating significance of fixed effects in these models (i.e., obtaining p-values) are somewhat vague. There are good reasons for this, but as researchers who are using these models are required in many cases to report p-values, some method for evaluating the significance of the model output is needed. This paper reports the results of simulations showing that the two most common methods for evaluating significance, using likelihood ratio tests and applying the z distribution to the Wald t values from the model output (t-as-z), are somewhat anti-conservative, especially for smaller sample sizes. Other methods for evaluating significance, including parametric bootstrapping and the Kenward-Roger and Satterthwaite approximations for degrees of freedom, were also evaluated. The results of these simulations suggest that Type 1 error rates are closest to.05 when models are fitted using REML and p-values are derived using the Kenward-Roger or Satterthwaite approximations, as these approximations both produced acceptable Type 1 error rates even for smaller samples.","author":[{"dropping-particle":"","family":"Luke","given":"Steven G.","non-dropping-particle":"","parse-names":false,"suffix":""}],"container-title":"Behavior Research Methods","id":"ITEM-1","issue":"4","issued":{"date-parts":[["2017","8","1"]]},"page":"1494-1502","publisher":"Springer New York LLC","title":"Evaluating significance in linear mixed-effects models in R","type":"article-journal","volume":"49"},"uris":["http://www.mendeley.com/documents/?uuid=484c6153-fae5-3980-8161-0b14a9d31aee"]}],"mendeley":{"formattedCitation":"(Luke, 2017)","plainTextFormattedCitation":"(Luke, 2017)","previouslyFormattedCitation":"(Luke, 2017)"},"properties":{"noteIndex":0},"schema":"https://github.com/citation-style-language/schema/raw/master/csl-citation.json"}</w:instrText>
-      </w:r>
-      <w:r>
-        <w:rPr>
-          <w:sz w:val="22"/>
-          <w:szCs w:val="22"/>
-        </w:rPr>
-        <w:fldChar w:fldCharType="separate"/>
-      </w:r>
-      <w:r>
-        <w:rPr>
-          <w:noProof/>
-          <w:sz w:val="22"/>
-          <w:szCs w:val="22"/>
-        </w:rPr>
-        <w:t>(Luke, 2017)</w:t>
-      </w:r>
-      <w:r>
-        <w:rPr>
-          <w:sz w:val="22"/>
-          <w:szCs w:val="22"/>
-        </w:rPr>
-        <w:fldChar w:fldCharType="end"/>
-      </w:r>
-      <w:r>
-        <w:rPr>
-          <w:sz w:val="22"/>
-          <w:szCs w:val="22"/>
-        </w:rPr>
-        <w:t xml:space="preserve"> package</w:t>
-      </w:r>
-      <w:r>
-        <w:rPr>
-          <w:sz w:val="22"/>
-          <w:szCs w:val="22"/>
-        </w:rPr>
-        <w:t xml:space="preserve"> </w:t>
-      </w:r>
-      <w:r>
-        <w:rPr>
-          <w:sz w:val="22"/>
-          <w:szCs w:val="22"/>
-        </w:rPr>
-        <w:t xml:space="preserve">in R. In order to maintain model convergence, the </w:t>
-      </w:r>
-      <w:proofErr w:type="spellStart"/>
-      <w:r>
-        <w:rPr>
-          <w:sz w:val="22"/>
-          <w:szCs w:val="22"/>
-        </w:rPr>
-        <w:t>nAGQ</w:t>
-      </w:r>
-      <w:proofErr w:type="spellEnd"/>
-      <w:r>
-        <w:rPr>
-          <w:sz w:val="22"/>
-          <w:szCs w:val="22"/>
-        </w:rPr>
-        <w:t xml:space="preserve"> argument within the </w:t>
-      </w:r>
-      <w:proofErr w:type="spellStart"/>
-      <w:r>
-        <w:rPr>
-          <w:i/>
-          <w:sz w:val="22"/>
-          <w:szCs w:val="22"/>
-        </w:rPr>
-        <w:t>glmer</w:t>
-      </w:r>
-      <w:proofErr w:type="spellEnd"/>
-      <w:r>
-        <w:rPr>
-          <w:i/>
-          <w:sz w:val="22"/>
-          <w:szCs w:val="22"/>
-        </w:rPr>
-        <w:t>()</w:t>
+        <w:t>glmer()</w:t>
       </w:r>
       <w:r>
         <w:rPr>
@@ -7115,7 +6662,6 @@
         </w:rPr>
         <w:t xml:space="preserve">). It should be noted that the radius and starting position predictors were on different numerical scales. Starting position levels ranged from 0-8 m whereas radii ranged from 1000-2000 m. This situation can cause numerical instability during model fitting which can lead to convergence issues. To solve this problem the predictor variable levels were standardised. The </w:t>
       </w:r>
-      <w:proofErr w:type="gramStart"/>
       <w:r>
         <w:rPr>
           <w:rFonts w:eastAsiaTheme="minorEastAsia"/>
@@ -7123,17 +6669,7 @@
           <w:sz w:val="22"/>
           <w:szCs w:val="22"/>
         </w:rPr>
-        <w:t>scale(</w:t>
-      </w:r>
-      <w:proofErr w:type="gramEnd"/>
-      <w:r>
-        <w:rPr>
-          <w:rFonts w:eastAsiaTheme="minorEastAsia"/>
-          <w:i/>
-          <w:sz w:val="22"/>
-          <w:szCs w:val="22"/>
-        </w:rPr>
-        <w:t>)</w:t>
+        <w:t>scale()</w:t>
       </w:r>
       <w:r>
         <w:rPr>
@@ -7228,79 +6764,46 @@
           <w:szCs w:val="22"/>
           <w:shd w:val="clear" w:color="auto" w:fill="FFFFFF"/>
         </w:rPr>
-        <w:t xml:space="preserve">. Therefore, an improved estimation of the mean of the response could be generated. The most parsimonious models for each metric were selected by comparing AIC values. When the maximal random </w:t>
-      </w:r>
-      <w:proofErr w:type="gramStart"/>
+        <w:t>. Therefore, an improved estimation of the mean of the response could be generated. The most parsimonious models for each metric were selected by comparing AIC values. When the maximal random effects structure would not converge or produced singularity estimates, simplification of the random effects structure was conducted.</w:t>
+      </w:r>
+      <w:r>
+        <w:rPr>
+          <w:sz w:val="22"/>
+          <w:szCs w:val="22"/>
+        </w:rPr>
+        <w:t xml:space="preserve"> Considering the main hypotheses within this manuscript relate to fixed effects rather than the random effects, Bates et al (2015) suggests it is reasonable to remove random effect components if they are not supported by the data. It is recommended that a maximal model should be fitted first before reducing the complexity to a level where convergence and parameter estimates are stable (Barr et al., 2013; Bates et al., 2015; Singmann &amp; Kellen, 2019)</w:t>
+      </w:r>
       <w:r>
         <w:rPr>
           <w:sz w:val="22"/>
           <w:szCs w:val="22"/>
           <w:shd w:val="clear" w:color="auto" w:fill="FFFFFF"/>
         </w:rPr>
-        <w:t>effects</w:t>
-      </w:r>
-      <w:proofErr w:type="gramEnd"/>
+        <w:t xml:space="preserve">. </w:t>
+      </w:r>
+      <w:r>
+        <w:rPr>
+          <w:sz w:val="22"/>
+          <w:szCs w:val="22"/>
+        </w:rPr>
+        <w:t>It has been suggested that correlations among the random slopes should be removed first as these contribute the largest number of random effects within the model when specifying two or more factors (Singmann &amp; Kellen, 2019)</w:t>
+      </w:r>
       <w:r>
         <w:rPr>
           <w:sz w:val="22"/>
           <w:szCs w:val="22"/>
           <w:shd w:val="clear" w:color="auto" w:fill="FFFFFF"/>
         </w:rPr>
-        <w:t xml:space="preserve"> structure would not converge or produced singularity estimates, simplification of the random effects structure was conducted.</w:t>
-      </w:r>
-      <w:r>
-        <w:rPr>
-          <w:sz w:val="22"/>
-          <w:szCs w:val="22"/>
-        </w:rPr>
-        <w:t xml:space="preserve"> Considering the main hypotheses within this manuscript relate to fixed effects rather than the random effects, Bates et al (2015) suggests it is reasonable to remove random effect components if they are not supported by the data. It is recommended that a maximal model should be fitted first before reducing the complexity to a level where convergence and parameter estimates are stable (Barr et al., 2013; Bates et al., 2015; </w:t>
-      </w:r>
-      <w:proofErr w:type="spellStart"/>
-      <w:r>
-        <w:rPr>
-          <w:sz w:val="22"/>
-          <w:szCs w:val="22"/>
-        </w:rPr>
-        <w:t>Singmann</w:t>
-      </w:r>
-      <w:proofErr w:type="spellEnd"/>
-      <w:r>
-        <w:rPr>
-          <w:sz w:val="22"/>
-          <w:szCs w:val="22"/>
-        </w:rPr>
-        <w:t xml:space="preserve"> &amp; Kellen, 2019)</w:t>
-      </w:r>
+        <w:t xml:space="preserve">. </w:t>
+      </w:r>
+      <w:commentRangeStart w:id="17"/>
       <w:r>
         <w:rPr>
           <w:sz w:val="22"/>
           <w:szCs w:val="22"/>
           <w:shd w:val="clear" w:color="auto" w:fill="FFFFFF"/>
         </w:rPr>
-        <w:t xml:space="preserve">. </w:t>
-      </w:r>
-      <w:r>
-        <w:rPr>
-          <w:sz w:val="22"/>
-          <w:szCs w:val="22"/>
-        </w:rPr>
-        <w:t>It has been suggested that correlations among the random slopes should be removed first as these contribute the largest number of random effects within the model when specifying two or more factors (</w:t>
-      </w:r>
-      <w:proofErr w:type="spellStart"/>
-      <w:r>
-        <w:rPr>
-          <w:sz w:val="22"/>
-          <w:szCs w:val="22"/>
-        </w:rPr>
-        <w:t>Singmann</w:t>
-      </w:r>
-      <w:proofErr w:type="spellEnd"/>
-      <w:r>
-        <w:rPr>
-          <w:sz w:val="22"/>
-          <w:szCs w:val="22"/>
-        </w:rPr>
-        <w:t xml:space="preserve"> &amp; Kellen, 2019)</w:t>
+        <w:t>The distributional model equations and AIC values for each metric are provided in the supplemental material.</w:t>
       </w:r>
       <w:r>
         <w:rPr>
@@ -7308,31 +6811,14 @@
           <w:szCs w:val="22"/>
           <w:shd w:val="clear" w:color="auto" w:fill="FFFFFF"/>
         </w:rPr>
-        <w:t xml:space="preserve">. </w:t>
-      </w:r>
-      <w:commentRangeStart w:id="19"/>
-      <w:r>
-        <w:rPr>
-          <w:sz w:val="22"/>
-          <w:szCs w:val="22"/>
-          <w:shd w:val="clear" w:color="auto" w:fill="FFFFFF"/>
-        </w:rPr>
-        <w:t>The distributional model equations and AIC values for each metric are provided in the supplemental material.</w:t>
-      </w:r>
-      <w:r>
-        <w:rPr>
-          <w:sz w:val="22"/>
-          <w:szCs w:val="22"/>
-          <w:shd w:val="clear" w:color="auto" w:fill="FFFFFF"/>
-        </w:rPr>
         <w:t xml:space="preserve"> </w:t>
       </w:r>
-      <w:commentRangeEnd w:id="19"/>
+      <w:commentRangeEnd w:id="17"/>
       <w:r>
         <w:rPr>
           <w:rStyle w:val="CommentReference"/>
         </w:rPr>
-        <w:commentReference w:id="19"/>
+        <w:commentReference w:id="17"/>
       </w:r>
     </w:p>
     <w:p>
@@ -7345,7 +6831,7 @@
           <w:szCs w:val="22"/>
         </w:rPr>
       </w:pPr>
-      <w:bookmarkStart w:id="20" w:name="_Toc88648206"/>
+      <w:bookmarkStart w:id="18" w:name="_Toc88648206"/>
       <w:r>
         <w:rPr>
           <w:sz w:val="22"/>
@@ -7354,7 +6840,7 @@
         <w:lastRenderedPageBreak/>
         <w:t>Results</w:t>
       </w:r>
-      <w:bookmarkEnd w:id="20"/>
+      <w:bookmarkEnd w:id="18"/>
     </w:p>
     <w:p>
       <w:pPr>
@@ -7370,23 +6856,7 @@
           <w:sz w:val="22"/>
           <w:szCs w:val="22"/>
         </w:rPr>
-        <w:t xml:space="preserve">A bird’s-eye view of the average trajectories </w:t>
-      </w:r>
-      <w:proofErr w:type="gramStart"/>
-      <w:r>
-        <w:rPr>
-          <w:sz w:val="22"/>
-          <w:szCs w:val="22"/>
-        </w:rPr>
-        <w:t>were</w:t>
-      </w:r>
-      <w:proofErr w:type="gramEnd"/>
-      <w:r>
-        <w:rPr>
-          <w:sz w:val="22"/>
-          <w:szCs w:val="22"/>
-        </w:rPr>
-        <w:t xml:space="preserve"> inspected to reveal how participants performed across conditions on average (see Figure </w:t>
+        <w:t xml:space="preserve">A bird’s-eye view of the average trajectories were inspected to reveal how participants performed across conditions on average (see Figure </w:t>
       </w:r>
       <w:r>
         <w:rPr>
@@ -7400,58 +6870,10 @@
           <w:sz w:val="22"/>
           <w:szCs w:val="22"/>
         </w:rPr>
-        <w:t xml:space="preserve">). The solid points denote the average position when participants first initiated </w:t>
-      </w:r>
-      <w:proofErr w:type="gramStart"/>
-      <w:r>
-        <w:rPr>
-          <w:sz w:val="22"/>
-          <w:szCs w:val="22"/>
-        </w:rPr>
-        <w:t>steering</w:t>
-      </w:r>
-      <w:proofErr w:type="gramEnd"/>
-      <w:r>
-        <w:rPr>
-          <w:sz w:val="22"/>
-          <w:szCs w:val="22"/>
-        </w:rPr>
-        <w:t xml:space="preserve"> and the thick solid black curved line represents the road-line that was presented during the trial. </w:t>
-      </w:r>
-      <w:proofErr w:type="gramStart"/>
-      <w:r>
-        <w:rPr>
-          <w:sz w:val="22"/>
-          <w:szCs w:val="22"/>
-        </w:rPr>
-        <w:t>Overall</w:t>
-      </w:r>
-      <w:proofErr w:type="gramEnd"/>
-      <w:r>
-        <w:rPr>
-          <w:sz w:val="22"/>
-          <w:szCs w:val="22"/>
-        </w:rPr>
-        <w:t xml:space="preserve"> it appears that drivers responded at a further lateral distance from the road-line as the curvature increased. However, because of the starting position manipulation, it is hard to determine from the trajectories whether there are between-level differences in where drivers responded. </w:t>
-      </w:r>
-      <w:proofErr w:type="gramStart"/>
-      <w:r>
-        <w:rPr>
-          <w:sz w:val="22"/>
-          <w:szCs w:val="22"/>
-        </w:rPr>
-        <w:t>In order to</w:t>
-      </w:r>
-      <w:proofErr w:type="gramEnd"/>
-      <w:r>
-        <w:rPr>
-          <w:sz w:val="22"/>
-          <w:szCs w:val="22"/>
-        </w:rPr>
-        <w:t xml:space="preserve"> examine this further, the parameters from the models were investigated. </w:t>
-      </w:r>
-      <w:bookmarkStart w:id="21" w:name="_Ref83134192"/>
-      <w:bookmarkEnd w:id="21"/>
+        <w:t xml:space="preserve">). The solid points denote the average position when participants first initiated steering and the thick solid black curved line represents the road-line that was presented during the trial. Overall it appears that drivers responded at a further lateral distance from the road-line as the curvature increased. However, because of the starting position manipulation, it is hard to determine from the trajectories whether there are between-level differences in where drivers responded. In order to examine this further, the parameters from the models were investigated. </w:t>
+      </w:r>
+      <w:bookmarkStart w:id="19" w:name="_Ref83134192"/>
+      <w:bookmarkEnd w:id="19"/>
     </w:p>
     <w:p>
       <w:pPr>
@@ -7658,7 +7080,7 @@
           </wp:anchor>
         </w:drawing>
       </w:r>
-      <w:bookmarkStart w:id="22" w:name="_Toc88648052"/>
+      <w:bookmarkStart w:id="20" w:name="_Toc88648052"/>
     </w:p>
     <w:p>
       <w:pPr>
@@ -7693,32 +7115,30 @@
         </w:rPr>
         <w:t>: Bird’s-eye view of average participant trajectories for each radius and starting position condition.</w:t>
       </w:r>
-      <w:bookmarkEnd w:id="22"/>
+      <w:bookmarkEnd w:id="20"/>
       <w:r>
         <w:rPr>
           <w:i/>
           <w:sz w:val="22"/>
           <w:szCs w:val="22"/>
         </w:rPr>
-        <w:t xml:space="preserve"> The bold black curved line represents the road-line presented to the driver. The thin solid/dashed/dotted lines represent average trajectories for each condition, and the circles denote the average position at which drivers began to steer. The circle fill shade </w:t>
-      </w:r>
-      <w:proofErr w:type="gramStart"/>
+        <w:t xml:space="preserve"> The bold black curved line represents the road-line presented to the driver. The thin solid/dashed/dotted lines represent average trajectories for each condition, and the circles denote the average position at which drivers began to steer. The circle fill shade represent the </w:t>
+      </w:r>
       <w:r>
         <w:rPr>
           <w:i/>
           <w:sz w:val="22"/>
           <w:szCs w:val="22"/>
         </w:rPr>
-        <w:t>represent</w:t>
-      </w:r>
-      <w:proofErr w:type="gramEnd"/>
+        <w:t xml:space="preserve">location of the first steering response for </w:t>
+      </w:r>
       <w:r>
         <w:rPr>
           <w:i/>
           <w:sz w:val="22"/>
           <w:szCs w:val="22"/>
         </w:rPr>
-        <w:t xml:space="preserve"> the </w:t>
+        <w:t>0 m (black), 4 m, (white), and 8 m (grey) conditions.</w:t>
       </w:r>
       <w:r>
         <w:rPr>
@@ -7726,7 +7146,7 @@
           <w:sz w:val="22"/>
           <w:szCs w:val="22"/>
         </w:rPr>
-        <w:t xml:space="preserve">location of the first steering response for </w:t>
+        <w:t xml:space="preserve"> The arrows </w:t>
       </w:r>
       <w:r>
         <w:rPr>
@@ -7734,7 +7154,7 @@
           <w:sz w:val="22"/>
           <w:szCs w:val="22"/>
         </w:rPr>
-        <w:t>0 m (black), 4 m, (white), and 8 m (grey) conditions.</w:t>
+        <w:t xml:space="preserve">indicate the starting position of each </w:t>
       </w:r>
       <w:r>
         <w:rPr>
@@ -7742,39 +7162,7 @@
           <w:sz w:val="22"/>
           <w:szCs w:val="22"/>
         </w:rPr>
-        <w:t xml:space="preserve"> </w:t>
-      </w:r>
-      <w:commentRangeStart w:id="23"/>
-      <w:r>
-        <w:rPr>
-          <w:i/>
-          <w:sz w:val="22"/>
-          <w:szCs w:val="22"/>
-        </w:rPr>
-        <w:t xml:space="preserve">The arrows </w:t>
-      </w:r>
-      <w:r>
-        <w:rPr>
-          <w:i/>
-          <w:sz w:val="22"/>
-          <w:szCs w:val="22"/>
-        </w:rPr>
-        <w:t xml:space="preserve">indicate the starting position of each </w:t>
-      </w:r>
-      <w:r>
-        <w:rPr>
-          <w:i/>
-          <w:sz w:val="22"/>
-          <w:szCs w:val="22"/>
-        </w:rPr>
         <w:t xml:space="preserve">respective starting position conditions. </w:t>
-      </w:r>
-      <w:commentRangeEnd w:id="23"/>
-      <w:r>
-        <w:rPr>
-          <w:rStyle w:val="CommentReference"/>
-        </w:rPr>
-        <w:commentReference w:id="23"/>
       </w:r>
     </w:p>
     <w:p>
@@ -7787,7 +7175,7 @@
           <w:szCs w:val="22"/>
         </w:rPr>
       </w:pPr>
-      <w:bookmarkStart w:id="24" w:name="_Toc88648207"/>
+      <w:bookmarkStart w:id="21" w:name="_Toc88648207"/>
       <w:r>
         <w:rPr>
           <w:sz w:val="22"/>
@@ -7795,7 +7183,7 @@
         </w:rPr>
         <w:t>Reaction times</w:t>
       </w:r>
-      <w:bookmarkEnd w:id="24"/>
+      <w:bookmarkEnd w:id="21"/>
     </w:p>
     <w:p>
       <w:pPr>
@@ -8129,7 +7517,7 @@
           <w:szCs w:val="22"/>
         </w:rPr>
       </w:pPr>
-      <w:bookmarkStart w:id="25" w:name="_Toc88647980"/>
+      <w:bookmarkStart w:id="22" w:name="_Toc88647980"/>
       <w:r>
         <w:rPr>
           <w:i/>
@@ -8155,7 +7543,7 @@
         </w:rPr>
         <w:t>: Fixed effect parameter estimates and standard errors from reaction time model</w:t>
       </w:r>
-      <w:bookmarkEnd w:id="25"/>
+      <w:bookmarkEnd w:id="22"/>
       <w:r>
         <w:rPr>
           <w:i/>
@@ -9202,7 +8590,7 @@
           <w:szCs w:val="22"/>
         </w:rPr>
       </w:pPr>
-      <w:bookmarkStart w:id="26" w:name="_Toc88648208"/>
+      <w:bookmarkStart w:id="23" w:name="_Toc88648208"/>
       <w:r>
         <w:rPr>
           <w:sz w:val="22"/>
@@ -9210,7 +8598,7 @@
         </w:rPr>
         <w:t>Lateral position error</w:t>
       </w:r>
-      <w:bookmarkEnd w:id="26"/>
+      <w:bookmarkEnd w:id="23"/>
     </w:p>
     <w:p>
       <w:pPr>
@@ -9334,7 +8722,7 @@
         </w:rPr>
         <w:t xml:space="preserve">A. Participants did not respond once reaching a fixed absolute error. Rather, the perceived control error they responded to varied according to the rate of error development and initial error that participants were presented with. </w:t>
       </w:r>
-      <w:bookmarkStart w:id="27" w:name="_Toc88647981"/>
+      <w:bookmarkStart w:id="24" w:name="_Toc88647981"/>
     </w:p>
     <w:p>
       <w:pPr>
@@ -9507,7 +8895,7 @@
         </w:rPr>
         <w:t>: Fixed effect parameters estimates and standard errors from lateral position error model</w:t>
       </w:r>
-      <w:bookmarkEnd w:id="27"/>
+      <w:bookmarkEnd w:id="24"/>
       <w:r>
         <w:rPr>
           <w:i/>
@@ -10479,7 +9867,7 @@
           <w:szCs w:val="22"/>
         </w:rPr>
       </w:pPr>
-      <w:bookmarkStart w:id="28" w:name="_Toc88648209"/>
+      <w:bookmarkStart w:id="25" w:name="_Toc88648209"/>
       <w:r>
         <w:rPr>
           <w:sz w:val="22"/>
@@ -10488,7 +9876,7 @@
         <w:lastRenderedPageBreak/>
         <w:t>Steering rate</w:t>
       </w:r>
-      <w:bookmarkEnd w:id="28"/>
+      <w:bookmarkEnd w:id="25"/>
     </w:p>
     <w:p>
       <w:pPr>
@@ -10723,7 +10111,7 @@
           <w:szCs w:val="22"/>
         </w:rPr>
       </w:pPr>
-      <w:bookmarkStart w:id="29" w:name="_Toc88647982"/>
+      <w:bookmarkStart w:id="26" w:name="_Toc88647982"/>
       <w:r>
         <w:rPr>
           <w:b w:val="0"/>
@@ -10752,7 +10140,7 @@
         </w:rPr>
         <w:t>: Fixed effect parameters estimates and standard errors from steering rate model</w:t>
       </w:r>
-      <w:bookmarkEnd w:id="29"/>
+      <w:bookmarkEnd w:id="26"/>
       <w:r>
         <w:rPr>
           <w:b w:val="0"/>
@@ -11761,7 +11149,7 @@
           <w:szCs w:val="18"/>
         </w:rPr>
       </w:pPr>
-      <w:bookmarkStart w:id="30" w:name="_Toc88648211"/>
+      <w:bookmarkStart w:id="27" w:name="_Toc88648211"/>
       <w:r>
         <w:rPr>
           <w:rFonts w:eastAsiaTheme="minorEastAsia"/>
@@ -11770,7 +11158,7 @@
         </w:rPr>
         <w:t>Discussion</w:t>
       </w:r>
-      <w:bookmarkEnd w:id="30"/>
+      <w:bookmarkEnd w:id="27"/>
     </w:p>
     <w:p>
       <w:pPr>
@@ -11793,23 +11181,7 @@
           <w:sz w:val="22"/>
           <w:szCs w:val="18"/>
         </w:rPr>
-        <w:t xml:space="preserve"> (</w:t>
-      </w:r>
-      <w:proofErr w:type="gramStart"/>
-      <w:r>
-        <w:rPr>
-          <w:sz w:val="22"/>
-          <w:szCs w:val="18"/>
-        </w:rPr>
-        <w:t>i.e.</w:t>
-      </w:r>
-      <w:proofErr w:type="gramEnd"/>
-      <w:r>
-        <w:rPr>
-          <w:sz w:val="22"/>
-          <w:szCs w:val="18"/>
-        </w:rPr>
-        <w:t xml:space="preserve"> when the direction of motion and the direction of heading were aligned</w:t>
+        <w:t xml:space="preserve"> (i.e. when the direction of motion and the direction of heading were aligned</w:t>
       </w:r>
       <w:r>
         <w:rPr>
@@ -12018,16 +11390,13 @@
         <w:jc w:val="both"/>
         <w:rPr>
           <w:iCs/>
-          <w:sz w:val="20"/>
-          <w:szCs w:val="18"/>
-          <w:highlight w:val="yellow"/>
+          <w:sz w:val="22"/>
         </w:rPr>
       </w:pPr>
       <w:r>
         <w:rPr>
           <w:iCs/>
           <w:sz w:val="22"/>
-          <w:highlight w:val="yellow"/>
         </w:rPr>
         <w:lastRenderedPageBreak/>
         <w:t xml:space="preserve">An interesting perspective to consider </w:t>
@@ -12036,7 +11405,6 @@
         <w:rPr>
           <w:iCs/>
           <w:sz w:val="22"/>
-          <w:highlight w:val="yellow"/>
         </w:rPr>
         <w:t xml:space="preserve">from the current findings is </w:t>
       </w:r>
@@ -12044,7 +11412,6 @@
         <w:rPr>
           <w:iCs/>
           <w:sz w:val="22"/>
-          <w:highlight w:val="yellow"/>
         </w:rPr>
         <w:t>whether the lateral position error results could be explained via a Threshold framework</w:t>
       </w:r>
@@ -12052,7 +11419,6 @@
         <w:rPr>
           <w:iCs/>
           <w:sz w:val="22"/>
-          <w:highlight w:val="yellow"/>
         </w:rPr>
         <w:t xml:space="preserve"> </w:t>
       </w:r>
@@ -12060,7 +11426,6 @@
         <w:rPr>
           <w:iCs/>
           <w:sz w:val="22"/>
-          <w:highlight w:val="yellow"/>
         </w:rPr>
         <w:t>with the addition of a</w:t>
       </w:r>
@@ -12068,7 +11433,6 @@
         <w:rPr>
           <w:iCs/>
           <w:sz w:val="22"/>
-          <w:highlight w:val="yellow"/>
         </w:rPr>
         <w:t xml:space="preserve"> </w:t>
       </w:r>
@@ -12076,7 +11440,6 @@
         <w:rPr>
           <w:iCs/>
           <w:sz w:val="22"/>
-          <w:highlight w:val="yellow"/>
         </w:rPr>
         <w:t xml:space="preserve">motor latency. To investigate this, lateral position errors were calculated for </w:t>
       </w:r>
@@ -12084,49 +11447,76 @@
         <w:rPr>
           <w:iCs/>
           <w:sz w:val="22"/>
-          <w:highlight w:val="yellow"/>
-        </w:rPr>
-        <w:t xml:space="preserve">a range of latencies (150-600 </w:t>
-      </w:r>
-      <w:proofErr w:type="spellStart"/>
+        </w:rPr>
+        <w:t xml:space="preserve">a range of latencies (150-600 ms) </w:t>
+      </w:r>
       <w:r>
         <w:rPr>
           <w:iCs/>
           <w:sz w:val="22"/>
-          <w:highlight w:val="yellow"/>
-        </w:rPr>
-        <w:t>ms</w:t>
-      </w:r>
-      <w:proofErr w:type="spellEnd"/>
+        </w:rPr>
+        <w:t xml:space="preserve">under a Threshold framework </w:t>
+      </w:r>
       <w:r>
         <w:rPr>
           <w:iCs/>
           <w:sz w:val="22"/>
-          <w:highlight w:val="yellow"/>
-        </w:rPr>
-        <w:t xml:space="preserve">) </w:t>
+        </w:rPr>
+        <w:t>to investigate whether a sufficient latency could generate Accumulator-predicted response</w:t>
       </w:r>
       <w:r>
         <w:rPr>
           <w:iCs/>
           <w:sz w:val="22"/>
-          <w:highlight w:val="yellow"/>
-        </w:rPr>
-        <w:t xml:space="preserve">under a Threshold framework </w:t>
+        </w:rPr>
+        <w:t xml:space="preserve"> </w:t>
       </w:r>
       <w:r>
         <w:rPr>
           <w:iCs/>
           <w:sz w:val="22"/>
-          <w:highlight w:val="yellow"/>
-        </w:rPr>
-        <w:t>to investigate whether a sufficient latency could generate Accumulator-predicted response</w:t>
+        </w:rPr>
+        <w:t xml:space="preserve">patterns. </w:t>
       </w:r>
       <w:r>
         <w:rPr>
           <w:iCs/>
           <w:sz w:val="22"/>
-          <w:highlight w:val="yellow"/>
+        </w:rPr>
+        <w:t xml:space="preserve">During the </w:t>
+      </w:r>
+      <w:r>
+        <w:rPr>
+          <w:iCs/>
+          <w:sz w:val="22"/>
+        </w:rPr>
+        <w:t>latency</w:t>
+      </w:r>
+      <w:r>
+        <w:rPr>
+          <w:iCs/>
+          <w:sz w:val="22"/>
+        </w:rPr>
+        <w:t xml:space="preserve">, the </w:t>
+      </w:r>
+      <w:r>
+        <w:rPr>
+          <w:iCs/>
+          <w:sz w:val="22"/>
+        </w:rPr>
+        <w:t>observe</w:t>
+      </w:r>
+      <w:r>
+        <w:rPr>
+          <w:iCs/>
+          <w:sz w:val="22"/>
+        </w:rPr>
+        <w:t>r</w:t>
+      </w:r>
+      <w:r>
+        <w:rPr>
+          <w:iCs/>
+          <w:sz w:val="22"/>
         </w:rPr>
         <w:t xml:space="preserve"> </w:t>
       </w:r>
@@ -12134,55 +11524,76 @@
         <w:rPr>
           <w:iCs/>
           <w:sz w:val="22"/>
-          <w:highlight w:val="yellow"/>
-        </w:rPr>
-        <w:t xml:space="preserve">patterns. </w:t>
+        </w:rPr>
+        <w:t>w</w:t>
       </w:r>
       <w:r>
         <w:rPr>
           <w:iCs/>
           <w:sz w:val="22"/>
-          <w:highlight w:val="yellow"/>
-        </w:rPr>
-        <w:t xml:space="preserve">During the </w:t>
+        </w:rPr>
+        <w:t xml:space="preserve">ould continue to travel </w:t>
       </w:r>
       <w:r>
         <w:rPr>
           <w:iCs/>
           <w:sz w:val="22"/>
-          <w:highlight w:val="yellow"/>
-        </w:rPr>
-        <w:t>latency</w:t>
+        </w:rPr>
+        <w:t>linearly</w:t>
       </w:r>
       <w:r>
         <w:rPr>
           <w:iCs/>
           <w:sz w:val="22"/>
-          <w:highlight w:val="yellow"/>
-        </w:rPr>
-        <w:t xml:space="preserve">, the </w:t>
+        </w:rPr>
+        <w:t xml:space="preserve"> relative to the curved road-lines for each </w:t>
       </w:r>
       <w:r>
         <w:rPr>
           <w:iCs/>
           <w:sz w:val="22"/>
-          <w:highlight w:val="yellow"/>
-        </w:rPr>
-        <w:t>observe</w:t>
+        </w:rPr>
+        <w:t>radius-</w:t>
       </w:r>
       <w:r>
         <w:rPr>
           <w:iCs/>
           <w:sz w:val="22"/>
-          <w:highlight w:val="yellow"/>
-        </w:rPr>
-        <w:t>r</w:t>
+        </w:rPr>
+        <w:t>starting position</w:t>
       </w:r>
       <w:r>
         <w:rPr>
           <w:iCs/>
           <w:sz w:val="22"/>
-          <w:highlight w:val="yellow"/>
+        </w:rPr>
+        <w:t xml:space="preserve"> condition</w:t>
+      </w:r>
+      <w:r>
+        <w:rPr>
+          <w:iCs/>
+          <w:sz w:val="22"/>
+        </w:rPr>
+        <w:t xml:space="preserve">. The resultant lateral position errors can be found in Figure </w:t>
+      </w:r>
+      <w:r>
+        <w:rPr>
+          <w:iCs/>
+          <w:sz w:val="22"/>
+        </w:rPr>
+        <w:t>12</w:t>
+      </w:r>
+      <w:r>
+        <w:rPr>
+          <w:iCs/>
+          <w:sz w:val="22"/>
+        </w:rPr>
+        <w:t>.</w:t>
+      </w:r>
+      <w:r>
+        <w:rPr>
+          <w:iCs/>
+          <w:sz w:val="22"/>
         </w:rPr>
         <w:t xml:space="preserve"> </w:t>
       </w:r>
@@ -12190,489 +11601,202 @@
         <w:rPr>
           <w:iCs/>
           <w:sz w:val="22"/>
-          <w:highlight w:val="yellow"/>
-        </w:rPr>
-        <w:t>w</w:t>
+        </w:rPr>
+        <w:t xml:space="preserve">The panel labelled 150 ms </w:t>
       </w:r>
       <w:r>
         <w:rPr>
           <w:iCs/>
           <w:sz w:val="22"/>
-          <w:highlight w:val="yellow"/>
-        </w:rPr>
-        <w:t xml:space="preserve">ould continue to travel </w:t>
+        </w:rPr>
+        <w:t>is</w:t>
       </w:r>
       <w:r>
         <w:rPr>
           <w:iCs/>
           <w:sz w:val="22"/>
-          <w:highlight w:val="yellow"/>
-        </w:rPr>
-        <w:t>linearly</w:t>
+        </w:rPr>
+        <w:t xml:space="preserve"> the </w:t>
       </w:r>
       <w:r>
         <w:rPr>
           <w:iCs/>
           <w:sz w:val="22"/>
-          <w:highlight w:val="yellow"/>
-        </w:rPr>
-        <w:t xml:space="preserve"> relative to the curved road-lines for each </w:t>
+        </w:rPr>
+        <w:t xml:space="preserve">Threshold framework predictions </w:t>
       </w:r>
       <w:r>
         <w:rPr>
           <w:iCs/>
           <w:sz w:val="22"/>
-          <w:highlight w:val="yellow"/>
-        </w:rPr>
-        <w:t>radius-</w:t>
+        </w:rPr>
+        <w:t xml:space="preserve">used for the hypotheses in the current manuscript. </w:t>
       </w:r>
       <w:r>
         <w:rPr>
           <w:iCs/>
           <w:sz w:val="22"/>
-          <w:highlight w:val="yellow"/>
-        </w:rPr>
-        <w:t>starting position</w:t>
+        </w:rPr>
+        <w:t xml:space="preserve">Note in Figure 12 that it </w:t>
       </w:r>
       <w:r>
         <w:rPr>
           <w:iCs/>
           <w:sz w:val="22"/>
-          <w:highlight w:val="yellow"/>
-        </w:rPr>
-        <w:t xml:space="preserve"> condition</w:t>
+        </w:rPr>
+        <w:t xml:space="preserve">is only for latencies of around 600 ms </w:t>
       </w:r>
       <w:r>
         <w:rPr>
           <w:iCs/>
           <w:sz w:val="22"/>
-          <w:highlight w:val="yellow"/>
-        </w:rPr>
-        <w:t xml:space="preserve">. The resultant lateral position errors can be found in Figure </w:t>
+        </w:rPr>
+        <w:t>where the starting position conditions begin to separate out</w:t>
       </w:r>
       <w:r>
         <w:rPr>
           <w:iCs/>
           <w:sz w:val="22"/>
-          <w:highlight w:val="yellow"/>
-        </w:rPr>
-        <w:t>12</w:t>
+        </w:rPr>
+        <w:t>,</w:t>
       </w:r>
       <w:r>
         <w:rPr>
           <w:iCs/>
           <w:sz w:val="22"/>
-          <w:highlight w:val="yellow"/>
-        </w:rPr>
-        <w:t>.</w:t>
+        </w:rPr>
+        <w:t xml:space="preserve"> as would be expected for an Accumulator framework. However</w:t>
       </w:r>
       <w:r>
         <w:rPr>
           <w:iCs/>
           <w:sz w:val="22"/>
-          <w:highlight w:val="yellow"/>
+        </w:rPr>
+        <w:t>,</w:t>
+      </w:r>
+      <w:r>
+        <w:rPr>
+          <w:iCs/>
+          <w:sz w:val="22"/>
+        </w:rPr>
+        <w:t xml:space="preserve"> the magnitude of this is</w:t>
+      </w:r>
+      <w:r>
+        <w:rPr>
+          <w:iCs/>
+          <w:sz w:val="22"/>
+        </w:rPr>
+        <w:t xml:space="preserve"> effect is very</w:t>
+      </w:r>
+      <w:r>
+        <w:rPr>
+          <w:iCs/>
+          <w:sz w:val="22"/>
+        </w:rPr>
+        <w:t xml:space="preserve"> small</w:t>
+      </w:r>
+      <w:r>
+        <w:rPr>
+          <w:iCs/>
+          <w:sz w:val="22"/>
+        </w:rPr>
+        <w:t xml:space="preserve"> in comparison to the Accumulator framework predictions. </w:t>
+      </w:r>
+      <w:r>
+        <w:rPr>
+          <w:iCs/>
+          <w:sz w:val="22"/>
+        </w:rPr>
+        <w:t xml:space="preserve">Furthermore, </w:t>
+      </w:r>
+      <w:r>
+        <w:rPr>
+          <w:iCs/>
+          <w:sz w:val="22"/>
+        </w:rPr>
+        <w:t xml:space="preserve">a latency of above 500 ms is unlikely within the sensorimotor actions produced in the current experiment. Brenner &amp; Smeets (1997) </w:t>
+      </w:r>
+      <w:r>
+        <w:rPr>
+          <w:iCs/>
+          <w:sz w:val="22"/>
+        </w:rPr>
+        <w:t>identified</w:t>
+      </w:r>
+      <w:r>
+        <w:rPr>
+          <w:iCs/>
+          <w:sz w:val="22"/>
+        </w:rPr>
+        <w:t xml:space="preserve"> motor delays ranging from 100-200 ms when asking participants to use the tip of </w:t>
+      </w:r>
+      <w:r>
+        <w:rPr>
+          <w:iCs/>
+          <w:sz w:val="22"/>
+        </w:rPr>
+        <w:t xml:space="preserve">a </w:t>
+      </w:r>
+      <w:r>
+        <w:rPr>
+          <w:iCs/>
+          <w:sz w:val="22"/>
+        </w:rPr>
+        <w:t>rod to touch a target location.</w:t>
+      </w:r>
+      <w:r>
+        <w:rPr>
+          <w:iCs/>
+          <w:sz w:val="22"/>
         </w:rPr>
         <w:t xml:space="preserve"> </w:t>
       </w:r>
       <w:r>
         <w:rPr>
-          <w:iCs/>
-          <w:sz w:val="22"/>
-          <w:highlight w:val="yellow"/>
-        </w:rPr>
-        <w:t xml:space="preserve">The panel labelled 150 </w:t>
-      </w:r>
-      <w:proofErr w:type="spellStart"/>
-      <w:r>
-        <w:rPr>
-          <w:iCs/>
-          <w:sz w:val="22"/>
-          <w:highlight w:val="yellow"/>
-        </w:rPr>
-        <w:t>ms</w:t>
-      </w:r>
-      <w:proofErr w:type="spellEnd"/>
-      <w:r>
-        <w:rPr>
-          <w:iCs/>
-          <w:sz w:val="22"/>
-          <w:highlight w:val="yellow"/>
-        </w:rPr>
-        <w:t xml:space="preserve"> </w:t>
-      </w:r>
-      <w:r>
-        <w:rPr>
-          <w:iCs/>
-          <w:sz w:val="22"/>
-          <w:highlight w:val="yellow"/>
-        </w:rPr>
-        <w:t>is</w:t>
-      </w:r>
-      <w:r>
-        <w:rPr>
-          <w:iCs/>
-          <w:sz w:val="22"/>
-          <w:highlight w:val="yellow"/>
-        </w:rPr>
-        <w:t xml:space="preserve"> the </w:t>
-      </w:r>
-      <w:r>
-        <w:rPr>
-          <w:iCs/>
-          <w:sz w:val="22"/>
-          <w:highlight w:val="yellow"/>
-        </w:rPr>
-        <w:t xml:space="preserve">Threshold framework predictions </w:t>
-      </w:r>
-      <w:r>
-        <w:rPr>
-          <w:iCs/>
-          <w:sz w:val="22"/>
-          <w:highlight w:val="yellow"/>
-        </w:rPr>
-        <w:t xml:space="preserve">used for the hypotheses in the current manuscript. </w:t>
-      </w:r>
-      <w:r>
-        <w:rPr>
-          <w:iCs/>
-          <w:sz w:val="22"/>
-          <w:highlight w:val="yellow"/>
-        </w:rPr>
-        <w:t xml:space="preserve">Note in Figure 12 that it </w:t>
-      </w:r>
-      <w:r>
-        <w:rPr>
-          <w:iCs/>
-          <w:sz w:val="22"/>
-          <w:highlight w:val="yellow"/>
-        </w:rPr>
-        <w:t xml:space="preserve">is only for latencies of around 600 </w:t>
-      </w:r>
-      <w:proofErr w:type="spellStart"/>
-      <w:r>
-        <w:rPr>
-          <w:iCs/>
-          <w:sz w:val="22"/>
-          <w:highlight w:val="yellow"/>
-        </w:rPr>
-        <w:t>ms</w:t>
-      </w:r>
-      <w:proofErr w:type="spellEnd"/>
-      <w:r>
-        <w:rPr>
-          <w:iCs/>
-          <w:sz w:val="22"/>
-          <w:highlight w:val="yellow"/>
-        </w:rPr>
-        <w:t xml:space="preserve"> </w:t>
-      </w:r>
-      <w:r>
-        <w:rPr>
-          <w:iCs/>
-          <w:sz w:val="22"/>
-          <w:highlight w:val="yellow"/>
-        </w:rPr>
-        <w:t>where the starting position conditions begin to separate out</w:t>
-      </w:r>
-      <w:r>
-        <w:rPr>
-          <w:iCs/>
-          <w:sz w:val="22"/>
-          <w:highlight w:val="yellow"/>
-        </w:rPr>
-        <w:t>,</w:t>
-      </w:r>
-      <w:r>
-        <w:rPr>
-          <w:iCs/>
-          <w:sz w:val="22"/>
-          <w:highlight w:val="yellow"/>
-        </w:rPr>
-        <w:t xml:space="preserve"> as would be expected for an Accumulator framework. However</w:t>
-      </w:r>
-      <w:r>
-        <w:rPr>
-          <w:iCs/>
-          <w:sz w:val="22"/>
-          <w:highlight w:val="yellow"/>
-        </w:rPr>
-        <w:t>,</w:t>
-      </w:r>
-      <w:r>
-        <w:rPr>
-          <w:iCs/>
-          <w:sz w:val="22"/>
-          <w:highlight w:val="yellow"/>
-        </w:rPr>
-        <w:t xml:space="preserve"> the magnitude of this is small. Furthermore, </w:t>
-      </w:r>
-      <w:r>
-        <w:rPr>
-          <w:iCs/>
-          <w:sz w:val="22"/>
-          <w:highlight w:val="yellow"/>
-        </w:rPr>
-        <w:t xml:space="preserve">a latency of above 500 </w:t>
-      </w:r>
-      <w:proofErr w:type="spellStart"/>
-      <w:r>
-        <w:rPr>
-          <w:iCs/>
-          <w:sz w:val="22"/>
-          <w:highlight w:val="yellow"/>
-        </w:rPr>
-        <w:t>ms</w:t>
-      </w:r>
-      <w:proofErr w:type="spellEnd"/>
-      <w:r>
-        <w:rPr>
-          <w:iCs/>
-          <w:sz w:val="22"/>
-          <w:highlight w:val="yellow"/>
-        </w:rPr>
-        <w:t xml:space="preserve"> is unlikely within the sensorimotor actions </w:t>
-      </w:r>
-      <w:r>
-        <w:rPr>
-          <w:iCs/>
-          <w:sz w:val="22"/>
-          <w:highlight w:val="yellow"/>
-        </w:rPr>
-        <w:t xml:space="preserve">produced in the current experiment. Brenner &amp; </w:t>
-      </w:r>
-      <w:proofErr w:type="spellStart"/>
-      <w:r>
-        <w:rPr>
-          <w:iCs/>
-          <w:sz w:val="22"/>
-          <w:highlight w:val="yellow"/>
-        </w:rPr>
-        <w:t>Smeets</w:t>
-      </w:r>
-      <w:proofErr w:type="spellEnd"/>
-      <w:r>
-        <w:rPr>
-          <w:iCs/>
-          <w:sz w:val="22"/>
-          <w:highlight w:val="yellow"/>
-        </w:rPr>
-        <w:t xml:space="preserve"> (1997) </w:t>
-      </w:r>
-      <w:r>
-        <w:rPr>
-          <w:iCs/>
-          <w:sz w:val="22"/>
-          <w:highlight w:val="yellow"/>
-        </w:rPr>
-        <w:t>identified</w:t>
-      </w:r>
-      <w:r>
-        <w:rPr>
-          <w:iCs/>
-          <w:sz w:val="22"/>
-          <w:highlight w:val="yellow"/>
-        </w:rPr>
-        <w:t xml:space="preserve"> motor delays ranging from 100-200 </w:t>
-      </w:r>
-      <w:proofErr w:type="spellStart"/>
-      <w:r>
-        <w:rPr>
-          <w:iCs/>
-          <w:sz w:val="22"/>
-          <w:highlight w:val="yellow"/>
-        </w:rPr>
-        <w:t>ms</w:t>
-      </w:r>
-      <w:proofErr w:type="spellEnd"/>
-      <w:r>
-        <w:rPr>
-          <w:iCs/>
-          <w:sz w:val="22"/>
-          <w:highlight w:val="yellow"/>
-        </w:rPr>
-        <w:t xml:space="preserve"> when asking participants to use the tip of </w:t>
-      </w:r>
-      <w:r>
-        <w:rPr>
-          <w:iCs/>
-          <w:sz w:val="22"/>
-          <w:highlight w:val="yellow"/>
-        </w:rPr>
-        <w:t xml:space="preserve">a </w:t>
-      </w:r>
-      <w:r>
-        <w:rPr>
-          <w:iCs/>
-          <w:sz w:val="22"/>
-          <w:highlight w:val="yellow"/>
-        </w:rPr>
-        <w:t>rod to touch a target location.</w:t>
-      </w:r>
-      <w:r>
-        <w:rPr>
-          <w:iCs/>
-          <w:sz w:val="22"/>
-          <w:highlight w:val="yellow"/>
-        </w:rPr>
-        <w:t xml:space="preserve"> </w:t>
-      </w:r>
-      <w:r>
-        <w:rPr>
           <w:sz w:val="22"/>
           <w:szCs w:val="18"/>
-          <w:highlight w:val="yellow"/>
-        </w:rPr>
-        <w:t xml:space="preserve">A potential limitation with using this value within a steering context is that the movement of a steering wheel may exacerbate the magnitude of any motor delay due to the time needed to move the wheel </w:t>
-      </w:r>
-      <w:proofErr w:type="gramStart"/>
+        </w:rPr>
+        <w:t>A potential limitation with using this value within a steering context is that the movement of a steering wheel may exacerbate the magnitude of any motor delay due to the time needed to move the wheel a sufficient amount to register a response. However, research investigating the visual-motor delays in drone steering (when using controller joysticks) have been found to be around 220 ms (Pfeiffer &amp; Scaramuzza, 2021) which is the upper limit to the delays found by Brenner &amp; Smeets (1997). Furthermore, the removal of the force feedback of the steering wheel within the current experiment further reduces the delay between the initiation of a movement by the participant and identification of a response.</w:t>
+      </w:r>
       <w:r>
         <w:rPr>
           <w:sz w:val="22"/>
           <w:szCs w:val="18"/>
-          <w:highlight w:val="yellow"/>
-        </w:rPr>
-        <w:t>a sufficient amount</w:t>
-      </w:r>
-      <w:proofErr w:type="gramEnd"/>
+        </w:rPr>
+        <w:t xml:space="preserve"> Overall, </w:t>
+      </w:r>
       <w:r>
         <w:rPr>
           <w:sz w:val="22"/>
           <w:szCs w:val="18"/>
-          <w:highlight w:val="yellow"/>
-        </w:rPr>
-        <w:t xml:space="preserve"> to register a response. However, research investigating the visual-motor delays in drone steering (when using controller joysticks) have been found to be around 220 </w:t>
-      </w:r>
-      <w:proofErr w:type="spellStart"/>
+        </w:rPr>
+        <w:t xml:space="preserve">this analysis suggests that a combination of a motor delay and fixed threshold is unlikely to </w:t>
+      </w:r>
       <w:r>
         <w:rPr>
           <w:sz w:val="22"/>
           <w:szCs w:val="18"/>
-          <w:highlight w:val="yellow"/>
-        </w:rPr>
-        <w:t>ms</w:t>
-      </w:r>
-      <w:proofErr w:type="spellEnd"/>
+        </w:rPr>
+        <w:t xml:space="preserve">be an explanation </w:t>
+      </w:r>
       <w:r>
         <w:rPr>
           <w:sz w:val="22"/>
           <w:szCs w:val="18"/>
-          <w:highlight w:val="yellow"/>
-        </w:rPr>
-        <w:t xml:space="preserve"> (Pfeiffer &amp; </w:t>
-      </w:r>
-      <w:proofErr w:type="spellStart"/>
+        </w:rPr>
+        <w:t xml:space="preserve">for lateral position error data in the current </w:t>
+      </w:r>
       <w:r>
         <w:rPr>
           <w:sz w:val="22"/>
           <w:szCs w:val="18"/>
-          <w:highlight w:val="yellow"/>
-        </w:rPr>
-        <w:t>Scaramuzza</w:t>
-      </w:r>
-      <w:proofErr w:type="spellEnd"/>
+        </w:rPr>
+        <w:t>experiment.</w:t>
+      </w:r>
       <w:r>
         <w:rPr>
           <w:sz w:val="22"/>
           <w:szCs w:val="18"/>
-          <w:highlight w:val="yellow"/>
-        </w:rPr>
-        <w:t xml:space="preserve">, 2021) which is the upper limit to the delays found by Brenner &amp; </w:t>
-      </w:r>
-      <w:proofErr w:type="spellStart"/>
-      <w:r>
-        <w:rPr>
-          <w:sz w:val="22"/>
-          <w:szCs w:val="18"/>
-          <w:highlight w:val="yellow"/>
-        </w:rPr>
-        <w:t>Smeets</w:t>
-      </w:r>
-      <w:proofErr w:type="spellEnd"/>
-      <w:r>
-        <w:rPr>
-          <w:sz w:val="22"/>
-          <w:szCs w:val="18"/>
-          <w:highlight w:val="yellow"/>
-        </w:rPr>
-        <w:t xml:space="preserve"> (1997). Furthermore, the </w:t>
-      </w:r>
-      <w:r>
-        <w:rPr>
-          <w:sz w:val="22"/>
-          <w:szCs w:val="18"/>
-          <w:highlight w:val="yellow"/>
-        </w:rPr>
-        <w:t xml:space="preserve">removal of the </w:t>
-      </w:r>
-      <w:r>
-        <w:rPr>
-          <w:sz w:val="22"/>
-          <w:szCs w:val="18"/>
-          <w:highlight w:val="yellow"/>
-        </w:rPr>
-        <w:t xml:space="preserve">force feedback of the steering wheel within the current </w:t>
-      </w:r>
-      <w:r>
-        <w:rPr>
-          <w:sz w:val="22"/>
-          <w:szCs w:val="18"/>
-          <w:highlight w:val="yellow"/>
-        </w:rPr>
-        <w:t>experiment</w:t>
-      </w:r>
-      <w:r>
-        <w:rPr>
-          <w:sz w:val="22"/>
-          <w:szCs w:val="18"/>
-          <w:highlight w:val="yellow"/>
-        </w:rPr>
-        <w:t xml:space="preserve"> further reduces the delay between the initiation of a movement by the participant and identification of a response.</w:t>
-      </w:r>
-      <w:r>
-        <w:rPr>
-          <w:sz w:val="22"/>
-          <w:szCs w:val="18"/>
-          <w:highlight w:val="yellow"/>
-        </w:rPr>
-        <w:t xml:space="preserve"> Overall, </w:t>
-      </w:r>
-      <w:r>
-        <w:rPr>
-          <w:sz w:val="22"/>
-          <w:szCs w:val="18"/>
-          <w:highlight w:val="yellow"/>
-        </w:rPr>
-        <w:t xml:space="preserve">this analysis suggests that a combination of a motor delay and fixed threshold is unlikely to </w:t>
-      </w:r>
-      <w:r>
-        <w:rPr>
-          <w:sz w:val="22"/>
-          <w:szCs w:val="18"/>
-          <w:highlight w:val="yellow"/>
-        </w:rPr>
-        <w:t xml:space="preserve">be an explanation </w:t>
-      </w:r>
-      <w:r>
-        <w:rPr>
-          <w:sz w:val="22"/>
-          <w:szCs w:val="18"/>
-          <w:highlight w:val="yellow"/>
-        </w:rPr>
-        <w:t xml:space="preserve">for lateral position error data in the current </w:t>
-      </w:r>
-      <w:r>
-        <w:rPr>
-          <w:sz w:val="22"/>
-          <w:szCs w:val="18"/>
-          <w:highlight w:val="yellow"/>
-        </w:rPr>
-        <w:t>experiment.</w:t>
-      </w:r>
-      <w:r>
-        <w:rPr>
-          <w:sz w:val="22"/>
-          <w:szCs w:val="18"/>
-          <w:highlight w:val="yellow"/>
         </w:rPr>
         <w:t xml:space="preserve"> </w:t>
       </w:r>
@@ -12697,52 +11821,32 @@
           <w:sz w:val="22"/>
         </w:rPr>
       </w:pPr>
-    </w:p>
-    <w:p>
-      <w:pPr>
-        <w:spacing w:before="200" w:after="0" w:line="480" w:lineRule="auto"/>
-        <w:jc w:val="both"/>
-        <w:rPr>
-          <w:i/>
-          <w:sz w:val="22"/>
-        </w:rPr>
-      </w:pPr>
-    </w:p>
-    <w:p>
-      <w:pPr>
-        <w:spacing w:before="200" w:after="0" w:line="480" w:lineRule="auto"/>
-        <w:jc w:val="both"/>
-        <w:rPr>
-          <w:i/>
-          <w:sz w:val="22"/>
-        </w:rPr>
-      </w:pPr>
       <w:r>
         <w:rPr>
           <w:noProof/>
         </w:rPr>
         <w:lastRenderedPageBreak/>
         <w:drawing>
-          <wp:anchor distT="0" distB="0" distL="114300" distR="114300" simplePos="0" relativeHeight="251695104" behindDoc="1" locked="0" layoutInCell="1" allowOverlap="1" wp14:anchorId="117DE081" wp14:editId="37BEDCAC">
+          <wp:anchor distT="0" distB="0" distL="114300" distR="114300" simplePos="0" relativeHeight="251695104" behindDoc="1" locked="0" layoutInCell="1" allowOverlap="1" wp14:anchorId="3CE7510D" wp14:editId="58E6652D">
             <wp:simplePos x="0" y="0"/>
-            <wp:positionH relativeFrom="margin">
-              <wp:align>center</wp:align>
+            <wp:positionH relativeFrom="column">
+              <wp:posOffset>1286510</wp:posOffset>
             </wp:positionH>
             <wp:positionV relativeFrom="paragraph">
-              <wp:posOffset>-29</wp:posOffset>
+              <wp:posOffset>488</wp:posOffset>
             </wp:positionV>
-            <wp:extent cx="3604260" cy="3604260"/>
+            <wp:extent cx="3601085" cy="3601085"/>
             <wp:effectExtent l="0" t="0" r="0" b="0"/>
             <wp:wrapTight wrapText="bothSides">
               <wp:wrapPolygon edited="0">
                 <wp:start x="0" y="0"/>
-                <wp:lineTo x="0" y="21463"/>
-                <wp:lineTo x="21463" y="21463"/>
-                <wp:lineTo x="21463" y="0"/>
+                <wp:lineTo x="0" y="21482"/>
+                <wp:lineTo x="21482" y="21482"/>
+                <wp:lineTo x="21482" y="0"/>
                 <wp:lineTo x="0" y="0"/>
               </wp:wrapPolygon>
             </wp:wrapTight>
-            <wp:docPr id="30" name="Picture 30"/>
+            <wp:docPr id="1" name="Picture 1"/>
             <wp:cNvGraphicFramePr>
               <a:graphicFrameLocks xmlns:a="http://schemas.openxmlformats.org/drawingml/2006/main" noChangeAspect="1"/>
             </wp:cNvGraphicFramePr>
@@ -12750,7 +11854,7 @@
               <a:graphicData uri="http://schemas.openxmlformats.org/drawingml/2006/picture">
                 <pic:pic xmlns:pic="http://schemas.openxmlformats.org/drawingml/2006/picture">
                   <pic:nvPicPr>
-                    <pic:cNvPr id="0" name="Picture 29"/>
+                    <pic:cNvPr id="0" name="Picture 1"/>
                     <pic:cNvPicPr>
                       <a:picLocks noChangeAspect="1" noChangeArrowheads="1"/>
                     </pic:cNvPicPr>
@@ -12771,7 +11875,7 @@
                   <pic:spPr bwMode="auto">
                     <a:xfrm>
                       <a:off x="0" y="0"/>
-                      <a:ext cx="3604260" cy="3604260"/>
+                      <a:ext cx="3601085" cy="3601085"/>
                     </a:xfrm>
                     <a:prstGeom prst="rect">
                       <a:avLst/>
@@ -12888,7 +11992,6 @@
         <w:rPr>
           <w:i/>
           <w:sz w:val="22"/>
-          <w:highlight w:val="yellow"/>
         </w:rPr>
         <w:t xml:space="preserve">Figure 12: </w:t>
       </w:r>
@@ -12896,7 +11999,6 @@
         <w:rPr>
           <w:i/>
           <w:sz w:val="22"/>
-          <w:highlight w:val="yellow"/>
         </w:rPr>
         <w:t xml:space="preserve">Threshold framework predictions </w:t>
       </w:r>
@@ -12904,7 +12006,6 @@
         <w:rPr>
           <w:i/>
           <w:sz w:val="22"/>
-          <w:highlight w:val="yellow"/>
         </w:rPr>
         <w:t xml:space="preserve">for lateral position errors across a range of </w:t>
       </w:r>
@@ -12912,15 +12013,20 @@
         <w:rPr>
           <w:i/>
           <w:sz w:val="22"/>
-          <w:highlight w:val="yellow"/>
-        </w:rPr>
-        <w:t>motor latencies.</w:t>
+        </w:rPr>
+        <w:t xml:space="preserve">motor </w:t>
       </w:r>
       <w:r>
         <w:rPr>
           <w:i/>
           <w:sz w:val="22"/>
-          <w:highlight w:val="yellow"/>
+        </w:rPr>
+        <w:t>latencies.</w:t>
+      </w:r>
+      <w:r>
+        <w:rPr>
+          <w:i/>
+          <w:sz w:val="22"/>
         </w:rPr>
         <w:t xml:space="preserve"> </w:t>
       </w:r>
@@ -13139,23 +12245,7 @@
           <w:sz w:val="22"/>
           <w:szCs w:val="18"/>
         </w:rPr>
-        <w:t xml:space="preserve"> a similar finding: drivers responded at smaller lateral position errors when the perceived control error developed more slowly (</w:t>
-      </w:r>
-      <w:proofErr w:type="gramStart"/>
-      <w:r>
-        <w:rPr>
-          <w:sz w:val="22"/>
-          <w:szCs w:val="18"/>
-        </w:rPr>
-        <w:t>i.e.</w:t>
-      </w:r>
-      <w:proofErr w:type="gramEnd"/>
-      <w:r>
-        <w:rPr>
-          <w:sz w:val="22"/>
-          <w:szCs w:val="18"/>
-        </w:rPr>
-        <w:t xml:space="preserve"> when presented with larger radii curves and nearer starting positions). </w:t>
+        <w:t xml:space="preserve"> a similar finding: drivers responded at smaller lateral position errors when the perceived control error developed more slowly (i.e. when presented with larger radii curves and nearer starting positions). </w:t>
       </w:r>
     </w:p>
     <w:p>
@@ -13172,23 +12262,7 @@
           <w:sz w:val="22"/>
           <w:szCs w:val="18"/>
         </w:rPr>
-        <w:t xml:space="preserve">A key methodological difference between the current experiment and previous research by Goodridge et al (2022) was the lack of camera counter-rotation. The consistent results across both experiments (both with and without the camera counter-rotation) suggest that this manipulation was not the cause for the observed accumulation. Future research could investigate how drivers sample the optical information </w:t>
-      </w:r>
-      <w:proofErr w:type="gramStart"/>
-      <w:r>
-        <w:rPr>
-          <w:sz w:val="22"/>
-          <w:szCs w:val="18"/>
-        </w:rPr>
-        <w:t>in order to</w:t>
-      </w:r>
-      <w:proofErr w:type="gramEnd"/>
-      <w:r>
-        <w:rPr>
-          <w:sz w:val="22"/>
-          <w:szCs w:val="18"/>
-        </w:rPr>
-        <w:t xml:space="preserve"> accumulate evidence, by measuring eye movements. The steering literature has already demonstrated that drivers look where they steer </w:t>
+        <w:t xml:space="preserve">A key methodological difference between the current experiment and previous research by Goodridge et al (2022) was the lack of camera counter-rotation. The consistent results across both experiments (both with and without the camera counter-rotation) suggest that this manipulation was not the cause for the observed accumulation. Future research could investigate how drivers sample the optical information in order to accumulate evidence, by measuring eye movements. The steering literature has already demonstrated that drivers look where they steer </w:t>
       </w:r>
       <w:r>
         <w:rPr>
@@ -13551,23 +12625,7 @@
           <w:sz w:val="22"/>
           <w:szCs w:val="18"/>
         </w:rPr>
-        <w:t xml:space="preserve"> when visual input is occluded. This might indicate that humans </w:t>
-      </w:r>
-      <w:proofErr w:type="gramStart"/>
-      <w:r>
-        <w:rPr>
-          <w:sz w:val="22"/>
-          <w:szCs w:val="18"/>
-        </w:rPr>
-        <w:t>have the ability to</w:t>
-      </w:r>
-      <w:proofErr w:type="gramEnd"/>
-      <w:r>
-        <w:rPr>
-          <w:sz w:val="22"/>
-          <w:szCs w:val="18"/>
-        </w:rPr>
-        <w:t xml:space="preserve"> generate a representation of the environment, spatially update their position within the representation, and produce adequate steering control based upon these predictions. However, whether the proposed model-based updates are accumulative in nature, or whether accumulation only occurs when visual information is directly available, has yet to be investigated. A question for future research will be to see whether drivers can accumulate within their internal model during occlusion, or whether the accumulation stops during occlusion and resumes only once visual input is restored. </w:t>
+        <w:t xml:space="preserve"> when visual input is occluded. This might indicate that humans have the ability to generate a representation of the environment, spatially update their position within the representation, and produce adequate steering control based upon these predictions. However, whether the proposed model-based updates are accumulative in nature, or whether accumulation only occurs when visual information is directly available, has yet to be investigated. A question for future research will be to see whether drivers can accumulate within their internal model during occlusion, or whether the accumulation stops during occlusion and resumes only once visual input is restored. </w:t>
       </w:r>
     </w:p>
     <w:p>
@@ -13764,54 +12822,22 @@
           <w:sz w:val="22"/>
           <w:szCs w:val="18"/>
         </w:rPr>
-        <w:t xml:space="preserve"> were gradual, whereby the yaw rate of the vehicle was mismatched with respect to the yaw rate of the bend. Consequently, the vehicle would turn around the </w:t>
-      </w:r>
-      <w:proofErr w:type="gramStart"/>
-      <w:r>
-        <w:rPr>
+        <w:t xml:space="preserve"> were gradual, whereby the yaw rate of the vehicle was mismatched with respect to the yaw rate of the bend. Consequently, the vehicle would turn around the bend but steering was insufficient, so the vehicle would slowly drift towards the outside edge of the road. This can be thought of as a lane-keeping system failing without warning to the driver (hence the denomination “silent”), causing the driver to slowly drift out of lane. This has been defined as a </w:t>
+      </w:r>
+      <w:r>
+        <w:rPr>
+          <w:i/>
           <w:sz w:val="22"/>
           <w:szCs w:val="18"/>
         </w:rPr>
-        <w:t>bend</w:t>
-      </w:r>
-      <w:proofErr w:type="gramEnd"/>
+        <w:t xml:space="preserve">curved </w:t>
+      </w:r>
       <w:r>
         <w:rPr>
           <w:sz w:val="22"/>
           <w:szCs w:val="18"/>
         </w:rPr>
-        <w:t xml:space="preserve"> but steering was insufficient, so the vehicle would slowly drift towards the outside edge of the road. This can be thought of as a lane-keeping system failing without warning to the driver (hence the denomination “silent”), causing the driver to slowly drift out of lane. This has been defined as a </w:t>
-      </w:r>
-      <w:r>
-        <w:rPr>
-          <w:i/>
-          <w:sz w:val="22"/>
-          <w:szCs w:val="18"/>
-        </w:rPr>
-        <w:t xml:space="preserve">curved </w:t>
-      </w:r>
-      <w:r>
-        <w:rPr>
-          <w:sz w:val="22"/>
-          <w:szCs w:val="18"/>
-        </w:rPr>
-        <w:t xml:space="preserve">failure (Boer, 2016) and it has been suggested that drivers are less accurate at detecting them because even post-failure, the vehicle is initially still following an acceptable trajectory around the bend from the driver’s perspective. In contrast, the error signal presented in the current experiment was generated via the driver travelling tangential to the curved road-line. This corresponds more closely to a situation where the automation fails on a straight before the entry into a curve. Our results provide some insight into how drivers might respond in such a failure scenario, but for a more direct investigation of this question one should ideally design a paradigm where the participant monitors automated driving on at least a straight road segment before a failure occurs at curve entry. </w:t>
-      </w:r>
-      <w:proofErr w:type="gramStart"/>
-      <w:r>
-        <w:rPr>
-          <w:sz w:val="22"/>
-          <w:szCs w:val="18"/>
-        </w:rPr>
-        <w:t>In order to</w:t>
-      </w:r>
-      <w:proofErr w:type="gramEnd"/>
-      <w:r>
-        <w:rPr>
-          <w:sz w:val="22"/>
-          <w:szCs w:val="18"/>
-        </w:rPr>
-        <w:t xml:space="preserve"> replicate this within an automation failure design, one would need to create a scenario where the automated system essentially sets the vehicle’s yaw rate to 0 relative to the bend curvature. </w:t>
+        <w:t xml:space="preserve">failure (Boer, 2016) and it has been suggested that drivers are less accurate at detecting them because even post-failure, the vehicle is initially still following an acceptable trajectory around the bend from the driver’s perspective. In contrast, the error signal presented in the current experiment was generated via the driver travelling tangential to the curved road-line. This corresponds more closely to a situation where the automation fails on a straight before the entry into a curve. Our results provide some insight into how drivers might respond in such a failure scenario, but for a more direct investigation of this question one should ideally design a paradigm where the participant monitors automated driving on at least a straight road segment before a failure occurs at curve entry. In order to replicate this within an automation failure design, one would need to create a scenario where the automated system essentially sets the vehicle’s yaw rate to 0 relative to the bend curvature. </w:t>
       </w:r>
     </w:p>
     <w:p>
@@ -13828,23 +12854,7 @@
           <w:sz w:val="22"/>
           <w:szCs w:val="22"/>
         </w:rPr>
-        <w:t xml:space="preserve">The present paper highlights evidence that drivers accumulate perceived control error information </w:t>
-      </w:r>
-      <w:proofErr w:type="gramStart"/>
-      <w:r>
-        <w:rPr>
-          <w:sz w:val="22"/>
-          <w:szCs w:val="22"/>
-        </w:rPr>
-        <w:t>in order to</w:t>
-      </w:r>
-      <w:proofErr w:type="gramEnd"/>
-      <w:r>
-        <w:rPr>
-          <w:sz w:val="22"/>
-          <w:szCs w:val="22"/>
-        </w:rPr>
-        <w:t xml:space="preserve"> initiate steering action towards curved road-lines targets. This supports previous investigations that drivers accumulate perceived control errors when steering onto straight road-line targets </w:t>
+        <w:t xml:space="preserve">The present paper highlights evidence that drivers accumulate perceived control error information in order to initiate steering action towards curved road-lines targets. This supports previous investigations that drivers accumulate perceived control errors when steering onto straight road-line targets </w:t>
       </w:r>
       <w:r>
         <w:rPr>
@@ -13962,7 +12972,7 @@
 
 <file path=word/comments.xml><?xml version="1.0" encoding="utf-8"?>
 <w:comments xmlns:wpc="http://schemas.microsoft.com/office/word/2010/wordprocessingCanvas" xmlns:cx="http://schemas.microsoft.com/office/drawing/2014/chartex" xmlns:cx1="http://schemas.microsoft.com/office/drawing/2015/9/8/chartex" xmlns:cx2="http://schemas.microsoft.com/office/drawing/2015/10/21/chartex" xmlns:cx3="http://schemas.microsoft.com/office/drawing/2016/5/9/chartex" xmlns:cx4="http://schemas.microsoft.com/office/drawing/2016/5/10/chartex" xmlns:cx5="http://schemas.microsoft.com/office/drawing/2016/5/11/chartex" xmlns:cx6="http://schemas.microsoft.com/office/drawing/2016/5/12/chartex" xmlns:cx7="http://schemas.microsoft.com/office/drawing/2016/5/13/chartex" xmlns:cx8="http://schemas.microsoft.com/office/drawing/2016/5/14/chartex" xmlns:mc="http://schemas.openxmlformats.org/markup-compatibility/2006" xmlns:aink="http://schemas.microsoft.com/office/drawing/2016/ink" xmlns:am3d="http://schemas.microsoft.com/office/drawing/2017/model3d" xmlns:o="urn:schemas-microsoft-com:office:office" xmlns:r="http://schemas.openxmlformats.org/officeDocument/2006/relationships" xmlns:m="http://schemas.openxmlformats.org/officeDocument/2006/math" xmlns:v="urn:schemas-microsoft-com:vml" xmlns:wp14="http://schemas.microsoft.com/office/word/2010/wordprocessingDrawing" xmlns:wp="http://schemas.openxmlformats.org/drawingml/2006/wordprocessingDrawing" xmlns:w10="urn:schemas-microsoft-com:office:word" xmlns:w="http://schemas.openxmlformats.org/wordprocessingml/2006/main" xmlns:w14="http://schemas.microsoft.com/office/word/2010/wordml" xmlns:w15="http://schemas.microsoft.com/office/word/2012/wordml" xmlns:w16cex="http://schemas.microsoft.com/office/word/2018/wordml/cex" xmlns:w16cid="http://schemas.microsoft.com/office/word/2016/wordml/cid" xmlns:w16="http://schemas.microsoft.com/office/word/2018/wordml" xmlns:w16sdtdh="http://schemas.microsoft.com/office/word/2020/wordml/sdtdatahash" xmlns:w16se="http://schemas.microsoft.com/office/word/2015/wordml/symex" xmlns:wpg="http://schemas.microsoft.com/office/word/2010/wordprocessingGroup" xmlns:wpi="http://schemas.microsoft.com/office/word/2010/wordprocessingInk" xmlns:wne="http://schemas.microsoft.com/office/word/2006/wordml" xmlns:wps="http://schemas.microsoft.com/office/word/2010/wordprocessingShape" mc:Ignorable="w14 w15 w16se w16cid w16 w16cex w16sdtdh wp14">
-  <w:comment w:id="0" w:author="Courtney Goodridge" w:date="2022-07-12T14:16:00Z" w:initials="CG">
+  <w:comment w:id="17" w:author="Courtney Goodridge" w:date="2022-07-12T14:17:00Z" w:initials="CG">
     <w:p>
       <w:pPr>
         <w:pStyle w:val="CommentText"/>
@@ -13974,152 +12984,10 @@
         <w:annotationRef/>
       </w:r>
       <w:r>
-        <w:t>Add</w:t>
-      </w:r>
-      <w:r>
-        <w:t xml:space="preserve">ed this to add some </w:t>
-      </w:r>
-      <w:proofErr w:type="spellStart"/>
-      <w:r>
-        <w:t>ooph</w:t>
-      </w:r>
-      <w:proofErr w:type="spellEnd"/>
-      <w:r>
-        <w:t xml:space="preserve"> to the abstract rationale. </w:t>
-      </w:r>
-    </w:p>
-  </w:comment>
-  <w:comment w:id="2" w:author="Courtney Goodridge" w:date="2022-07-12T16:05:00Z" w:initials="CG">
-    <w:p>
-      <w:pPr>
-        <w:pStyle w:val="CommentText"/>
-      </w:pPr>
-      <w:r>
         <w:rPr>
           <w:rStyle w:val="CommentReference"/>
         </w:rPr>
-        <w:annotationRef/>
-      </w:r>
-      <w:r>
-        <w:t xml:space="preserve">I have tried to label the visual angle which I have calculated – would you agree with this? My proposal is </w:t>
-      </w:r>
-      <w:r>
-        <w:t xml:space="preserve">that visual angle is the </w:t>
-      </w:r>
-      <w:r>
-        <w:t>angle between a</w:t>
-      </w:r>
-      <w:r>
-        <w:t xml:space="preserve"> point on </w:t>
-      </w:r>
-      <w:r>
-        <w:t>road-line (</w:t>
-      </w:r>
-      <w:r>
-        <w:t>future path</w:t>
-      </w:r>
-      <w:r>
-        <w:t>)</w:t>
-      </w:r>
-      <w:r>
-        <w:t xml:space="preserve"> when looking through the curve</w:t>
-      </w:r>
-      <w:r>
-        <w:t xml:space="preserve">, </w:t>
-      </w:r>
-      <w:r>
-        <w:t>and the direction of travel</w:t>
-      </w:r>
-      <w:r>
-        <w:t xml:space="preserve"> (tangential to the curve)</w:t>
-      </w:r>
-      <w:r>
-        <w:t>.</w:t>
-      </w:r>
-    </w:p>
-    <w:p>
-      <w:pPr>
-        <w:pStyle w:val="CommentText"/>
-      </w:pPr>
-    </w:p>
-    <w:p>
-      <w:pPr>
-        <w:pStyle w:val="CommentText"/>
-      </w:pPr>
-      <w:proofErr w:type="spellStart"/>
-      <w:r>
-        <w:t>Wann</w:t>
-      </w:r>
-      <w:proofErr w:type="spellEnd"/>
-      <w:r>
-        <w:t xml:space="preserve"> &amp; Land </w:t>
-      </w:r>
-      <w:r>
-        <w:t xml:space="preserve">2000 propose a similar </w:t>
-      </w:r>
-      <w:proofErr w:type="gramStart"/>
-      <w:r>
-        <w:t>angle</w:t>
-      </w:r>
-      <w:proofErr w:type="gramEnd"/>
-      <w:r>
-        <w:t xml:space="preserve"> but</w:t>
-      </w:r>
-      <w:r>
-        <w:t xml:space="preserve"> their example include</w:t>
-      </w:r>
-      <w:r>
-        <w:t>s</w:t>
-      </w:r>
-      <w:r>
-        <w:t xml:space="preserve"> a </w:t>
-      </w:r>
-      <w:r>
-        <w:t>road edge</w:t>
-      </w:r>
-      <w:r>
-        <w:t xml:space="preserve"> that the driver is steering around. I do not have a </w:t>
-      </w:r>
-      <w:r>
-        <w:t xml:space="preserve">road edge </w:t>
-      </w:r>
-      <w:r>
-        <w:t xml:space="preserve">per se (drivers were asked to steer onto the line, not round it) and thus the road-line does represent their future path. </w:t>
-      </w:r>
-    </w:p>
-  </w:comment>
-  <w:comment w:id="19" w:author="Courtney Goodridge" w:date="2022-07-12T14:17:00Z" w:initials="CG">
-    <w:p>
-      <w:pPr>
-        <w:pStyle w:val="CommentText"/>
-      </w:pPr>
-      <w:r>
-        <w:rPr>
-          <w:rStyle w:val="CommentReference"/>
-        </w:rPr>
-        <w:annotationRef/>
-      </w:r>
-      <w:r>
-        <w:rPr>
-          <w:rStyle w:val="CommentReference"/>
-        </w:rPr>
         <w:t>Need to do this but can do it whilst the main manuscript is off my desk.</w:t>
-      </w:r>
-    </w:p>
-  </w:comment>
-  <w:comment w:id="23" w:author="Courtney Goodridge" w:date="2022-07-12T15:25:00Z" w:initials="CG">
-    <w:p>
-      <w:pPr>
-        <w:pStyle w:val="CommentText"/>
-      </w:pPr>
-      <w:r>
-        <w:rPr>
-          <w:rStyle w:val="CommentReference"/>
-        </w:rPr>
-        <w:annotationRef/>
-      </w:r>
-      <w:r>
-        <w:t xml:space="preserve">Added the arrows to indicate starting position of trials. </w:t>
       </w:r>
     </w:p>
   </w:comment>
@@ -14128,28 +12996,19 @@
 
 <file path=word/commentsExtended.xml><?xml version="1.0" encoding="utf-8"?>
 <w15:commentsEx xmlns:wpc="http://schemas.microsoft.com/office/word/2010/wordprocessingCanvas" xmlns:cx="http://schemas.microsoft.com/office/drawing/2014/chartex" xmlns:cx1="http://schemas.microsoft.com/office/drawing/2015/9/8/chartex" xmlns:cx2="http://schemas.microsoft.com/office/drawing/2015/10/21/chartex" xmlns:cx3="http://schemas.microsoft.com/office/drawing/2016/5/9/chartex" xmlns:cx4="http://schemas.microsoft.com/office/drawing/2016/5/10/chartex" xmlns:cx5="http://schemas.microsoft.com/office/drawing/2016/5/11/chartex" xmlns:cx6="http://schemas.microsoft.com/office/drawing/2016/5/12/chartex" xmlns:cx7="http://schemas.microsoft.com/office/drawing/2016/5/13/chartex" xmlns:cx8="http://schemas.microsoft.com/office/drawing/2016/5/14/chartex" xmlns:mc="http://schemas.openxmlformats.org/markup-compatibility/2006" xmlns:aink="http://schemas.microsoft.com/office/drawing/2016/ink" xmlns:am3d="http://schemas.microsoft.com/office/drawing/2017/model3d" xmlns:o="urn:schemas-microsoft-com:office:office" xmlns:r="http://schemas.openxmlformats.org/officeDocument/2006/relationships" xmlns:m="http://schemas.openxmlformats.org/officeDocument/2006/math" xmlns:v="urn:schemas-microsoft-com:vml" xmlns:wp14="http://schemas.microsoft.com/office/word/2010/wordprocessingDrawing" xmlns:wp="http://schemas.openxmlformats.org/drawingml/2006/wordprocessingDrawing" xmlns:w10="urn:schemas-microsoft-com:office:word" xmlns:w="http://schemas.openxmlformats.org/wordprocessingml/2006/main" xmlns:w14="http://schemas.microsoft.com/office/word/2010/wordml" xmlns:w15="http://schemas.microsoft.com/office/word/2012/wordml" xmlns:w16cex="http://schemas.microsoft.com/office/word/2018/wordml/cex" xmlns:w16cid="http://schemas.microsoft.com/office/word/2016/wordml/cid" xmlns:w16="http://schemas.microsoft.com/office/word/2018/wordml" xmlns:w16sdtdh="http://schemas.microsoft.com/office/word/2020/wordml/sdtdatahash" xmlns:w16se="http://schemas.microsoft.com/office/word/2015/wordml/symex" xmlns:wpg="http://schemas.microsoft.com/office/word/2010/wordprocessingGroup" xmlns:wpi="http://schemas.microsoft.com/office/word/2010/wordprocessingInk" xmlns:wne="http://schemas.microsoft.com/office/word/2006/wordml" xmlns:wps="http://schemas.microsoft.com/office/word/2010/wordprocessingShape" mc:Ignorable="w14 w15 w16se w16cid w16 w16cex w16sdtdh wp14">
-  <w15:commentEx w15:paraId="2E01AD10" w15:done="0"/>
-  <w15:commentEx w15:paraId="484173C1" w15:done="0"/>
   <w15:commentEx w15:paraId="516E7F21" w15:done="0"/>
-  <w15:commentEx w15:paraId="17F8B5E1" w15:done="0"/>
 </w15:commentsEx>
 </file>
 
 <file path=word/commentsExtensible.xml><?xml version="1.0" encoding="utf-8"?>
 <w16cex:commentsExtensible xmlns:wpc="http://schemas.microsoft.com/office/word/2010/wordprocessingCanvas" xmlns:cx="http://schemas.microsoft.com/office/drawing/2014/chartex" xmlns:cx1="http://schemas.microsoft.com/office/drawing/2015/9/8/chartex" xmlns:cx2="http://schemas.microsoft.com/office/drawing/2015/10/21/chartex" xmlns:cx3="http://schemas.microsoft.com/office/drawing/2016/5/9/chartex" xmlns:cx4="http://schemas.microsoft.com/office/drawing/2016/5/10/chartex" xmlns:cx5="http://schemas.microsoft.com/office/drawing/2016/5/11/chartex" xmlns:cx6="http://schemas.microsoft.com/office/drawing/2016/5/12/chartex" xmlns:cx7="http://schemas.microsoft.com/office/drawing/2016/5/13/chartex" xmlns:cx8="http://schemas.microsoft.com/office/drawing/2016/5/14/chartex" xmlns:mc="http://schemas.openxmlformats.org/markup-compatibility/2006" xmlns:aink="http://schemas.microsoft.com/office/drawing/2016/ink" xmlns:am3d="http://schemas.microsoft.com/office/drawing/2017/model3d" xmlns:o="urn:schemas-microsoft-com:office:office" xmlns:r="http://schemas.openxmlformats.org/officeDocument/2006/relationships" xmlns:m="http://schemas.openxmlformats.org/officeDocument/2006/math" xmlns:v="urn:schemas-microsoft-com:vml" xmlns:wp14="http://schemas.microsoft.com/office/word/2010/wordprocessingDrawing" xmlns:wp="http://schemas.openxmlformats.org/drawingml/2006/wordprocessingDrawing" xmlns:w10="urn:schemas-microsoft-com:office:word" xmlns:w="http://schemas.openxmlformats.org/wordprocessingml/2006/main" xmlns:w14="http://schemas.microsoft.com/office/word/2010/wordml" xmlns:w15="http://schemas.microsoft.com/office/word/2012/wordml" xmlns:w16cex="http://schemas.microsoft.com/office/word/2018/wordml/cex" xmlns:w16cid="http://schemas.microsoft.com/office/word/2016/wordml/cid" xmlns:w16="http://schemas.microsoft.com/office/word/2018/wordml" xmlns:w16sdtdh="http://schemas.microsoft.com/office/word/2020/wordml/sdtdatahash" xmlns:w16se="http://schemas.microsoft.com/office/word/2015/wordml/symex" xmlns:wpg="http://schemas.microsoft.com/office/word/2010/wordprocessingGroup" xmlns:wpi="http://schemas.microsoft.com/office/word/2010/wordprocessingInk" xmlns:wne="http://schemas.microsoft.com/office/word/2006/wordml" xmlns:wps="http://schemas.microsoft.com/office/word/2010/wordprocessingShape" mc:Ignorable="w14 w15 w16se w16cid w16 w16cex w16sdtdh wp14">
-  <w16cex:commentExtensible w16cex:durableId="267800C5" w16cex:dateUtc="2022-07-12T13:16:00Z"/>
-  <w16cex:commentExtensible w16cex:durableId="26781A4F" w16cex:dateUtc="2022-07-12T15:05:00Z"/>
   <w16cex:commentExtensible w16cex:durableId="267800EC" w16cex:dateUtc="2022-07-12T13:17:00Z"/>
-  <w16cex:commentExtensible w16cex:durableId="267810FE" w16cex:dateUtc="2022-07-12T14:25:00Z"/>
 </w16cex:commentsExtensible>
 </file>
 
 <file path=word/commentsIds.xml><?xml version="1.0" encoding="utf-8"?>
 <w16cid:commentsIds xmlns:wpc="http://schemas.microsoft.com/office/word/2010/wordprocessingCanvas" xmlns:cx="http://schemas.microsoft.com/office/drawing/2014/chartex" xmlns:cx1="http://schemas.microsoft.com/office/drawing/2015/9/8/chartex" xmlns:cx2="http://schemas.microsoft.com/office/drawing/2015/10/21/chartex" xmlns:cx3="http://schemas.microsoft.com/office/drawing/2016/5/9/chartex" xmlns:cx4="http://schemas.microsoft.com/office/drawing/2016/5/10/chartex" xmlns:cx5="http://schemas.microsoft.com/office/drawing/2016/5/11/chartex" xmlns:cx6="http://schemas.microsoft.com/office/drawing/2016/5/12/chartex" xmlns:cx7="http://schemas.microsoft.com/office/drawing/2016/5/13/chartex" xmlns:cx8="http://schemas.microsoft.com/office/drawing/2016/5/14/chartex" xmlns:mc="http://schemas.openxmlformats.org/markup-compatibility/2006" xmlns:aink="http://schemas.microsoft.com/office/drawing/2016/ink" xmlns:am3d="http://schemas.microsoft.com/office/drawing/2017/model3d" xmlns:o="urn:schemas-microsoft-com:office:office" xmlns:r="http://schemas.openxmlformats.org/officeDocument/2006/relationships" xmlns:m="http://schemas.openxmlformats.org/officeDocument/2006/math" xmlns:v="urn:schemas-microsoft-com:vml" xmlns:wp14="http://schemas.microsoft.com/office/word/2010/wordprocessingDrawing" xmlns:wp="http://schemas.openxmlformats.org/drawingml/2006/wordprocessingDrawing" xmlns:w10="urn:schemas-microsoft-com:office:word" xmlns:w="http://schemas.openxmlformats.org/wordprocessingml/2006/main" xmlns:w14="http://schemas.microsoft.com/office/word/2010/wordml" xmlns:w15="http://schemas.microsoft.com/office/word/2012/wordml" xmlns:w16cex="http://schemas.microsoft.com/office/word/2018/wordml/cex" xmlns:w16cid="http://schemas.microsoft.com/office/word/2016/wordml/cid" xmlns:w16="http://schemas.microsoft.com/office/word/2018/wordml" xmlns:w16sdtdh="http://schemas.microsoft.com/office/word/2020/wordml/sdtdatahash" xmlns:w16se="http://schemas.microsoft.com/office/word/2015/wordml/symex" xmlns:wpg="http://schemas.microsoft.com/office/word/2010/wordprocessingGroup" xmlns:wpi="http://schemas.microsoft.com/office/word/2010/wordprocessingInk" xmlns:wne="http://schemas.microsoft.com/office/word/2006/wordml" xmlns:wps="http://schemas.microsoft.com/office/word/2010/wordprocessingShape" mc:Ignorable="w14 w15 w16se w16cid w16 w16cex w16sdtdh wp14">
-  <w16cid:commentId w16cid:paraId="2E01AD10" w16cid:durableId="267800C5"/>
-  <w16cid:commentId w16cid:paraId="484173C1" w16cid:durableId="26781A4F"/>
   <w16cid:commentId w16cid:paraId="516E7F21" w16cid:durableId="267800EC"/>
-  <w16cid:commentId w16cid:paraId="17F8B5E1" w16cid:durableId="267810FE"/>
 </w16cid:commentsIds>
 </file>
 

</xml_diff>

<commit_message>
new figs and new code. New figs will still need additional edits when Richard's comments come back (Threshold preds are slightly different)
</commit_message>
<xml_diff>
--- a/Manuscripts/Draft_4_curves_exp.docx
+++ b/Manuscripts/Draft_4_curves_exp.docx
@@ -112,6 +112,7 @@
         </w:rPr>
         <w:t>, Richard M. Wilkie</w:t>
       </w:r>
+      <w:proofErr w:type="gramStart"/>
       <w:r>
         <w:rPr>
           <w:b/>
@@ -121,6 +122,7 @@
         </w:rPr>
         <w:t>1,*</w:t>
       </w:r>
+      <w:proofErr w:type="gramEnd"/>
     </w:p>
     <w:p>
       <w:pPr>
@@ -291,7 +293,27 @@
           <w:szCs w:val="22"/>
           <w:highlight w:val="white"/>
         </w:rPr>
-        <w:t>demonstrated that when steering toward a straight road-line, drivers accumulate perceptual evidence (error) over time to initiate their steering action (Accumulator framework), rather than waiting for perceptual evidence to surpass time-independent fixed thresholds (Threshold framework). However, straight road-lines are a highly simplified case with a constrained set of visual cues. Furthermore, with regard to traffic safety, curve driving is of high applied interest and thus it is important to test whether the Accumulator theory applies within this setting. Therefore, the current experiment aims to establish whether the Accumulator framework still provides a good description of human responses when steering toward curved road-lines. Using a computer-generated steering correction paradigm, drivers (N=1</w:t>
+        <w:t xml:space="preserve">demonstrated that when steering toward a straight road-line, drivers accumulate perceptual evidence (error) over time to initiate their steering action (Accumulator framework), rather than waiting for perceptual evidence to surpass time-independent fixed thresholds (Threshold framework). However, straight road-lines are a highly simplified case with a constrained set of visual cues. Furthermore, </w:t>
+      </w:r>
+      <w:proofErr w:type="gramStart"/>
+      <w:r>
+        <w:rPr>
+          <w:color w:val="000000"/>
+          <w:sz w:val="22"/>
+          <w:szCs w:val="22"/>
+          <w:highlight w:val="white"/>
+        </w:rPr>
+        <w:t>with regard to</w:t>
+      </w:r>
+      <w:proofErr w:type="gramEnd"/>
+      <w:r>
+        <w:rPr>
+          <w:color w:val="000000"/>
+          <w:sz w:val="22"/>
+          <w:szCs w:val="22"/>
+          <w:highlight w:val="white"/>
+        </w:rPr>
+        <w:t xml:space="preserve"> traffic safety, curve driving is of high applied interest and thus it is important to test whether the Accumulator theory applies within this setting. Therefore, the current experiment aims to establish whether the Accumulator framework still provides a good description of human responses when steering toward curved road-lines. Using a computer-generated steering correction paradigm, drivers (N=1</w:t>
       </w:r>
       <w:r>
         <w:rPr>
@@ -459,7 +481,23 @@
           <w:sz w:val="22"/>
           <w:szCs w:val="22"/>
         </w:rPr>
-        <w:t xml:space="preserve">perceptual information is accumulated over time in order to initiate an </w:t>
+        <w:t xml:space="preserve">perceptual information is accumulated over time </w:t>
+      </w:r>
+      <w:proofErr w:type="gramStart"/>
+      <w:r>
+        <w:rPr>
+          <w:sz w:val="22"/>
+          <w:szCs w:val="22"/>
+        </w:rPr>
+        <w:t>in order to</w:t>
+      </w:r>
+      <w:proofErr w:type="gramEnd"/>
+      <w:r>
+        <w:rPr>
+          <w:sz w:val="22"/>
+          <w:szCs w:val="22"/>
+        </w:rPr>
+        <w:t xml:space="preserve"> initiate an </w:t>
       </w:r>
       <w:r>
         <w:rPr>
@@ -837,7 +875,23 @@
           <w:szCs w:val="22"/>
         </w:rPr>
         <w:lastRenderedPageBreak/>
-        <w:t xml:space="preserve">Threshold and Accumulator frameworks attempt to explain how an input signal builds towards a threshold in order for a sensorimotor action to be initiated. The main assumption of a Threshold framework is that a sensorimotor action is triggered once an error signal indicating a need for control surpasses a fixed absolute value </w:t>
+        <w:t xml:space="preserve">Threshold and Accumulator frameworks attempt to explain how an input signal builds towards a threshold </w:t>
+      </w:r>
+      <w:proofErr w:type="gramStart"/>
+      <w:r>
+        <w:rPr>
+          <w:sz w:val="22"/>
+          <w:szCs w:val="22"/>
+        </w:rPr>
+        <w:t>in order for</w:t>
+      </w:r>
+      <w:proofErr w:type="gramEnd"/>
+      <w:r>
+        <w:rPr>
+          <w:sz w:val="22"/>
+          <w:szCs w:val="22"/>
+        </w:rPr>
+        <w:t xml:space="preserve"> a sensorimotor action to be initiated. The main assumption of a Threshold framework is that a sensorimotor action is triggered once an error signal indicating a need for control surpasses a fixed absolute value </w:t>
       </w:r>
       <w:r>
         <w:rPr>
@@ -1104,7 +1158,23 @@
           <w:sz w:val="22"/>
           <w:szCs w:val="22"/>
         </w:rPr>
-        <w:t xml:space="preserve">. This means that the shaded areas in Figure 1 are equal in area; in other words, they are equal in accumulated error. As a result, responses would be initiated at higher perceived control errors (i.e. at the points indicated by pluses) when the rate of increase in the signal is larger. This replicates findings within the braking literature where </w:t>
+        <w:t>. This means that the shaded areas in Figure 1 are equal in area; in other words, they are equal in accumulated error. As a result, responses would be initiated at higher perceived control errors (</w:t>
+      </w:r>
+      <w:proofErr w:type="gramStart"/>
+      <w:r>
+        <w:rPr>
+          <w:sz w:val="22"/>
+          <w:szCs w:val="22"/>
+        </w:rPr>
+        <w:t>i.e.</w:t>
+      </w:r>
+      <w:proofErr w:type="gramEnd"/>
+      <w:r>
+        <w:rPr>
+          <w:sz w:val="22"/>
+          <w:szCs w:val="22"/>
+        </w:rPr>
+        <w:t xml:space="preserve"> at the points indicated by pluses) when the rate of increase in the signal is larger. This replicates findings within the braking literature where </w:t>
       </w:r>
       <w:r>
         <w:rPr>
@@ -1460,7 +1530,23 @@
           <w:sz w:val="22"/>
           <w:szCs w:val="22"/>
         </w:rPr>
-        <w:t xml:space="preserve"> road-line, that could be offset at one of a number of possible orientations. However, such a set up produced a prominent egocentric visual angle </w:t>
+        <w:t xml:space="preserve"> road-line, that could be offset at one of </w:t>
+      </w:r>
+      <w:proofErr w:type="gramStart"/>
+      <w:r>
+        <w:rPr>
+          <w:sz w:val="22"/>
+          <w:szCs w:val="22"/>
+        </w:rPr>
+        <w:t>a number of</w:t>
+      </w:r>
+      <w:proofErr w:type="gramEnd"/>
+      <w:r>
+        <w:rPr>
+          <w:sz w:val="22"/>
+          <w:szCs w:val="22"/>
+        </w:rPr>
+        <w:t xml:space="preserve"> possible orientations. However, such a set up produced a prominent egocentric visual angle </w:t>
       </w:r>
       <m:oMath>
         <m:r>
@@ -1477,7 +1563,23 @@
           <w:sz w:val="22"/>
           <w:szCs w:val="22"/>
         </w:rPr>
-        <w:t xml:space="preserve"> when the line was first presented when positioned on the road-line (during 0 m starting position conditions, see Figure 2A). To remove the initial egocentric </w:t>
+        <w:t xml:space="preserve"> whe</w:t>
+      </w:r>
+      <w:proofErr w:type="spellStart"/>
+      <w:r>
+        <w:rPr>
+          <w:sz w:val="22"/>
+          <w:szCs w:val="22"/>
+        </w:rPr>
+        <w:t>n</w:t>
+      </w:r>
+      <w:proofErr w:type="spellEnd"/>
+      <w:r>
+        <w:rPr>
+          <w:sz w:val="22"/>
+          <w:szCs w:val="22"/>
+        </w:rPr>
+        <w:t xml:space="preserve"> the line was first presented when positioned on the road-line (during 0 m starting position conditions, see Figure 2A). To remove the initial egocentric </w:t>
       </w:r>
       <m:oMath>
         <m:r>
@@ -1754,7 +1856,27 @@
           <w:sz w:val="22"/>
           <w:szCs w:val="22"/>
         </w:rPr>
-        <w:t>generates the image shown on the visual display). To create a display simulation that provides optical information similar to that produced during real-world locomotion, the camera view would be in-line with the direction of travel (panel A).</w:t>
+        <w:t xml:space="preserve">generates the image shown on the visual display). To create a display simulation that provides optical information </w:t>
+      </w:r>
+      <w:proofErr w:type="gramStart"/>
+      <w:r>
+        <w:rPr>
+          <w:i/>
+          <w:color w:val="000000"/>
+          <w:sz w:val="22"/>
+          <w:szCs w:val="22"/>
+        </w:rPr>
+        <w:t>similar to</w:t>
+      </w:r>
+      <w:proofErr w:type="gramEnd"/>
+      <w:r>
+        <w:rPr>
+          <w:i/>
+          <w:color w:val="000000"/>
+          <w:sz w:val="22"/>
+          <w:szCs w:val="22"/>
+        </w:rPr>
+        <w:t xml:space="preserve"> that produced during real-world locomotion, the camera view would be in-line with the direction of travel (panel A).</w:t>
       </w:r>
       <w:r>
         <w:rPr>
@@ -1900,7 +2022,39 @@
           <w:szCs w:val="22"/>
         </w:rPr>
         <w:lastRenderedPageBreak/>
-        <w:t xml:space="preserve">the precision with which they are able to implement their locomotor strategy. Furthermore, counter-rotating the virtual heading in the manner produced by Goodridge et al (2022) generated a sensation of the vehicle drift. This is because the optical information participants received (specified by the camera view) had an angular offset relative to the direction they were travelling. Hence it is possible that ambiguity in the perceptual signals may have led to a decreased reliance on a single threshold of response, leading instead to behaviour more consistent with accumulation. Goodridge et al (2022) discussed the possibility that Accumulator and Threshold frameworks may be two differing strategies that humans can use within the sensorimotor system in order to produce actions depending upon the situation. So it may simply have been that the set-up used by Goodridge et al (2022) facilitated an accumulation strategy, rather than accumulation being the predominant method used by drivers independent of the steering context. </w:t>
+        <w:t xml:space="preserve">the precision with which they are able to implement their locomotor strategy. Furthermore, counter-rotating the virtual heading in the manner produced by Goodridge et al (2022) generated a sensation of the vehicle drift. This is because the optical information participants received (specified by the camera view) had an angular offset relative to the direction they were travelling. Hence it is possible that ambiguity in the perceptual signals may have led to a decreased reliance on a single threshold of response, leading instead to behaviour more consistent with accumulation. Goodridge et al (2022) discussed the possibility that Accumulator and Threshold frameworks may be two differing strategies that humans can use within the sensorimotor system </w:t>
+      </w:r>
+      <w:proofErr w:type="gramStart"/>
+      <w:r>
+        <w:rPr>
+          <w:sz w:val="22"/>
+          <w:szCs w:val="22"/>
+        </w:rPr>
+        <w:t>in order to</w:t>
+      </w:r>
+      <w:proofErr w:type="gramEnd"/>
+      <w:r>
+        <w:rPr>
+          <w:sz w:val="22"/>
+          <w:szCs w:val="22"/>
+        </w:rPr>
+        <w:t xml:space="preserve"> produce actions depending upon the situation. </w:t>
+      </w:r>
+      <w:proofErr w:type="gramStart"/>
+      <w:r>
+        <w:rPr>
+          <w:sz w:val="22"/>
+          <w:szCs w:val="22"/>
+        </w:rPr>
+        <w:t>So</w:t>
+      </w:r>
+      <w:proofErr w:type="gramEnd"/>
+      <w:r>
+        <w:rPr>
+          <w:sz w:val="22"/>
+          <w:szCs w:val="22"/>
+        </w:rPr>
+        <w:t xml:space="preserve"> it may simply have been that the set-up used by Goodridge et al (2022) facilitated an accumulation strategy, rather than accumulation being the predominant method used by drivers independent of the steering context. </w:t>
       </w:r>
     </w:p>
     <w:p>
@@ -1965,7 +2119,25 @@
           <w:sz w:val="22"/>
           <w:szCs w:val="22"/>
         </w:rPr>
-        <w:t xml:space="preserve">) (for example, the lateral distance between the driver and the road-line) </w:t>
+        <w:t>) (for example, the lateral distance betw</w:t>
+      </w:r>
+      <w:proofErr w:type="spellStart"/>
+      <w:r>
+        <w:rPr>
+          <w:color w:val="000000"/>
+          <w:sz w:val="22"/>
+          <w:szCs w:val="22"/>
+        </w:rPr>
+        <w:t>een</w:t>
+      </w:r>
+      <w:proofErr w:type="spellEnd"/>
+      <w:r>
+        <w:rPr>
+          <w:color w:val="000000"/>
+          <w:sz w:val="22"/>
+          <w:szCs w:val="22"/>
+        </w:rPr>
+        <w:t xml:space="preserve"> the driver and the road-line) </w:t>
       </w:r>
       <w:r>
         <w:rPr>
@@ -2559,7 +2731,27 @@
           <w:sz w:val="22"/>
           <w:szCs w:val="22"/>
         </w:rPr>
-        <w:t xml:space="preserve"> within a Threshold or Accumulator framework, the most salient signal</w:t>
+        <w:t xml:space="preserve"> within a Threshold or A</w:t>
+      </w:r>
+      <w:proofErr w:type="spellStart"/>
+      <w:r>
+        <w:rPr>
+          <w:rFonts w:eastAsiaTheme="minorEastAsia"/>
+          <w:color w:val="000000"/>
+          <w:sz w:val="22"/>
+          <w:szCs w:val="22"/>
+        </w:rPr>
+        <w:t>ccumulator</w:t>
+      </w:r>
+      <w:proofErr w:type="spellEnd"/>
+      <w:r>
+        <w:rPr>
+          <w:rFonts w:eastAsiaTheme="minorEastAsia"/>
+          <w:color w:val="000000"/>
+          <w:sz w:val="22"/>
+          <w:szCs w:val="22"/>
+        </w:rPr>
+        <w:t xml:space="preserve"> framework, the most salient signal</w:t>
       </w:r>
       <w:r>
         <w:rPr>
@@ -2839,12 +3031,21 @@
         </w:rPr>
       </w:pPr>
       <w:bookmarkStart w:id="3" w:name="_Toc88648192"/>
-      <w:r>
-        <w:rPr>
-          <w:sz w:val="22"/>
-          <w:szCs w:val="22"/>
-        </w:rPr>
-        <w:t xml:space="preserve">In order to produce hypotheses of human behaviour based on Threshold and Accumulator frameworks, the experimental paradigm was simulated. The radius of the road-line (manipulating the rate at which the perceived control error developed; </w:t>
+      <w:proofErr w:type="gramStart"/>
+      <w:r>
+        <w:rPr>
+          <w:sz w:val="22"/>
+          <w:szCs w:val="22"/>
+        </w:rPr>
+        <w:t>In order to</w:t>
+      </w:r>
+      <w:proofErr w:type="gramEnd"/>
+      <w:r>
+        <w:rPr>
+          <w:sz w:val="22"/>
+          <w:szCs w:val="22"/>
+        </w:rPr>
+        <w:t xml:space="preserve"> produce hypotheses of human behaviour based on Threshold and Accumulator frameworks, the experimental paradigm was simulated. The radius of the road-line (manipulating the rate at which the perceived control error developed; </w:t>
       </w:r>
       <m:oMath>
         <m:acc>
@@ -2896,7 +3097,25 @@
           <w:sz w:val="22"/>
           <w:szCs w:val="22"/>
         </w:rPr>
-        <w:t>) in order to create the range of conditions used within the real experiment. The experimental paradigm settings in the simulations also matched those in the real experiment (</w:t>
+        <w:t xml:space="preserve">) </w:t>
+      </w:r>
+      <w:proofErr w:type="gramStart"/>
+      <w:r>
+        <w:rPr>
+          <w:color w:val="000000"/>
+          <w:sz w:val="22"/>
+          <w:szCs w:val="22"/>
+        </w:rPr>
+        <w:t>in order to</w:t>
+      </w:r>
+      <w:proofErr w:type="gramEnd"/>
+      <w:r>
+        <w:rPr>
+          <w:color w:val="000000"/>
+          <w:sz w:val="22"/>
+          <w:szCs w:val="22"/>
+        </w:rPr>
+        <w:t xml:space="preserve"> create the range of conditions used within the real experiment. The experimental paradigm settings in the simulations also matched those in the real experiment (</w:t>
       </w:r>
       <w:r>
         <w:rPr>
@@ -3044,7 +3263,23 @@
           <w:sz w:val="22"/>
           <w:szCs w:val="22"/>
         </w:rPr>
-        <w:t>Decision boundary and fixed threshold values were chosen to give reaction times and lateral position errors similar in magnitude to those observed in previous studies (Markkula et al, 2018) and the pilot investigations. Modifying these parameter values would have adjusted the overall predicted values of reaction times and lateral position errors, but the qualitative pattern of differences between framework predictions remained the same. The aim of these simulations were to provide a qualitative description of expected steering behaviour according to Threshold and Accumulator accounts which could then be compared to driver steering responses.</w:t>
+        <w:t xml:space="preserve">Decision boundary and fixed threshold values were chosen to give reaction times and lateral position errors similar in magnitude to those observed in previous studies (Markkula et al, 2018) and the pilot investigations. Modifying these parameter values would have adjusted the overall predicted values of reaction times and lateral position errors, but the qualitative pattern of differences between framework predictions remained the same. The aim of these simulations </w:t>
+      </w:r>
+      <w:proofErr w:type="gramStart"/>
+      <w:r>
+        <w:rPr>
+          <w:sz w:val="22"/>
+          <w:szCs w:val="22"/>
+        </w:rPr>
+        <w:t>were</w:t>
+      </w:r>
+      <w:proofErr w:type="gramEnd"/>
+      <w:r>
+        <w:rPr>
+          <w:sz w:val="22"/>
+          <w:szCs w:val="22"/>
+        </w:rPr>
+        <w:t xml:space="preserve"> to provide a qualitative description of expected steering behaviour according to Threshold and Accumulator accounts which could then be compared to driver steering responses.</w:t>
       </w:r>
       <w:r>
         <w:rPr>
@@ -3224,32 +3459,42 @@
           <w:szCs w:val="22"/>
         </w:rPr>
       </w:pPr>
+    </w:p>
+    <w:p>
+      <w:pPr>
+        <w:spacing w:line="480" w:lineRule="auto"/>
+        <w:jc w:val="both"/>
+        <w:rPr>
+          <w:sz w:val="22"/>
+          <w:szCs w:val="22"/>
+        </w:rPr>
+      </w:pPr>
       <w:r>
         <w:rPr>
           <w:noProof/>
         </w:rPr>
         <w:lastRenderedPageBreak/>
         <w:drawing>
-          <wp:anchor distT="0" distB="0" distL="114300" distR="114300" simplePos="0" relativeHeight="251689984" behindDoc="1" locked="0" layoutInCell="1" allowOverlap="1" wp14:anchorId="2BCF4335" wp14:editId="6FFF9F3E">
+          <wp:anchor distT="0" distB="0" distL="114300" distR="114300" simplePos="0" relativeHeight="251696128" behindDoc="1" locked="0" layoutInCell="1" allowOverlap="1" wp14:anchorId="657E1F8E" wp14:editId="796C1CA7">
             <wp:simplePos x="0" y="0"/>
-            <wp:positionH relativeFrom="column">
-              <wp:posOffset>1125416</wp:posOffset>
+            <wp:positionH relativeFrom="margin">
+              <wp:align>center</wp:align>
             </wp:positionH>
             <wp:positionV relativeFrom="paragraph">
-              <wp:posOffset>49</wp:posOffset>
+              <wp:posOffset>0</wp:posOffset>
             </wp:positionV>
-            <wp:extent cx="3601085" cy="2518410"/>
+            <wp:extent cx="3600450" cy="2520950"/>
             <wp:effectExtent l="0" t="0" r="0" b="0"/>
             <wp:wrapTight wrapText="bothSides">
               <wp:wrapPolygon edited="0">
                 <wp:start x="0" y="0"/>
-                <wp:lineTo x="0" y="21404"/>
-                <wp:lineTo x="21482" y="21404"/>
-                <wp:lineTo x="21482" y="0"/>
+                <wp:lineTo x="0" y="21382"/>
+                <wp:lineTo x="21486" y="21382"/>
+                <wp:lineTo x="21486" y="0"/>
                 <wp:lineTo x="0" y="0"/>
               </wp:wrapPolygon>
             </wp:wrapTight>
-            <wp:docPr id="23" name="Picture 23"/>
+            <wp:docPr id="2" name="Picture 2"/>
             <wp:cNvGraphicFramePr>
               <a:graphicFrameLocks xmlns:a="http://schemas.openxmlformats.org/drawingml/2006/main" noChangeAspect="1"/>
             </wp:cNvGraphicFramePr>
@@ -3257,7 +3502,7 @@
               <a:graphicData uri="http://schemas.openxmlformats.org/drawingml/2006/picture">
                 <pic:pic xmlns:pic="http://schemas.openxmlformats.org/drawingml/2006/picture">
                   <pic:nvPicPr>
-                    <pic:cNvPr id="0" name="Picture 15"/>
+                    <pic:cNvPr id="0" name="Picture 1"/>
                     <pic:cNvPicPr>
                       <a:picLocks noChangeAspect="1" noChangeArrowheads="1"/>
                     </pic:cNvPicPr>
@@ -3278,7 +3523,7 @@
                   <pic:spPr bwMode="auto">
                     <a:xfrm>
                       <a:off x="0" y="0"/>
-                      <a:ext cx="3601085" cy="2518410"/>
+                      <a:ext cx="3600450" cy="2520950"/>
                     </a:xfrm>
                     <a:prstGeom prst="rect">
                       <a:avLst/>
@@ -3306,6 +3551,7 @@
         <w:spacing w:line="480" w:lineRule="auto"/>
         <w:jc w:val="both"/>
         <w:rPr>
+          <w:i/>
           <w:sz w:val="22"/>
           <w:szCs w:val="22"/>
         </w:rPr>
@@ -3437,7 +3683,25 @@
           <w:sz w:val="22"/>
           <w:szCs w:val="22"/>
         </w:rPr>
-        <w:t xml:space="preserve">The Threshold framework predicts that the driver will respond at the same lateral position error regardless of the curve radius. However, with additional motor latency slight increases in lateral position error might be expected for smaller radii (depending on latency magnitude). The average motor latency is around 150 ms </w:t>
+        <w:t xml:space="preserve">The Threshold framework predicts that the driver will respond at the same lateral position error regardless of the curve radius. However, with additional motor latency slight increases in lateral position error might be expected for smaller radii (depending on latency magnitude). The average motor latency is around 150 </w:t>
+      </w:r>
+      <w:proofErr w:type="spellStart"/>
+      <w:r>
+        <w:rPr>
+          <w:color w:val="000000"/>
+          <w:sz w:val="22"/>
+          <w:szCs w:val="22"/>
+        </w:rPr>
+        <w:t>ms</w:t>
+      </w:r>
+      <w:proofErr w:type="spellEnd"/>
+      <w:r>
+        <w:rPr>
+          <w:color w:val="000000"/>
+          <w:sz w:val="22"/>
+          <w:szCs w:val="22"/>
+        </w:rPr>
+        <w:t xml:space="preserve"> </w:t>
       </w:r>
       <w:r>
         <w:rPr>
@@ -3486,7 +3750,25 @@
           <w:sz w:val="22"/>
           <w:szCs w:val="22"/>
         </w:rPr>
-        <w:t xml:space="preserve"> during which time the vehicle continues to travel through the environment and thus lateral position error continues to increase. This means that lateral position error at the moment the steering response is actually generated is delayed with respect to the triggering signal. </w:t>
+        <w:t xml:space="preserve"> during which time the vehicle continues to travel through the environment and thus lateral position error continues to increase. This means that lateral position error </w:t>
+      </w:r>
+      <w:proofErr w:type="gramStart"/>
+      <w:r>
+        <w:rPr>
+          <w:color w:val="000000"/>
+          <w:sz w:val="22"/>
+          <w:szCs w:val="22"/>
+        </w:rPr>
+        <w:t>at the moment</w:t>
+      </w:r>
+      <w:proofErr w:type="gramEnd"/>
+      <w:r>
+        <w:rPr>
+          <w:color w:val="000000"/>
+          <w:sz w:val="22"/>
+          <w:szCs w:val="22"/>
+        </w:rPr>
+        <w:t xml:space="preserve"> the steering response is actually generated is delayed with respect to the triggering signal. </w:t>
       </w:r>
       <w:r>
         <w:rPr>
@@ -4234,7 +4516,23 @@
           <w:sz w:val="22"/>
           <w:szCs w:val="22"/>
         </w:rPr>
-        <w:t xml:space="preserve">The virtual environment was created in WorldViz Vizard 5 and back projected on a screen with dimensions 1.98 m x 1.43 m. Participants sat 1 m away generating a total visual angle of 89.4° x 71.3° with the true horizon being 1.2 m from the ground. Data were acquired using a Logitech G27 force-feedback steering wheel and was synchronised to the refresh rate of the display at </w:t>
+        <w:t xml:space="preserve">The virtual environment was created in </w:t>
+      </w:r>
+      <w:proofErr w:type="spellStart"/>
+      <w:r>
+        <w:rPr>
+          <w:sz w:val="22"/>
+          <w:szCs w:val="22"/>
+        </w:rPr>
+        <w:t>WorldViz</w:t>
+      </w:r>
+      <w:proofErr w:type="spellEnd"/>
+      <w:r>
+        <w:rPr>
+          <w:sz w:val="22"/>
+          <w:szCs w:val="22"/>
+        </w:rPr>
+        <w:t xml:space="preserve"> Vizard 5 and back projected on a screen with dimensions 1.98 m x 1.43 m. Participants sat 1 m away generating a total visual angle of 89.4° x 71.3° with the true horizon being 1.2 m from the ground. Data were acquired using a Logitech G27 force-feedback steering wheel and was synchronised to the refresh rate of the display at </w:t>
       </w:r>
       <w:r>
         <w:rPr>
@@ -4293,7 +4591,23 @@
           <w:sz w:val="22"/>
           <w:szCs w:val="22"/>
         </w:rPr>
-        <w:t>). A green ‘gravel’ texture was applied to the ground to ensure participants experienced a compelling sensation of self-motion through the virtual environment. The textured ground plane and the blue sky plane were the same as those used previously by Goodridge et al (2022).</w:t>
+        <w:t xml:space="preserve">). A green ‘gravel’ texture was applied to the ground to ensure participants experienced a compelling sensation of self-motion through the virtual environment. The textured ground plane and the </w:t>
+      </w:r>
+      <w:proofErr w:type="gramStart"/>
+      <w:r>
+        <w:rPr>
+          <w:sz w:val="22"/>
+          <w:szCs w:val="22"/>
+        </w:rPr>
+        <w:t>blue sky</w:t>
+      </w:r>
+      <w:proofErr w:type="gramEnd"/>
+      <w:r>
+        <w:rPr>
+          <w:sz w:val="22"/>
+          <w:szCs w:val="22"/>
+        </w:rPr>
+        <w:t xml:space="preserve"> plane were the same as those used previously by Goodridge et al (2022).</w:t>
       </w:r>
     </w:p>
     <w:p>
@@ -4496,16 +4810,37 @@
           <w:sz w:val="22"/>
           <w:szCs w:val="22"/>
         </w:rPr>
-        <w:t xml:space="preserve">The 0 m radius condition presented a straight line with no curvature which created a response context where participants did not always have to respond; this was in order to guard against participants adopting a “steer as soon as possible” strategy on the appearance of the road-line. </w:t>
-      </w:r>
+        <w:t xml:space="preserve">The 0 m radius condition presented a straight line with no curvature which created a response context where participants did not always have to respond; this was </w:t>
+      </w:r>
+      <w:proofErr w:type="gramStart"/>
       <w:r>
         <w:rPr>
           <w:rFonts w:eastAsiaTheme="minorEastAsia"/>
+          <w:color w:val="000000"/>
+          <w:sz w:val="22"/>
+          <w:szCs w:val="22"/>
+        </w:rPr>
+        <w:t>in order to</w:t>
+      </w:r>
+      <w:proofErr w:type="gramEnd"/>
+      <w:r>
+        <w:rPr>
+          <w:rFonts w:eastAsiaTheme="minorEastAsia"/>
+          <w:color w:val="000000"/>
+          <w:sz w:val="22"/>
+          <w:szCs w:val="22"/>
+        </w:rPr>
+        <w:t xml:space="preserve"> guard against participants adopting a “steer as soon as possible” strategy on the appearance of the road-line. </w:t>
+      </w:r>
+      <w:r>
+        <w:rPr>
+          <w:rFonts w:eastAsiaTheme="minorEastAsia"/>
           <w:sz w:val="22"/>
           <w:szCs w:val="22"/>
         </w:rPr>
         <w:t xml:space="preserve">A range of equally spaced starting position levels were also chosen (0 m, 4 m, and 8 m) </w:t>
       </w:r>
+      <w:proofErr w:type="gramStart"/>
       <w:r>
         <w:rPr>
           <w:rFonts w:eastAsiaTheme="minorEastAsia"/>
@@ -4513,7 +4848,16 @@
           <w:szCs w:val="22"/>
         </w:rPr>
         <w:lastRenderedPageBreak/>
-        <w:t xml:space="preserve">in order to alter the initial </w:t>
+        <w:t>in order to</w:t>
+      </w:r>
+      <w:proofErr w:type="gramEnd"/>
+      <w:r>
+        <w:rPr>
+          <w:rFonts w:eastAsiaTheme="minorEastAsia"/>
+          <w:sz w:val="22"/>
+          <w:szCs w:val="22"/>
+        </w:rPr>
+        <w:t xml:space="preserve"> alter the initial </w:t>
       </w:r>
       <m:oMath>
         <m:r>
@@ -4821,7 +5165,27 @@
           <w:sz w:val="22"/>
           <w:szCs w:val="22"/>
         </w:rPr>
-        <w:t>Informed and written consent was obtained and standardised procedural instructions were delivered. All procedures were approved by the University of Leeds School of Psychology Research Ethics Committee (Reference code: PSYC-183). </w:t>
+        <w:t xml:space="preserve">Informed and written consent was </w:t>
+      </w:r>
+      <w:proofErr w:type="gramStart"/>
+      <w:r>
+        <w:rPr>
+          <w:rFonts w:ascii="Arial" w:hAnsi="Arial" w:cs="Arial"/>
+          <w:color w:val="000000"/>
+          <w:sz w:val="22"/>
+          <w:szCs w:val="22"/>
+        </w:rPr>
+        <w:t>obtained</w:t>
+      </w:r>
+      <w:proofErr w:type="gramEnd"/>
+      <w:r>
+        <w:rPr>
+          <w:rFonts w:ascii="Arial" w:hAnsi="Arial" w:cs="Arial"/>
+          <w:color w:val="000000"/>
+          <w:sz w:val="22"/>
+          <w:szCs w:val="22"/>
+        </w:rPr>
+        <w:t xml:space="preserve"> and standardised procedural instructions were delivered. All procedures were approved by the University of Leeds School of Psychology Research Ethics Committee (Reference code: PSYC-183). </w:t>
       </w:r>
     </w:p>
     <w:p>
@@ -4861,7 +5225,27 @@
           <w:sz w:val="22"/>
           <w:szCs w:val="22"/>
         </w:rPr>
-        <w:t>“make a steering adjustment, as fast and as smoothly as possible, that would bring you back onto the road-line if you feel yourself deviate away from it”. After 5 s, the road-line disappeared and the participant travelled for a further 1 s before the next trial began. The width of the road-line was 0.05 m</w:t>
+        <w:t xml:space="preserve">“make a steering adjustment, as fast and as smoothly as possible, that would bring you back onto the road-line if you feel yourself deviate away from it”. After 5 s, the road-line </w:t>
+      </w:r>
+      <w:proofErr w:type="gramStart"/>
+      <w:r>
+        <w:rPr>
+          <w:rFonts w:ascii="Arial" w:hAnsi="Arial" w:cs="Arial"/>
+          <w:color w:val="000000"/>
+          <w:sz w:val="22"/>
+          <w:szCs w:val="22"/>
+        </w:rPr>
+        <w:t>disappeared</w:t>
+      </w:r>
+      <w:proofErr w:type="gramEnd"/>
+      <w:r>
+        <w:rPr>
+          <w:rFonts w:ascii="Arial" w:hAnsi="Arial" w:cs="Arial"/>
+          <w:color w:val="000000"/>
+          <w:sz w:val="22"/>
+          <w:szCs w:val="22"/>
+        </w:rPr>
+        <w:t xml:space="preserve"> and the participant travelled for a further 1 s before the next trial began. The width of the road-line was 0.05 m</w:t>
       </w:r>
       <w:r>
         <w:rPr>
@@ -4949,20 +5333,30 @@
           <w:szCs w:val="22"/>
         </w:rPr>
       </w:pPr>
+      <w:proofErr w:type="gramStart"/>
       <w:r>
         <w:rPr>
           <w:color w:val="000000"/>
           <w:sz w:val="22"/>
           <w:szCs w:val="22"/>
         </w:rPr>
-        <w:t>In order to identify valid steering responses, the steering wheel angle was recorded and differentiated in order to calculate the steering rate signal. A lower threshold (identifying the start of a correction; 0.0</w:t>
-      </w:r>
+        <w:t>In order to</w:t>
+      </w:r>
+      <w:proofErr w:type="gramEnd"/>
       <w:r>
         <w:rPr>
           <w:color w:val="000000"/>
           <w:sz w:val="22"/>
           <w:szCs w:val="22"/>
         </w:rPr>
+        <w:t xml:space="preserve"> identify valid steering responses, the steering wheel angle was recorded and differentiated in order to calculate the steering rate signal. A lower threshold (identifying the start of a correction; 0.0</w:t>
+      </w:r>
+      <w:r>
+        <w:rPr>
+          <w:color w:val="000000"/>
+          <w:sz w:val="22"/>
+          <w:szCs w:val="22"/>
+        </w:rPr>
         <w:t>2</w:t>
       </w:r>
       <w:r>
@@ -4987,7 +5381,25 @@
           <w:sz w:val="22"/>
           <w:szCs w:val="22"/>
         </w:rPr>
-        <w:t xml:space="preserve">°/s) were used on the steering rate signal to identify valid steering responses. Steering responses that did not exceed the upper threshold (thus not being large enough) or exceeded it but in less than 150 ms (thus being too fast) were excluded. </w:t>
+        <w:t xml:space="preserve">°/s) were used on the steering rate signal to identify valid steering responses. Steering responses that did not exceed the upper threshold (thus not being large enough) or exceeded it but in less than 150 </w:t>
+      </w:r>
+      <w:proofErr w:type="spellStart"/>
+      <w:r>
+        <w:rPr>
+          <w:color w:val="000000"/>
+          <w:sz w:val="22"/>
+          <w:szCs w:val="22"/>
+        </w:rPr>
+        <w:t>ms</w:t>
+      </w:r>
+      <w:proofErr w:type="spellEnd"/>
+      <w:r>
+        <w:rPr>
+          <w:color w:val="000000"/>
+          <w:sz w:val="22"/>
+          <w:szCs w:val="22"/>
+        </w:rPr>
+        <w:t xml:space="preserve"> (thus being too fast) were excluded. </w:t>
       </w:r>
       <w:r>
         <w:rPr>
@@ -6281,13 +6693,23 @@
         </w:rPr>
         <w:t xml:space="preserve">Left and right trajectories were mirrored and collapsed into a single data set. Straight line conditions were removed from further analysis as these were only included to provide a response context whereby responses were not always required. Analysis was, therefore, carried out on 3 radius conditions (1000 m, 1500 m, and 2000 m) and 3 starting position conditions (0 m, 4 m, and 8 m). Models were fitted using the </w:t>
       </w:r>
+      <w:proofErr w:type="spellStart"/>
       <w:r>
         <w:rPr>
           <w:i/>
           <w:sz w:val="22"/>
           <w:szCs w:val="22"/>
         </w:rPr>
-        <w:t>lmer()</w:t>
+        <w:t>lmer</w:t>
+      </w:r>
+      <w:proofErr w:type="spellEnd"/>
+      <w:r>
+        <w:rPr>
+          <w:i/>
+          <w:sz w:val="22"/>
+          <w:szCs w:val="22"/>
+        </w:rPr>
+        <w:t>()</w:t>
       </w:r>
       <w:r>
         <w:rPr>
@@ -6296,13 +6718,23 @@
         </w:rPr>
         <w:t xml:space="preserve"> and </w:t>
       </w:r>
+      <w:proofErr w:type="spellStart"/>
       <w:r>
         <w:rPr>
           <w:i/>
           <w:sz w:val="22"/>
           <w:szCs w:val="22"/>
         </w:rPr>
-        <w:t>glmer()</w:t>
+        <w:t>glmer</w:t>
+      </w:r>
+      <w:proofErr w:type="spellEnd"/>
+      <w:r>
+        <w:rPr>
+          <w:i/>
+          <w:sz w:val="22"/>
+          <w:szCs w:val="22"/>
+        </w:rPr>
+        <w:t>()</w:t>
       </w:r>
       <w:r>
         <w:rPr>
@@ -6311,6 +6743,7 @@
         </w:rPr>
         <w:t xml:space="preserve"> functions from </w:t>
       </w:r>
+      <w:proofErr w:type="spellStart"/>
       <w:r>
         <w:rPr>
           <w:i/>
@@ -6319,6 +6752,7 @@
         </w:rPr>
         <w:t>lmerTest</w:t>
       </w:r>
+      <w:proofErr w:type="spellEnd"/>
       <w:r>
         <w:rPr>
           <w:sz w:val="22"/>
@@ -6381,15 +6815,41 @@
           <w:sz w:val="22"/>
           <w:szCs w:val="22"/>
         </w:rPr>
-        <w:t xml:space="preserve">in R. In order to maintain model convergence, the nAGQ argument within the </w:t>
-      </w:r>
+        <w:t xml:space="preserve">in R. In order to maintain model convergence, the </w:t>
+      </w:r>
+      <w:proofErr w:type="spellStart"/>
+      <w:r>
+        <w:rPr>
+          <w:sz w:val="22"/>
+          <w:szCs w:val="22"/>
+        </w:rPr>
+        <w:t>nAGQ</w:t>
+      </w:r>
+      <w:proofErr w:type="spellEnd"/>
+      <w:r>
+        <w:rPr>
+          <w:sz w:val="22"/>
+          <w:szCs w:val="22"/>
+        </w:rPr>
+        <w:t xml:space="preserve"> argument within the </w:t>
+      </w:r>
+      <w:proofErr w:type="spellStart"/>
       <w:r>
         <w:rPr>
           <w:i/>
           <w:sz w:val="22"/>
           <w:szCs w:val="22"/>
         </w:rPr>
-        <w:t>glmer()</w:t>
+        <w:t>glmer</w:t>
+      </w:r>
+      <w:proofErr w:type="spellEnd"/>
+      <w:r>
+        <w:rPr>
+          <w:i/>
+          <w:sz w:val="22"/>
+          <w:szCs w:val="22"/>
+        </w:rPr>
+        <w:t>()</w:t>
       </w:r>
       <w:r>
         <w:rPr>
@@ -6483,7 +6943,25 @@
           <w:sz w:val="22"/>
           <w:szCs w:val="22"/>
         </w:rPr>
-        <w:t>) of each steering metric was modelled using a linear model consisting of an intercept (</w:t>
+        <w:t>) of each steering metric was modelled using a linear model consisting of an in</w:t>
+      </w:r>
+      <w:proofErr w:type="spellStart"/>
+      <w:r>
+        <w:rPr>
+          <w:rFonts w:eastAsiaTheme="minorEastAsia"/>
+          <w:sz w:val="22"/>
+          <w:szCs w:val="22"/>
+        </w:rPr>
+        <w:t>tercept</w:t>
+      </w:r>
+      <w:proofErr w:type="spellEnd"/>
+      <w:r>
+        <w:rPr>
+          <w:rFonts w:eastAsiaTheme="minorEastAsia"/>
+          <w:sz w:val="22"/>
+          <w:szCs w:val="22"/>
+        </w:rPr>
+        <w:t xml:space="preserve"> (</w:t>
       </w:r>
       <m:oMath>
         <m:sSub>
@@ -6660,8 +7138,27 @@
           <w:sz w:val="22"/>
           <w:szCs w:val="22"/>
         </w:rPr>
-        <w:t xml:space="preserve">). It should be noted that the radius and starting position predictors were on different numerical scales. Starting position levels ranged from 0-8 m whereas radii ranged from 1000-2000 m. This situation can cause numerical instability during model fitting which can lead to convergence issues. To solve this problem the predictor variable levels were standardised. The </w:t>
-      </w:r>
+        <w:t>). It should be noted that the radius and starting posi</w:t>
+      </w:r>
+      <w:proofErr w:type="spellStart"/>
+      <w:r>
+        <w:rPr>
+          <w:rFonts w:eastAsiaTheme="minorEastAsia"/>
+          <w:sz w:val="22"/>
+          <w:szCs w:val="22"/>
+        </w:rPr>
+        <w:t>tion</w:t>
+      </w:r>
+      <w:proofErr w:type="spellEnd"/>
+      <w:r>
+        <w:rPr>
+          <w:rFonts w:eastAsiaTheme="minorEastAsia"/>
+          <w:sz w:val="22"/>
+          <w:szCs w:val="22"/>
+        </w:rPr>
+        <w:t xml:space="preserve"> predictors were on different numerical scales. Starting position levels ranged from 0-8 m whereas radii ranged from 1000-2000 m. This situation can cause numerical instability during model fitting which can lead to convergence issues. To solve this problem the predictor variable levels were standardised. The </w:t>
+      </w:r>
+      <w:proofErr w:type="gramStart"/>
       <w:r>
         <w:rPr>
           <w:rFonts w:eastAsiaTheme="minorEastAsia"/>
@@ -6669,7 +7166,17 @@
           <w:sz w:val="22"/>
           <w:szCs w:val="22"/>
         </w:rPr>
-        <w:t>scale()</w:t>
+        <w:t>scale(</w:t>
+      </w:r>
+      <w:proofErr w:type="gramEnd"/>
+      <w:r>
+        <w:rPr>
+          <w:rFonts w:eastAsiaTheme="minorEastAsia"/>
+          <w:i/>
+          <w:sz w:val="22"/>
+          <w:szCs w:val="22"/>
+        </w:rPr>
+        <w:t>)</w:t>
       </w:r>
       <w:r>
         <w:rPr>
@@ -6764,21 +7271,55 @@
           <w:szCs w:val="22"/>
           <w:shd w:val="clear" w:color="auto" w:fill="FFFFFF"/>
         </w:rPr>
-        <w:t>. Therefore, an improved estimation of the mean of the response could be generated. The most parsimonious models for each metric were selected by comparing AIC values. When the maximal random effects structure would not converge or produced singularity estimates, simplification of the random effects structure was conducted.</w:t>
-      </w:r>
-      <w:r>
-        <w:rPr>
-          <w:sz w:val="22"/>
-          <w:szCs w:val="22"/>
-        </w:rPr>
-        <w:t xml:space="preserve"> Considering the main hypotheses within this manuscript relate to fixed effects rather than the random effects, Bates et al (2015) suggests it is reasonable to remove random effect components if they are not supported by the data. It is recommended that a maximal model should be fitted first before reducing the complexity to a level where convergence and parameter estimates are stable (Barr et al., 2013; Bates et al., 2015; Singmann &amp; Kellen, 2019)</w:t>
-      </w:r>
+        <w:t xml:space="preserve">. Therefore, an improved estimation of the mean of the response could be generated. The most parsimonious models for each metric were selected by comparing AIC values. When the maximal random </w:t>
+      </w:r>
+      <w:proofErr w:type="gramStart"/>
       <w:r>
         <w:rPr>
           <w:sz w:val="22"/>
           <w:szCs w:val="22"/>
           <w:shd w:val="clear" w:color="auto" w:fill="FFFFFF"/>
         </w:rPr>
+        <w:t>effects</w:t>
+      </w:r>
+      <w:proofErr w:type="gramEnd"/>
+      <w:r>
+        <w:rPr>
+          <w:sz w:val="22"/>
+          <w:szCs w:val="22"/>
+          <w:shd w:val="clear" w:color="auto" w:fill="FFFFFF"/>
+        </w:rPr>
+        <w:t xml:space="preserve"> structure would not converge or produced singularity estimates, simplification of the random effects structure was conducted.</w:t>
+      </w:r>
+      <w:r>
+        <w:rPr>
+          <w:sz w:val="22"/>
+          <w:szCs w:val="22"/>
+        </w:rPr>
+        <w:t xml:space="preserve"> Considering the main hypotheses within this manuscript relate to fixed effects rather than the random effects, Bates et al (2015) suggests it is reasonable to remove random effect components if they are not supported by the data. It is recommended that a maximal model should be fitted first before reducing the complexity to a level where convergence and parameter estimates are stable (Barr et al., 2013; Bates et al., 2015; </w:t>
+      </w:r>
+      <w:proofErr w:type="spellStart"/>
+      <w:r>
+        <w:rPr>
+          <w:sz w:val="22"/>
+          <w:szCs w:val="22"/>
+        </w:rPr>
+        <w:t>Singmann</w:t>
+      </w:r>
+      <w:proofErr w:type="spellEnd"/>
+      <w:r>
+        <w:rPr>
+          <w:sz w:val="22"/>
+          <w:szCs w:val="22"/>
+        </w:rPr>
+        <w:t xml:space="preserve"> &amp; Kellen, 2019)</w:t>
+      </w:r>
+      <w:r>
+        <w:rPr>
+          <w:sz w:val="22"/>
+          <w:szCs w:val="22"/>
+          <w:shd w:val="clear" w:color="auto" w:fill="FFFFFF"/>
+        </w:rPr>
         <w:t xml:space="preserve">. </w:t>
       </w:r>
       <w:r>
@@ -6786,7 +7327,23 @@
           <w:sz w:val="22"/>
           <w:szCs w:val="22"/>
         </w:rPr>
-        <w:t>It has been suggested that correlations among the random slopes should be removed first as these contribute the largest number of random effects within the model when specifying two or more factors (Singmann &amp; Kellen, 2019)</w:t>
+        <w:t>It has been suggested that correlations among the random slopes should be removed first as these contribute the largest number of random effects within the model when specifying two or more factors (</w:t>
+      </w:r>
+      <w:proofErr w:type="spellStart"/>
+      <w:r>
+        <w:rPr>
+          <w:sz w:val="22"/>
+          <w:szCs w:val="22"/>
+        </w:rPr>
+        <w:t>Singmann</w:t>
+      </w:r>
+      <w:proofErr w:type="spellEnd"/>
+      <w:r>
+        <w:rPr>
+          <w:sz w:val="22"/>
+          <w:szCs w:val="22"/>
+        </w:rPr>
+        <w:t xml:space="preserve"> &amp; Kellen, 2019)</w:t>
       </w:r>
       <w:r>
         <w:rPr>
@@ -6856,7 +7413,23 @@
           <w:sz w:val="22"/>
           <w:szCs w:val="22"/>
         </w:rPr>
-        <w:t xml:space="preserve">A bird’s-eye view of the average trajectories were inspected to reveal how participants performed across conditions on average (see Figure </w:t>
+        <w:t xml:space="preserve">A bird’s-eye view of the average trajectories </w:t>
+      </w:r>
+      <w:proofErr w:type="gramStart"/>
+      <w:r>
+        <w:rPr>
+          <w:sz w:val="22"/>
+          <w:szCs w:val="22"/>
+        </w:rPr>
+        <w:t>were</w:t>
+      </w:r>
+      <w:proofErr w:type="gramEnd"/>
+      <w:r>
+        <w:rPr>
+          <w:sz w:val="22"/>
+          <w:szCs w:val="22"/>
+        </w:rPr>
+        <w:t xml:space="preserve"> inspected to reveal how participants performed across conditions on average (see Figure </w:t>
       </w:r>
       <w:r>
         <w:rPr>
@@ -6870,7 +7443,55 @@
           <w:sz w:val="22"/>
           <w:szCs w:val="22"/>
         </w:rPr>
-        <w:t xml:space="preserve">). The solid points denote the average position when participants first initiated steering and the thick solid black curved line represents the road-line that was presented during the trial. Overall it appears that drivers responded at a further lateral distance from the road-line as the curvature increased. However, because of the starting position manipulation, it is hard to determine from the trajectories whether there are between-level differences in where drivers responded. In order to examine this further, the parameters from the models were investigated. </w:t>
+        <w:t xml:space="preserve">). The solid points denote the average position when participants first initiated </w:t>
+      </w:r>
+      <w:proofErr w:type="gramStart"/>
+      <w:r>
+        <w:rPr>
+          <w:sz w:val="22"/>
+          <w:szCs w:val="22"/>
+        </w:rPr>
+        <w:t>steering</w:t>
+      </w:r>
+      <w:proofErr w:type="gramEnd"/>
+      <w:r>
+        <w:rPr>
+          <w:sz w:val="22"/>
+          <w:szCs w:val="22"/>
+        </w:rPr>
+        <w:t xml:space="preserve"> and the thick solid black curved line represents the road-line that was presented during the trial. </w:t>
+      </w:r>
+      <w:proofErr w:type="gramStart"/>
+      <w:r>
+        <w:rPr>
+          <w:sz w:val="22"/>
+          <w:szCs w:val="22"/>
+        </w:rPr>
+        <w:t>Overall</w:t>
+      </w:r>
+      <w:proofErr w:type="gramEnd"/>
+      <w:r>
+        <w:rPr>
+          <w:sz w:val="22"/>
+          <w:szCs w:val="22"/>
+        </w:rPr>
+        <w:t xml:space="preserve"> it appears that drivers responded at a further lateral distance from the road-line as the curvature increased. However, because of the starting position manipulation, it is hard to determine from the trajectories whether there are between-level differences in where drivers responded. </w:t>
+      </w:r>
+      <w:proofErr w:type="gramStart"/>
+      <w:r>
+        <w:rPr>
+          <w:sz w:val="22"/>
+          <w:szCs w:val="22"/>
+        </w:rPr>
+        <w:t>In order to</w:t>
+      </w:r>
+      <w:proofErr w:type="gramEnd"/>
+      <w:r>
+        <w:rPr>
+          <w:sz w:val="22"/>
+          <w:szCs w:val="22"/>
+        </w:rPr>
+        <w:t xml:space="preserve"> examine this further, the parameters from the models were investigated. </w:t>
       </w:r>
       <w:bookmarkStart w:id="19" w:name="_Ref83134192"/>
       <w:bookmarkEnd w:id="19"/>
@@ -7122,7 +7743,25 @@
           <w:sz w:val="22"/>
           <w:szCs w:val="22"/>
         </w:rPr>
-        <w:t xml:space="preserve"> The bold black curved line represents the road-line presented to the driver. The thin solid/dashed/dotted lines represent average trajectories for each condition, and the circles denote the average position at which drivers began to steer. The circle fill shade represent the </w:t>
+        <w:t xml:space="preserve"> The bold black curved line represents the road-line presented to the driver. The thin solid/dashed/dotted lines represent average trajectories for each condition, and the circles denote the average position at which drivers began to steer. The circle fill shade </w:t>
+      </w:r>
+      <w:proofErr w:type="gramStart"/>
+      <w:r>
+        <w:rPr>
+          <w:i/>
+          <w:sz w:val="22"/>
+          <w:szCs w:val="22"/>
+        </w:rPr>
+        <w:t>represent</w:t>
+      </w:r>
+      <w:proofErr w:type="gramEnd"/>
+      <w:r>
+        <w:rPr>
+          <w:i/>
+          <w:sz w:val="22"/>
+          <w:szCs w:val="22"/>
+        </w:rPr>
+        <w:t xml:space="preserve"> the </w:t>
       </w:r>
       <w:r>
         <w:rPr>
@@ -7268,7 +7907,23 @@
           <w:sz w:val="22"/>
           <w:szCs w:val="22"/>
         </w:rPr>
-        <w:t xml:space="preserve"> parameter suggests that for a one standard deviation increase in radius, starting position’s effect on reaction times increases by 0.01 m. The interaction appears to be driven by the 4 m starting position manipulation; reaction times increase by a larger magnitude as radii become larger. This effect is not as prominent for </w:t>
+        <w:t xml:space="preserve"> parameter suggests that for a one standard deviation increase in radius, starting position’s effect on reaction times increases by 0.01 m. The interaction appears to be driven by the 4 m starting position ma</w:t>
+      </w:r>
+      <w:proofErr w:type="spellStart"/>
+      <w:r>
+        <w:rPr>
+          <w:sz w:val="22"/>
+          <w:szCs w:val="22"/>
+        </w:rPr>
+        <w:t>nipulation</w:t>
+      </w:r>
+      <w:proofErr w:type="spellEnd"/>
+      <w:r>
+        <w:rPr>
+          <w:sz w:val="22"/>
+          <w:szCs w:val="22"/>
+        </w:rPr>
+        <w:t xml:space="preserve">; reaction times increase by a larger magnitude as radii become larger. This effect is not as prominent for </w:t>
       </w:r>
       <w:r>
         <w:rPr>
@@ -7318,43 +7973,33 @@
           <w:sz w:val="22"/>
           <w:szCs w:val="22"/>
         </w:rPr>
-        <w:t xml:space="preserve">between 4 m and 0 m. Hence, the current data could be taken to provide some support for the Accumulator framework. </w:t>
-      </w:r>
-    </w:p>
-    <w:p>
-      <w:pPr>
-        <w:spacing w:line="480" w:lineRule="auto"/>
-        <w:jc w:val="both"/>
-        <w:rPr>
-          <w:sz w:val="22"/>
-          <w:szCs w:val="22"/>
-        </w:rPr>
-      </w:pPr>
+        <w:t xml:space="preserve">between 4 m and 0 m. Hence, the current </w:t>
+      </w:r>
       <w:r>
         <w:rPr>
           <w:noProof/>
         </w:rPr>
         <w:drawing>
-          <wp:anchor distT="0" distB="0" distL="114300" distR="114300" simplePos="0" relativeHeight="251692032" behindDoc="1" locked="0" layoutInCell="1" allowOverlap="1" wp14:anchorId="7816BFA4" wp14:editId="31E21DF7">
+          <wp:anchor distT="0" distB="0" distL="114300" distR="114300" simplePos="0" relativeHeight="251697152" behindDoc="1" locked="0" layoutInCell="1" allowOverlap="1" wp14:anchorId="5C22EED6" wp14:editId="77AF06F5">
             <wp:simplePos x="0" y="0"/>
             <wp:positionH relativeFrom="margin">
               <wp:align>center</wp:align>
             </wp:positionH>
             <wp:positionV relativeFrom="paragraph">
-              <wp:posOffset>181610</wp:posOffset>
+              <wp:posOffset>1771650</wp:posOffset>
             </wp:positionV>
-            <wp:extent cx="5401945" cy="2518410"/>
-            <wp:effectExtent l="0" t="0" r="8255" b="0"/>
+            <wp:extent cx="5397500" cy="2520950"/>
+            <wp:effectExtent l="0" t="0" r="0" b="0"/>
             <wp:wrapTight wrapText="bothSides">
               <wp:wrapPolygon edited="0">
                 <wp:start x="0" y="0"/>
-                <wp:lineTo x="0" y="21404"/>
-                <wp:lineTo x="21557" y="21404"/>
-                <wp:lineTo x="21557" y="0"/>
+                <wp:lineTo x="0" y="21382"/>
+                <wp:lineTo x="21498" y="21382"/>
+                <wp:lineTo x="21498" y="0"/>
                 <wp:lineTo x="0" y="0"/>
               </wp:wrapPolygon>
             </wp:wrapTight>
-            <wp:docPr id="25" name="Picture 25"/>
+            <wp:docPr id="3" name="Picture 3"/>
             <wp:cNvGraphicFramePr>
               <a:graphicFrameLocks xmlns:a="http://schemas.openxmlformats.org/drawingml/2006/main" noChangeAspect="1"/>
             </wp:cNvGraphicFramePr>
@@ -7362,7 +8007,7 @@
               <a:graphicData uri="http://schemas.openxmlformats.org/drawingml/2006/picture">
                 <pic:pic xmlns:pic="http://schemas.openxmlformats.org/drawingml/2006/picture">
                   <pic:nvPicPr>
-                    <pic:cNvPr id="0" name="Picture 19"/>
+                    <pic:cNvPr id="0" name="Picture 3"/>
                     <pic:cNvPicPr>
                       <a:picLocks noChangeAspect="1" noChangeArrowheads="1"/>
                     </pic:cNvPicPr>
@@ -7383,7 +8028,7 @@
                   <pic:spPr bwMode="auto">
                     <a:xfrm>
                       <a:off x="0" y="0"/>
-                      <a:ext cx="5401945" cy="2518410"/>
+                      <a:ext cx="5397500" cy="2520950"/>
                     </a:xfrm>
                     <a:prstGeom prst="rect">
                       <a:avLst/>
@@ -7405,41 +8050,23 @@
           </wp:anchor>
         </w:drawing>
       </w:r>
+      <w:r>
+        <w:rPr>
+          <w:sz w:val="22"/>
+          <w:szCs w:val="22"/>
+        </w:rPr>
+        <w:t xml:space="preserve">data could be taken to provide some support for the Accumulator framework. </w:t>
+      </w:r>
     </w:p>
     <w:p>
       <w:pPr>
         <w:spacing w:line="480" w:lineRule="auto"/>
         <w:jc w:val="both"/>
         <w:rPr>
-          <w:i/>
-          <w:sz w:val="22"/>
-          <w:szCs w:val="22"/>
-        </w:rPr>
-      </w:pPr>
-      <w:r>
-        <w:rPr>
-          <w:i/>
-          <w:sz w:val="22"/>
-          <w:szCs w:val="22"/>
-        </w:rPr>
-        <w:t xml:space="preserve">Figure </w:t>
-      </w:r>
-      <w:r>
-        <w:rPr>
-          <w:i/>
-          <w:sz w:val="22"/>
-          <w:szCs w:val="22"/>
-        </w:rPr>
-        <w:t>10</w:t>
-      </w:r>
-      <w:r>
-        <w:rPr>
-          <w:i/>
-          <w:sz w:val="22"/>
-          <w:szCs w:val="22"/>
-        </w:rPr>
-        <w:t>: Accumulator (A) and Threshold (B) framework predictions of the qualitative patterns of reaction times that might be expected based upon experimental simulations. Y axis values have been removed as these predictions are of qualitative response patterns rather than quantitative estimates. C) Mean reaction times across radii and starting position conditions. Note that the y-axis units have been magnified relative to display the relative pattern of responses across each condition. Error bars represent 95% confidence intervals.</w:t>
-      </w:r>
+          <w:sz w:val="22"/>
+          <w:szCs w:val="22"/>
+        </w:rPr>
+      </w:pPr>
     </w:p>
     <w:p>
       <w:pPr>
@@ -7451,6 +8078,30 @@
           <w:szCs w:val="22"/>
         </w:rPr>
       </w:pPr>
+      <w:r>
+        <w:rPr>
+          <w:i/>
+          <w:sz w:val="22"/>
+          <w:szCs w:val="22"/>
+        </w:rPr>
+        <w:t xml:space="preserve">Figure </w:t>
+      </w:r>
+      <w:r>
+        <w:rPr>
+          <w:i/>
+          <w:sz w:val="22"/>
+          <w:szCs w:val="22"/>
+        </w:rPr>
+        <w:t>10</w:t>
+      </w:r>
+      <w:r>
+        <w:rPr>
+          <w:i/>
+          <w:sz w:val="22"/>
+          <w:szCs w:val="22"/>
+        </w:rPr>
+        <w:t>: Accumulator (A) and Threshold (B) framework predictions of the qualitative patterns of reaction times that might be expected based upon experimental simulations. Y axis values have been removed as these predictions are of qualitative response patterns rather than quantitative estimates. C) Mean reaction times across radii and starting position conditions. Note that the y-axis units have been magnified relative to display the relative pattern of responses across each condition. Error bars represent 95% confidence intervals.</w:t>
+      </w:r>
     </w:p>
     <w:p>
       <w:pPr>
@@ -7517,6 +8168,17 @@
           <w:szCs w:val="22"/>
         </w:rPr>
       </w:pPr>
+    </w:p>
+    <w:p>
+      <w:pPr>
+        <w:spacing w:line="480" w:lineRule="auto"/>
+        <w:jc w:val="both"/>
+        <w:rPr>
+          <w:i/>
+          <w:sz w:val="22"/>
+          <w:szCs w:val="22"/>
+        </w:rPr>
+      </w:pPr>
       <w:bookmarkStart w:id="22" w:name="_Toc88647980"/>
       <w:r>
         <w:rPr>
@@ -7524,7 +8186,6 @@
           <w:sz w:val="22"/>
           <w:szCs w:val="22"/>
         </w:rPr>
-        <w:lastRenderedPageBreak/>
         <w:t xml:space="preserve">Table </w:t>
       </w:r>
       <w:r>
@@ -11181,7 +11842,23 @@
           <w:sz w:val="22"/>
           <w:szCs w:val="18"/>
         </w:rPr>
-        <w:t xml:space="preserve"> (i.e. when the direction of motion and the direction of heading were aligned</w:t>
+        <w:t xml:space="preserve"> (</w:t>
+      </w:r>
+      <w:proofErr w:type="gramStart"/>
+      <w:r>
+        <w:rPr>
+          <w:sz w:val="22"/>
+          <w:szCs w:val="18"/>
+        </w:rPr>
+        <w:t>i.e.</w:t>
+      </w:r>
+      <w:proofErr w:type="gramEnd"/>
+      <w:r>
+        <w:rPr>
+          <w:sz w:val="22"/>
+          <w:szCs w:val="18"/>
+        </w:rPr>
+        <w:t xml:space="preserve"> when the direction of motion and the direction of heading were aligned</w:t>
       </w:r>
       <w:r>
         <w:rPr>
@@ -11381,7 +12058,23 @@
           <w:sz w:val="22"/>
           <w:szCs w:val="18"/>
         </w:rPr>
-        <w:t xml:space="preserve"> they were presented with. These findings provide strong evidence that participants were accumulating perceptual information over time rather than utilising time-independent fixed thresholds. </w:t>
+        <w:t xml:space="preserve"> they were presented with. These findings provide strong evidence that participants were accumulating percept</w:t>
+      </w:r>
+      <w:proofErr w:type="spellStart"/>
+      <w:r>
+        <w:rPr>
+          <w:sz w:val="22"/>
+          <w:szCs w:val="18"/>
+        </w:rPr>
+        <w:t>ual</w:t>
+      </w:r>
+      <w:proofErr w:type="spellEnd"/>
+      <w:r>
+        <w:rPr>
+          <w:sz w:val="22"/>
+          <w:szCs w:val="18"/>
+        </w:rPr>
+        <w:t xml:space="preserve"> information over time rather than utilising time-independent fixed thresholds. </w:t>
       </w:r>
     </w:p>
     <w:p>
@@ -11448,13 +12141,29 @@
           <w:iCs/>
           <w:sz w:val="22"/>
         </w:rPr>
-        <w:t xml:space="preserve">a range of latencies (150-600 ms) </w:t>
-      </w:r>
+        <w:t xml:space="preserve">a range of latencies (150-600 </w:t>
+      </w:r>
+      <w:proofErr w:type="spellStart"/>
       <w:r>
         <w:rPr>
           <w:iCs/>
           <w:sz w:val="22"/>
         </w:rPr>
+        <w:t>ms</w:t>
+      </w:r>
+      <w:proofErr w:type="spellEnd"/>
+      <w:r>
+        <w:rPr>
+          <w:iCs/>
+          <w:sz w:val="22"/>
+        </w:rPr>
+        <w:t xml:space="preserve">) </w:t>
+      </w:r>
+      <w:r>
+        <w:rPr>
+          <w:iCs/>
+          <w:sz w:val="22"/>
+        </w:rPr>
         <w:t xml:space="preserve">under a Threshold framework </w:t>
       </w:r>
       <w:r>
@@ -11602,13 +12311,29 @@
           <w:iCs/>
           <w:sz w:val="22"/>
         </w:rPr>
-        <w:t xml:space="preserve">The panel labelled 150 ms </w:t>
-      </w:r>
+        <w:t xml:space="preserve">The panel labelled 150 </w:t>
+      </w:r>
+      <w:proofErr w:type="spellStart"/>
       <w:r>
         <w:rPr>
           <w:iCs/>
           <w:sz w:val="22"/>
         </w:rPr>
+        <w:t>ms</w:t>
+      </w:r>
+      <w:proofErr w:type="spellEnd"/>
+      <w:r>
+        <w:rPr>
+          <w:iCs/>
+          <w:sz w:val="22"/>
+        </w:rPr>
+        <w:t xml:space="preserve"> </w:t>
+      </w:r>
+      <w:r>
+        <w:rPr>
+          <w:iCs/>
+          <w:sz w:val="22"/>
+        </w:rPr>
         <w:t>is</w:t>
       </w:r>
       <w:r>
@@ -11644,13 +12369,29 @@
           <w:iCs/>
           <w:sz w:val="22"/>
         </w:rPr>
-        <w:t xml:space="preserve">is only for latencies of around 600 ms </w:t>
-      </w:r>
+        <w:t xml:space="preserve">is only for latencies of around 600 </w:t>
+      </w:r>
+      <w:proofErr w:type="spellStart"/>
       <w:r>
         <w:rPr>
           <w:iCs/>
           <w:sz w:val="22"/>
         </w:rPr>
+        <w:t>ms</w:t>
+      </w:r>
+      <w:proofErr w:type="spellEnd"/>
+      <w:r>
+        <w:rPr>
+          <w:iCs/>
+          <w:sz w:val="22"/>
+        </w:rPr>
+        <w:t xml:space="preserve"> </w:t>
+      </w:r>
+      <w:r>
+        <w:rPr>
+          <w:iCs/>
+          <w:sz w:val="22"/>
+        </w:rPr>
         <w:t>where the starting position conditions begin to separate out</w:t>
       </w:r>
       <w:r>
@@ -11714,13 +12455,45 @@
           <w:iCs/>
           <w:sz w:val="22"/>
         </w:rPr>
-        <w:t xml:space="preserve">a latency of above 500 ms is unlikely within the sensorimotor actions produced in the current experiment. Brenner &amp; Smeets (1997) </w:t>
-      </w:r>
+        <w:t xml:space="preserve">a latency of above 500 </w:t>
+      </w:r>
+      <w:proofErr w:type="spellStart"/>
       <w:r>
         <w:rPr>
           <w:iCs/>
           <w:sz w:val="22"/>
         </w:rPr>
+        <w:t>ms</w:t>
+      </w:r>
+      <w:proofErr w:type="spellEnd"/>
+      <w:r>
+        <w:rPr>
+          <w:iCs/>
+          <w:sz w:val="22"/>
+        </w:rPr>
+        <w:t xml:space="preserve"> is unlikely within the sensorimotor actions produced in the current experiment. Brenner &amp; </w:t>
+      </w:r>
+      <w:proofErr w:type="spellStart"/>
+      <w:r>
+        <w:rPr>
+          <w:iCs/>
+          <w:sz w:val="22"/>
+        </w:rPr>
+        <w:t>Smeets</w:t>
+      </w:r>
+      <w:proofErr w:type="spellEnd"/>
+      <w:r>
+        <w:rPr>
+          <w:iCs/>
+          <w:sz w:val="22"/>
+        </w:rPr>
+        <w:t xml:space="preserve"> (1997) </w:t>
+      </w:r>
+      <w:r>
+        <w:rPr>
+          <w:iCs/>
+          <w:sz w:val="22"/>
+        </w:rPr>
         <w:t>identified</w:t>
       </w:r>
       <w:r>
@@ -11728,13 +12501,29 @@
           <w:iCs/>
           <w:sz w:val="22"/>
         </w:rPr>
-        <w:t xml:space="preserve"> motor delays ranging from 100-200 ms when asking participants to use the tip of </w:t>
-      </w:r>
+        <w:t xml:space="preserve"> motor delays ranging from 100-200 </w:t>
+      </w:r>
+      <w:proofErr w:type="spellStart"/>
       <w:r>
         <w:rPr>
           <w:iCs/>
           <w:sz w:val="22"/>
         </w:rPr>
+        <w:t>ms</w:t>
+      </w:r>
+      <w:proofErr w:type="spellEnd"/>
+      <w:r>
+        <w:rPr>
+          <w:iCs/>
+          <w:sz w:val="22"/>
+        </w:rPr>
+        <w:t xml:space="preserve"> when asking participants to use the tip of </w:t>
+      </w:r>
+      <w:r>
+        <w:rPr>
+          <w:iCs/>
+          <w:sz w:val="22"/>
+        </w:rPr>
         <w:t xml:space="preserve">a </w:t>
       </w:r>
       <w:r>
@@ -11756,7 +12545,71 @@
           <w:sz w:val="22"/>
           <w:szCs w:val="18"/>
         </w:rPr>
-        <w:t>A potential limitation with using this value within a steering context is that the movement of a steering wheel may exacerbate the magnitude of any motor delay due to the time needed to move the wheel a sufficient amount to register a response. However, research investigating the visual-motor delays in drone steering (when using controller joysticks) have been found to be around 220 ms (Pfeiffer &amp; Scaramuzza, 2021) which is the upper limit to the delays found by Brenner &amp; Smeets (1997). Furthermore, the removal of the force feedback of the steering wheel within the current experiment further reduces the delay between the initiation of a movement by the participant and identification of a response.</w:t>
+        <w:t xml:space="preserve">A potential limitation with using this value within a steering context is that the movement of a steering wheel may exacerbate the magnitude of any motor delay due to the time needed to move the wheel </w:t>
+      </w:r>
+      <w:proofErr w:type="gramStart"/>
+      <w:r>
+        <w:rPr>
+          <w:sz w:val="22"/>
+          <w:szCs w:val="18"/>
+        </w:rPr>
+        <w:t>a sufficient amount</w:t>
+      </w:r>
+      <w:proofErr w:type="gramEnd"/>
+      <w:r>
+        <w:rPr>
+          <w:sz w:val="22"/>
+          <w:szCs w:val="18"/>
+        </w:rPr>
+        <w:t xml:space="preserve"> to register a response. However, research investigating the visual-motor delays in drone steering (when using controller joysticks) have been found to be around 220 </w:t>
+      </w:r>
+      <w:proofErr w:type="spellStart"/>
+      <w:r>
+        <w:rPr>
+          <w:sz w:val="22"/>
+          <w:szCs w:val="18"/>
+        </w:rPr>
+        <w:t>ms</w:t>
+      </w:r>
+      <w:proofErr w:type="spellEnd"/>
+      <w:r>
+        <w:rPr>
+          <w:sz w:val="22"/>
+          <w:szCs w:val="18"/>
+        </w:rPr>
+        <w:t xml:space="preserve"> (Pfeiffer &amp; </w:t>
+      </w:r>
+      <w:proofErr w:type="spellStart"/>
+      <w:r>
+        <w:rPr>
+          <w:sz w:val="22"/>
+          <w:szCs w:val="18"/>
+        </w:rPr>
+        <w:t>Scaramuzza</w:t>
+      </w:r>
+      <w:proofErr w:type="spellEnd"/>
+      <w:r>
+        <w:rPr>
+          <w:sz w:val="22"/>
+          <w:szCs w:val="18"/>
+        </w:rPr>
+        <w:t xml:space="preserve">, 2021) which is the upper limit to the delays found by Brenner &amp; </w:t>
+      </w:r>
+      <w:proofErr w:type="spellStart"/>
+      <w:r>
+        <w:rPr>
+          <w:sz w:val="22"/>
+          <w:szCs w:val="18"/>
+        </w:rPr>
+        <w:t>Smeets</w:t>
+      </w:r>
+      <w:proofErr w:type="spellEnd"/>
+      <w:r>
+        <w:rPr>
+          <w:sz w:val="22"/>
+          <w:szCs w:val="18"/>
+        </w:rPr>
+        <w:t xml:space="preserve"> (1997). Furthermore, the removal of the force feedback of the steering wheel within the current experiment further reduces the delay between the initiation of a movement by the participant and identification of a response.</w:t>
       </w:r>
       <w:r>
         <w:rPr>
@@ -12245,7 +13098,23 @@
           <w:sz w:val="22"/>
           <w:szCs w:val="18"/>
         </w:rPr>
-        <w:t xml:space="preserve"> a similar finding: drivers responded at smaller lateral position errors when the perceived control error developed more slowly (i.e. when presented with larger radii curves and nearer starting positions). </w:t>
+        <w:t xml:space="preserve"> a similar finding: drivers responded at smaller lateral position errors when the perceived control error developed more slowly (</w:t>
+      </w:r>
+      <w:proofErr w:type="gramStart"/>
+      <w:r>
+        <w:rPr>
+          <w:sz w:val="22"/>
+          <w:szCs w:val="18"/>
+        </w:rPr>
+        <w:t>i.e.</w:t>
+      </w:r>
+      <w:proofErr w:type="gramEnd"/>
+      <w:r>
+        <w:rPr>
+          <w:sz w:val="22"/>
+          <w:szCs w:val="18"/>
+        </w:rPr>
+        <w:t xml:space="preserve"> when presented with larger radii curves and nearer starting positions). </w:t>
       </w:r>
     </w:p>
     <w:p>
@@ -12262,7 +13131,23 @@
           <w:sz w:val="22"/>
           <w:szCs w:val="18"/>
         </w:rPr>
-        <w:t xml:space="preserve">A key methodological difference between the current experiment and previous research by Goodridge et al (2022) was the lack of camera counter-rotation. The consistent results across both experiments (both with and without the camera counter-rotation) suggest that this manipulation was not the cause for the observed accumulation. Future research could investigate how drivers sample the optical information in order to accumulate evidence, by measuring eye movements. The steering literature has already demonstrated that drivers look where they steer </w:t>
+        <w:t xml:space="preserve">A key methodological difference between the current experiment and previous research by Goodridge et al (2022) was the lack of camera counter-rotation. The consistent results across both experiments (both with and without the camera counter-rotation) suggest that this manipulation was not the cause for the observed accumulation. Future research could investigate how drivers sample the optical information </w:t>
+      </w:r>
+      <w:proofErr w:type="gramStart"/>
+      <w:r>
+        <w:rPr>
+          <w:sz w:val="22"/>
+          <w:szCs w:val="18"/>
+        </w:rPr>
+        <w:t>in order to</w:t>
+      </w:r>
+      <w:proofErr w:type="gramEnd"/>
+      <w:r>
+        <w:rPr>
+          <w:sz w:val="22"/>
+          <w:szCs w:val="18"/>
+        </w:rPr>
+        <w:t xml:space="preserve"> accumulate evidence, by measuring eye movements. The steering literature has already demonstrated that drivers look where they steer </w:t>
       </w:r>
       <w:r>
         <w:rPr>
@@ -12625,7 +13510,23 @@
           <w:sz w:val="22"/>
           <w:szCs w:val="18"/>
         </w:rPr>
-        <w:t xml:space="preserve"> when visual input is occluded. This might indicate that humans have the ability to generate a representation of the environment, spatially update their position within the representation, and produce adequate steering control based upon these predictions. However, whether the proposed model-based updates are accumulative in nature, or whether accumulation only occurs when visual information is directly available, has yet to be investigated. A question for future research will be to see whether drivers can accumulate within their internal model during occlusion, or whether the accumulation stops during occlusion and resumes only once visual input is restored. </w:t>
+        <w:t xml:space="preserve"> when visual input is occluded. This might indicate that humans </w:t>
+      </w:r>
+      <w:proofErr w:type="gramStart"/>
+      <w:r>
+        <w:rPr>
+          <w:sz w:val="22"/>
+          <w:szCs w:val="18"/>
+        </w:rPr>
+        <w:t>have the ability to</w:t>
+      </w:r>
+      <w:proofErr w:type="gramEnd"/>
+      <w:r>
+        <w:rPr>
+          <w:sz w:val="22"/>
+          <w:szCs w:val="18"/>
+        </w:rPr>
+        <w:t xml:space="preserve"> generate a representation of the environment, spatially update their position within the representation, and produce adequate steering control based upon these predictions. However, whether the proposed model-based updates are accumulative in nature, or whether accumulation only occurs when visual information is directly available, has yet to be investigated. A question for future research will be to see whether drivers can accumulate within their internal model during occlusion, or whether the accumulation stops during occlusion and resumes only once visual input is restored. </w:t>
       </w:r>
     </w:p>
     <w:p>
@@ -12822,7 +13723,23 @@
           <w:sz w:val="22"/>
           <w:szCs w:val="18"/>
         </w:rPr>
-        <w:t xml:space="preserve"> were gradual, whereby the yaw rate of the vehicle was mismatched with respect to the yaw rate of the bend. Consequently, the vehicle would turn around the bend but steering was insufficient, so the vehicle would slowly drift towards the outside edge of the road. This can be thought of as a lane-keeping system failing without warning to the driver (hence the denomination “silent”), causing the driver to slowly drift out of lane. This has been defined as a </w:t>
+        <w:t xml:space="preserve"> were gradual, whereby the yaw rate of the vehicle was mismatched with respect to the yaw rate of the bend. Consequently, the vehicle would turn around the </w:t>
+      </w:r>
+      <w:proofErr w:type="gramStart"/>
+      <w:r>
+        <w:rPr>
+          <w:sz w:val="22"/>
+          <w:szCs w:val="18"/>
+        </w:rPr>
+        <w:t>bend</w:t>
+      </w:r>
+      <w:proofErr w:type="gramEnd"/>
+      <w:r>
+        <w:rPr>
+          <w:sz w:val="22"/>
+          <w:szCs w:val="18"/>
+        </w:rPr>
+        <w:t xml:space="preserve"> but steering was insufficient, so the vehicle would slowly drift towards the outside edge of the road. This can be thought of as a lane-keeping system failing without warning to the driver (hence the denomination “silent”), causing the driver to slowly drift out of lane. This has been defined as a </w:t>
       </w:r>
       <w:r>
         <w:rPr>
@@ -12837,7 +13754,23 @@
           <w:sz w:val="22"/>
           <w:szCs w:val="18"/>
         </w:rPr>
-        <w:t xml:space="preserve">failure (Boer, 2016) and it has been suggested that drivers are less accurate at detecting them because even post-failure, the vehicle is initially still following an acceptable trajectory around the bend from the driver’s perspective. In contrast, the error signal presented in the current experiment was generated via the driver travelling tangential to the curved road-line. This corresponds more closely to a situation where the automation fails on a straight before the entry into a curve. Our results provide some insight into how drivers might respond in such a failure scenario, but for a more direct investigation of this question one should ideally design a paradigm where the participant monitors automated driving on at least a straight road segment before a failure occurs at curve entry. In order to replicate this within an automation failure design, one would need to create a scenario where the automated system essentially sets the vehicle’s yaw rate to 0 relative to the bend curvature. </w:t>
+        <w:t xml:space="preserve">failure (Boer, 2016) and it has been suggested that drivers are less accurate at detecting them because even post-failure, the vehicle is initially still following an acceptable trajectory around the bend from the driver’s perspective. In contrast, the error signal presented in the current experiment was generated via the driver travelling tangential to the curved road-line. This corresponds more closely to a situation where the automation fails on a straight before the entry into a curve. Our results provide some insight into how drivers might respond in such a failure scenario, but for a more direct investigation of this question one should ideally design a paradigm where the participant monitors automated driving on at least a straight road segment before a failure occurs at curve entry. </w:t>
+      </w:r>
+      <w:proofErr w:type="gramStart"/>
+      <w:r>
+        <w:rPr>
+          <w:sz w:val="22"/>
+          <w:szCs w:val="18"/>
+        </w:rPr>
+        <w:t>In order to</w:t>
+      </w:r>
+      <w:proofErr w:type="gramEnd"/>
+      <w:r>
+        <w:rPr>
+          <w:sz w:val="22"/>
+          <w:szCs w:val="18"/>
+        </w:rPr>
+        <w:t xml:space="preserve"> replicate this within an automation failure design, one would need to create a scenario where the automated system essentially sets the vehicle’s yaw rate to 0 relative to the bend curvature. </w:t>
       </w:r>
     </w:p>
     <w:p>
@@ -12854,7 +13787,23 @@
           <w:sz w:val="22"/>
           <w:szCs w:val="22"/>
         </w:rPr>
-        <w:t xml:space="preserve">The present paper highlights evidence that drivers accumulate perceived control error information in order to initiate steering action towards curved road-lines targets. This supports previous investigations that drivers accumulate perceived control errors when steering onto straight road-line targets </w:t>
+        <w:t xml:space="preserve">The present paper highlights evidence that drivers accumulate perceived control error information </w:t>
+      </w:r>
+      <w:proofErr w:type="gramStart"/>
+      <w:r>
+        <w:rPr>
+          <w:sz w:val="22"/>
+          <w:szCs w:val="22"/>
+        </w:rPr>
+        <w:t>in order to</w:t>
+      </w:r>
+      <w:proofErr w:type="gramEnd"/>
+      <w:r>
+        <w:rPr>
+          <w:sz w:val="22"/>
+          <w:szCs w:val="22"/>
+        </w:rPr>
+        <w:t xml:space="preserve"> initiate steering action towards curved road-lines targets. This supports previous investigations that drivers accumulate perceived control errors when steering onto straight road-line targets </w:t>
       </w:r>
       <w:r>
         <w:rPr>

</xml_diff>

<commit_message>
some notes on the curves paper (re-do threshold figure) and some edits to the code (make the iterate function)
</commit_message>
<xml_diff>
--- a/Manuscripts/Draft_4_curves_exp.docx
+++ b/Manuscripts/Draft_4_curves_exp.docx
@@ -1563,23 +1563,7 @@
           <w:sz w:val="22"/>
           <w:szCs w:val="22"/>
         </w:rPr>
-        <w:t xml:space="preserve"> whe</w:t>
-      </w:r>
-      <w:proofErr w:type="spellStart"/>
-      <w:r>
-        <w:rPr>
-          <w:sz w:val="22"/>
-          <w:szCs w:val="22"/>
-        </w:rPr>
-        <w:t>n</w:t>
-      </w:r>
-      <w:proofErr w:type="spellEnd"/>
-      <w:r>
-        <w:rPr>
-          <w:sz w:val="22"/>
-          <w:szCs w:val="22"/>
-        </w:rPr>
-        <w:t xml:space="preserve"> the line was first presented when positioned on the road-line (during 0 m starting position conditions, see Figure 2A). To remove the initial egocentric </w:t>
+        <w:t xml:space="preserve"> when the line was first presented when positioned on the road-line (during 0 m starting position conditions, see Figure 2A). To remove the initial egocentric </w:t>
       </w:r>
       <m:oMath>
         <m:r>
@@ -2119,25 +2103,7 @@
           <w:sz w:val="22"/>
           <w:szCs w:val="22"/>
         </w:rPr>
-        <w:t>) (for example, the lateral distance betw</w:t>
-      </w:r>
-      <w:proofErr w:type="spellStart"/>
-      <w:r>
-        <w:rPr>
-          <w:color w:val="000000"/>
-          <w:sz w:val="22"/>
-          <w:szCs w:val="22"/>
-        </w:rPr>
-        <w:t>een</w:t>
-      </w:r>
-      <w:proofErr w:type="spellEnd"/>
-      <w:r>
-        <w:rPr>
-          <w:color w:val="000000"/>
-          <w:sz w:val="22"/>
-          <w:szCs w:val="22"/>
-        </w:rPr>
-        <w:t xml:space="preserve"> the driver and the road-line) </w:t>
+        <w:t xml:space="preserve">) (for example, the lateral distance between the driver and the road-line) </w:t>
       </w:r>
       <w:r>
         <w:rPr>
@@ -2731,27 +2697,7 @@
           <w:sz w:val="22"/>
           <w:szCs w:val="22"/>
         </w:rPr>
-        <w:t xml:space="preserve"> within a Threshold or A</w:t>
-      </w:r>
-      <w:proofErr w:type="spellStart"/>
-      <w:r>
-        <w:rPr>
-          <w:rFonts w:eastAsiaTheme="minorEastAsia"/>
-          <w:color w:val="000000"/>
-          <w:sz w:val="22"/>
-          <w:szCs w:val="22"/>
-        </w:rPr>
-        <w:t>ccumulator</w:t>
-      </w:r>
-      <w:proofErr w:type="spellEnd"/>
-      <w:r>
-        <w:rPr>
-          <w:rFonts w:eastAsiaTheme="minorEastAsia"/>
-          <w:color w:val="000000"/>
-          <w:sz w:val="22"/>
-          <w:szCs w:val="22"/>
-        </w:rPr>
-        <w:t xml:space="preserve"> framework, the most salient signal</w:t>
+        <w:t xml:space="preserve"> within a Threshold or Accumulator framework, the most salient signal</w:t>
       </w:r>
       <w:r>
         <w:rPr>
@@ -3984,6 +3930,7 @@
           <w:szCs w:val="22"/>
         </w:rPr>
       </w:pPr>
+      <w:commentRangeStart w:id="7"/>
       <w:r>
         <w:rPr>
           <w:i/>
@@ -4006,7 +3953,22 @@
           <w:sz w:val="22"/>
           <w:szCs w:val="22"/>
         </w:rPr>
-        <w:t>: Accumulator (A) and Threshold (B) framework predictions of the qualitative patterns of lateral position errors that might be expected based upon experimental simulations. Y axis values have been removed as these predictions are of qualitative response patterns rather than quantitative estimates.</w:t>
+        <w:t xml:space="preserve">: </w:t>
+      </w:r>
+      <w:commentRangeEnd w:id="7"/>
+      <w:r>
+        <w:rPr>
+          <w:rStyle w:val="CommentReference"/>
+        </w:rPr>
+        <w:commentReference w:id="7"/>
+      </w:r>
+      <w:r>
+        <w:rPr>
+          <w:i/>
+          <w:sz w:val="22"/>
+          <w:szCs w:val="22"/>
+        </w:rPr>
+        <w:t>Accumulator (A) and Threshold (B) framework predictions of the qualitative patterns of lateral position errors that might be expected based upon experimental simulations. Y axis values have been removed as these predictions are of qualitative response patterns rather than quantitative estimates.</w:t>
       </w:r>
     </w:p>
     <w:p>
@@ -4019,7 +3981,7 @@
           <w:szCs w:val="22"/>
         </w:rPr>
       </w:pPr>
-      <w:bookmarkStart w:id="7" w:name="_Toc88648194"/>
+      <w:bookmarkStart w:id="8" w:name="_Toc88648194"/>
       <w:r>
         <w:rPr>
           <w:sz w:val="22"/>
@@ -4027,7 +3989,7 @@
         </w:rPr>
         <w:t>H3 Steering</w:t>
       </w:r>
-      <w:bookmarkEnd w:id="7"/>
+      <w:bookmarkEnd w:id="8"/>
       <w:r>
         <w:rPr>
           <w:sz w:val="22"/>
@@ -4220,7 +4182,7 @@
                     </pic:cNvPicPr>
                   </pic:nvPicPr>
                   <pic:blipFill>
-                    <a:blip r:embed="rId14" cstate="print">
+                    <a:blip r:embed="rId18" cstate="print">
                       <a:extLst>
                         <a:ext uri="{28A0092B-C50C-407E-A947-70E740481C1C}">
                           <a14:useLocalDpi xmlns:a14="http://schemas.microsoft.com/office/drawing/2010/main" val="0"/>
@@ -4369,7 +4331,7 @@
           <w:szCs w:val="22"/>
         </w:rPr>
       </w:pPr>
-      <w:bookmarkStart w:id="8" w:name="_Toc88648196"/>
+      <w:bookmarkStart w:id="9" w:name="_Toc88648196"/>
       <w:r>
         <w:rPr>
           <w:sz w:val="22"/>
@@ -4377,7 +4339,7 @@
         </w:rPr>
         <w:t>Participants</w:t>
       </w:r>
-      <w:bookmarkEnd w:id="8"/>
+      <w:bookmarkEnd w:id="9"/>
     </w:p>
     <w:p>
       <w:pPr>
@@ -4485,7 +4447,7 @@
           <w:szCs w:val="22"/>
         </w:rPr>
       </w:pPr>
-      <w:bookmarkStart w:id="9" w:name="_Toc88648197"/>
+      <w:bookmarkStart w:id="10" w:name="_Toc88648197"/>
       <w:r>
         <w:rPr>
           <w:sz w:val="22"/>
@@ -4493,7 +4455,7 @@
         </w:rPr>
         <w:t>Apparatus</w:t>
       </w:r>
-      <w:bookmarkEnd w:id="9"/>
+      <w:bookmarkEnd w:id="10"/>
       <w:r>
         <w:rPr>
           <w:sz w:val="22"/>
@@ -4553,7 +4515,7 @@
           <w:szCs w:val="22"/>
         </w:rPr>
       </w:pPr>
-      <w:bookmarkStart w:id="10" w:name="_Toc88648198"/>
+      <w:bookmarkStart w:id="11" w:name="_Toc88648198"/>
       <w:r>
         <w:rPr>
           <w:sz w:val="22"/>
@@ -4561,7 +4523,7 @@
         </w:rPr>
         <w:t>Design</w:t>
       </w:r>
-      <w:bookmarkEnd w:id="10"/>
+      <w:bookmarkEnd w:id="11"/>
     </w:p>
     <w:p>
       <w:pPr>
@@ -4657,7 +4619,7 @@
                     <pic:cNvPicPr/>
                   </pic:nvPicPr>
                   <pic:blipFill rotWithShape="1">
-                    <a:blip r:embed="rId15" cstate="print">
+                    <a:blip r:embed="rId19" cstate="print">
                       <a:extLst>
                         <a:ext uri="{28A0092B-C50C-407E-A947-70E740481C1C}">
                           <a14:useLocalDpi xmlns:a14="http://schemas.microsoft.com/office/drawing/2010/main" val="0"/>
@@ -4739,7 +4701,7 @@
           <w:specVanish/>
         </w:rPr>
       </w:pPr>
-      <w:bookmarkStart w:id="11" w:name="_Toc88648047"/>
+      <w:bookmarkStart w:id="12" w:name="_Toc88648047"/>
       <w:r>
         <w:rPr>
           <w:i/>
@@ -4764,7 +4726,7 @@
         </w:rPr>
         <w:t>: Screenshot of the visual display presented to participants.</w:t>
       </w:r>
-      <w:bookmarkEnd w:id="11"/>
+      <w:bookmarkEnd w:id="12"/>
     </w:p>
     <w:p>
       <w:pPr>
@@ -4951,7 +4913,7 @@
                     </pic:cNvPicPr>
                   </pic:nvPicPr>
                   <pic:blipFill>
-                    <a:blip r:embed="rId16" cstate="print">
+                    <a:blip r:embed="rId20" cstate="print">
                       <a:extLst>
                         <a:ext uri="{28A0092B-C50C-407E-A947-70E740481C1C}">
                           <a14:useLocalDpi xmlns:a14="http://schemas.microsoft.com/office/drawing/2010/main" val="0"/>
@@ -5071,7 +5033,7 @@
           <w:specVanish/>
         </w:rPr>
       </w:pPr>
-      <w:bookmarkStart w:id="12" w:name="_Toc88648048"/>
+      <w:bookmarkStart w:id="13" w:name="_Toc88648048"/>
       <w:r>
         <w:rPr>
           <w:i/>
@@ -5096,7 +5058,7 @@
         </w:rPr>
         <w:t>: Bird’s-eye view of the experimental paradigm.</w:t>
       </w:r>
-      <w:bookmarkEnd w:id="12"/>
+      <w:bookmarkEnd w:id="13"/>
       <w:r>
         <w:rPr>
           <w:i/>
@@ -5135,7 +5097,7 @@
           <w:szCs w:val="22"/>
         </w:rPr>
       </w:pPr>
-      <w:bookmarkStart w:id="13" w:name="_Toc88648199"/>
+      <w:bookmarkStart w:id="14" w:name="_Toc88648199"/>
       <w:r>
         <w:rPr>
           <w:sz w:val="22"/>
@@ -5143,7 +5105,7 @@
         </w:rPr>
         <w:t>Procedure</w:t>
       </w:r>
-      <w:bookmarkEnd w:id="13"/>
+      <w:bookmarkEnd w:id="14"/>
     </w:p>
     <w:p>
       <w:pPr>
@@ -5294,7 +5256,7 @@
           <w:szCs w:val="22"/>
         </w:rPr>
       </w:pPr>
-      <w:bookmarkStart w:id="14" w:name="_Toc88648200"/>
+      <w:bookmarkStart w:id="15" w:name="_Toc88648200"/>
       <w:r>
         <w:rPr>
           <w:sz w:val="22"/>
@@ -5302,7 +5264,7 @@
         </w:rPr>
         <w:t>Analysis</w:t>
       </w:r>
-      <w:bookmarkEnd w:id="14"/>
+      <w:bookmarkEnd w:id="15"/>
     </w:p>
     <w:p>
       <w:pPr>
@@ -5314,7 +5276,7 @@
           <w:szCs w:val="22"/>
         </w:rPr>
       </w:pPr>
-      <w:bookmarkStart w:id="15" w:name="_Toc88648201"/>
+      <w:bookmarkStart w:id="16" w:name="_Toc88648201"/>
       <w:r>
         <w:rPr>
           <w:sz w:val="22"/>
@@ -5322,7 +5284,7 @@
         </w:rPr>
         <w:t>Pre-processing</w:t>
       </w:r>
-      <w:bookmarkEnd w:id="15"/>
+      <w:bookmarkEnd w:id="16"/>
     </w:p>
     <w:p>
       <w:pPr>
@@ -6667,7 +6629,7 @@
           <w:szCs w:val="22"/>
         </w:rPr>
       </w:pPr>
-      <w:bookmarkStart w:id="16" w:name="_Toc88648202"/>
+      <w:bookmarkStart w:id="17" w:name="_Toc88648202"/>
       <w:r>
         <w:rPr>
           <w:sz w:val="22"/>
@@ -6675,7 +6637,7 @@
         </w:rPr>
         <w:t>Modelling steering response metrics</w:t>
       </w:r>
-      <w:bookmarkEnd w:id="16"/>
+      <w:bookmarkEnd w:id="17"/>
     </w:p>
     <w:p>
       <w:pPr>
@@ -6943,25 +6905,7 @@
           <w:sz w:val="22"/>
           <w:szCs w:val="22"/>
         </w:rPr>
-        <w:t>) of each steering metric was modelled using a linear model consisting of an in</w:t>
-      </w:r>
-      <w:proofErr w:type="spellStart"/>
-      <w:r>
-        <w:rPr>
-          <w:rFonts w:eastAsiaTheme="minorEastAsia"/>
-          <w:sz w:val="22"/>
-          <w:szCs w:val="22"/>
-        </w:rPr>
-        <w:t>tercept</w:t>
-      </w:r>
-      <w:proofErr w:type="spellEnd"/>
-      <w:r>
-        <w:rPr>
-          <w:rFonts w:eastAsiaTheme="minorEastAsia"/>
-          <w:sz w:val="22"/>
-          <w:szCs w:val="22"/>
-        </w:rPr>
-        <w:t xml:space="preserve"> (</w:t>
+        <w:t>) of each steering metric was modelled using a linear model consisting of an intercept (</w:t>
       </w:r>
       <m:oMath>
         <m:sSub>
@@ -7138,25 +7082,7 @@
           <w:sz w:val="22"/>
           <w:szCs w:val="22"/>
         </w:rPr>
-        <w:t>). It should be noted that the radius and starting posi</w:t>
-      </w:r>
-      <w:proofErr w:type="spellStart"/>
-      <w:r>
-        <w:rPr>
-          <w:rFonts w:eastAsiaTheme="minorEastAsia"/>
-          <w:sz w:val="22"/>
-          <w:szCs w:val="22"/>
-        </w:rPr>
-        <w:t>tion</w:t>
-      </w:r>
-      <w:proofErr w:type="spellEnd"/>
-      <w:r>
-        <w:rPr>
-          <w:rFonts w:eastAsiaTheme="minorEastAsia"/>
-          <w:sz w:val="22"/>
-          <w:szCs w:val="22"/>
-        </w:rPr>
-        <w:t xml:space="preserve"> predictors were on different numerical scales. Starting position levels ranged from 0-8 m whereas radii ranged from 1000-2000 m. This situation can cause numerical instability during model fitting which can lead to convergence issues. To solve this problem the predictor variable levels were standardised. The </w:t>
+        <w:t xml:space="preserve">). It should be noted that the radius and starting position predictors were on different numerical scales. Starting position levels ranged from 0-8 m whereas radii ranged from 1000-2000 m. This situation can cause numerical instability during model fitting which can lead to convergence issues. To solve this problem the predictor variable levels were standardised. The </w:t>
       </w:r>
       <w:proofErr w:type="gramStart"/>
       <w:r>
@@ -7353,7 +7279,7 @@
         </w:rPr>
         <w:t xml:space="preserve">. </w:t>
       </w:r>
-      <w:commentRangeStart w:id="17"/>
+      <w:commentRangeStart w:id="18"/>
       <w:r>
         <w:rPr>
           <w:sz w:val="22"/>
@@ -7370,12 +7296,12 @@
         </w:rPr>
         <w:t xml:space="preserve"> </w:t>
       </w:r>
-      <w:commentRangeEnd w:id="17"/>
+      <w:commentRangeEnd w:id="18"/>
       <w:r>
         <w:rPr>
           <w:rStyle w:val="CommentReference"/>
         </w:rPr>
-        <w:commentReference w:id="17"/>
+        <w:commentReference w:id="18"/>
       </w:r>
     </w:p>
     <w:p>
@@ -7388,7 +7314,7 @@
           <w:szCs w:val="22"/>
         </w:rPr>
       </w:pPr>
-      <w:bookmarkStart w:id="18" w:name="_Toc88648206"/>
+      <w:bookmarkStart w:id="19" w:name="_Toc88648206"/>
       <w:r>
         <w:rPr>
           <w:sz w:val="22"/>
@@ -7397,7 +7323,7 @@
         <w:lastRenderedPageBreak/>
         <w:t>Results</w:t>
       </w:r>
-      <w:bookmarkEnd w:id="18"/>
+      <w:bookmarkEnd w:id="19"/>
     </w:p>
     <w:p>
       <w:pPr>
@@ -7493,8 +7419,8 @@
         </w:rPr>
         <w:t xml:space="preserve"> examine this further, the parameters from the models were investigated. </w:t>
       </w:r>
-      <w:bookmarkStart w:id="19" w:name="_Ref83134192"/>
-      <w:bookmarkEnd w:id="19"/>
+      <w:bookmarkStart w:id="20" w:name="_Ref83134192"/>
+      <w:bookmarkEnd w:id="20"/>
     </w:p>
     <w:p>
       <w:pPr>
@@ -7701,7 +7627,7 @@
           </wp:anchor>
         </w:drawing>
       </w:r>
-      <w:bookmarkStart w:id="20" w:name="_Toc88648052"/>
+      <w:bookmarkStart w:id="21" w:name="_Toc88648052"/>
     </w:p>
     <w:p>
       <w:pPr>
@@ -7736,7 +7662,7 @@
         </w:rPr>
         <w:t>: Bird’s-eye view of average participant trajectories for each radius and starting position condition.</w:t>
       </w:r>
-      <w:bookmarkEnd w:id="20"/>
+      <w:bookmarkEnd w:id="21"/>
       <w:r>
         <w:rPr>
           <w:i/>
@@ -7814,7 +7740,7 @@
           <w:szCs w:val="22"/>
         </w:rPr>
       </w:pPr>
-      <w:bookmarkStart w:id="21" w:name="_Toc88648207"/>
+      <w:bookmarkStart w:id="22" w:name="_Toc88648207"/>
       <w:r>
         <w:rPr>
           <w:sz w:val="22"/>
@@ -7822,7 +7748,7 @@
         </w:rPr>
         <w:t>Reaction times</w:t>
       </w:r>
-      <w:bookmarkEnd w:id="21"/>
+      <w:bookmarkEnd w:id="22"/>
     </w:p>
     <w:p>
       <w:pPr>
@@ -7907,23 +7833,7 @@
           <w:sz w:val="22"/>
           <w:szCs w:val="22"/>
         </w:rPr>
-        <w:t xml:space="preserve"> parameter suggests that for a one standard deviation increase in radius, starting position’s effect on reaction times increases by 0.01 m. The interaction appears to be driven by the 4 m starting position ma</w:t>
-      </w:r>
-      <w:proofErr w:type="spellStart"/>
-      <w:r>
-        <w:rPr>
-          <w:sz w:val="22"/>
-          <w:szCs w:val="22"/>
-        </w:rPr>
-        <w:t>nipulation</w:t>
-      </w:r>
-      <w:proofErr w:type="spellEnd"/>
-      <w:r>
-        <w:rPr>
-          <w:sz w:val="22"/>
-          <w:szCs w:val="22"/>
-        </w:rPr>
-        <w:t xml:space="preserve">; reaction times increase by a larger magnitude as radii become larger. This effect is not as prominent for </w:t>
+        <w:t xml:space="preserve"> parameter suggests that for a one standard deviation increase in radius, starting position’s effect on reaction times increases by 0.01 m. The interaction appears to be driven by the 4 m starting position manipulation; reaction times increase by a larger magnitude as radii become larger. This effect is not as prominent for </w:t>
       </w:r>
       <w:r>
         <w:rPr>
@@ -8179,7 +8089,7 @@
           <w:szCs w:val="22"/>
         </w:rPr>
       </w:pPr>
-      <w:bookmarkStart w:id="22" w:name="_Toc88647980"/>
+      <w:bookmarkStart w:id="23" w:name="_Toc88647980"/>
       <w:r>
         <w:rPr>
           <w:i/>
@@ -8204,7 +8114,7 @@
         </w:rPr>
         <w:t>: Fixed effect parameter estimates and standard errors from reaction time model</w:t>
       </w:r>
-      <w:bookmarkEnd w:id="22"/>
+      <w:bookmarkEnd w:id="23"/>
       <w:r>
         <w:rPr>
           <w:i/>
@@ -9251,7 +9161,7 @@
           <w:szCs w:val="22"/>
         </w:rPr>
       </w:pPr>
-      <w:bookmarkStart w:id="23" w:name="_Toc88648208"/>
+      <w:bookmarkStart w:id="24" w:name="_Toc88648208"/>
       <w:r>
         <w:rPr>
           <w:sz w:val="22"/>
@@ -9259,7 +9169,7 @@
         </w:rPr>
         <w:t>Lateral position error</w:t>
       </w:r>
-      <w:bookmarkEnd w:id="23"/>
+      <w:bookmarkEnd w:id="24"/>
     </w:p>
     <w:p>
       <w:pPr>
@@ -9383,7 +9293,7 @@
         </w:rPr>
         <w:t xml:space="preserve">A. Participants did not respond once reaching a fixed absolute error. Rather, the perceived control error they responded to varied according to the rate of error development and initial error that participants were presented with. </w:t>
       </w:r>
-      <w:bookmarkStart w:id="24" w:name="_Toc88647981"/>
+      <w:bookmarkStart w:id="25" w:name="_Toc88647981"/>
     </w:p>
     <w:p>
       <w:pPr>
@@ -9556,7 +9466,7 @@
         </w:rPr>
         <w:t>: Fixed effect parameters estimates and standard errors from lateral position error model</w:t>
       </w:r>
-      <w:bookmarkEnd w:id="24"/>
+      <w:bookmarkEnd w:id="25"/>
       <w:r>
         <w:rPr>
           <w:i/>
@@ -10528,7 +10438,7 @@
           <w:szCs w:val="22"/>
         </w:rPr>
       </w:pPr>
-      <w:bookmarkStart w:id="25" w:name="_Toc88648209"/>
+      <w:bookmarkStart w:id="26" w:name="_Toc88648209"/>
       <w:r>
         <w:rPr>
           <w:sz w:val="22"/>
@@ -10537,7 +10447,7 @@
         <w:lastRenderedPageBreak/>
         <w:t>Steering rate</w:t>
       </w:r>
-      <w:bookmarkEnd w:id="25"/>
+      <w:bookmarkEnd w:id="26"/>
     </w:p>
     <w:p>
       <w:pPr>
@@ -10772,7 +10682,7 @@
           <w:szCs w:val="22"/>
         </w:rPr>
       </w:pPr>
-      <w:bookmarkStart w:id="26" w:name="_Toc88647982"/>
+      <w:bookmarkStart w:id="27" w:name="_Toc88647982"/>
       <w:r>
         <w:rPr>
           <w:b w:val="0"/>
@@ -10801,7 +10711,7 @@
         </w:rPr>
         <w:t>: Fixed effect parameters estimates and standard errors from steering rate model</w:t>
       </w:r>
-      <w:bookmarkEnd w:id="26"/>
+      <w:bookmarkEnd w:id="27"/>
       <w:r>
         <w:rPr>
           <w:b w:val="0"/>
@@ -11810,7 +11720,7 @@
           <w:szCs w:val="18"/>
         </w:rPr>
       </w:pPr>
-      <w:bookmarkStart w:id="27" w:name="_Toc88648211"/>
+      <w:bookmarkStart w:id="28" w:name="_Toc88648211"/>
       <w:r>
         <w:rPr>
           <w:rFonts w:eastAsiaTheme="minorEastAsia"/>
@@ -11819,7 +11729,7 @@
         </w:rPr>
         <w:t>Discussion</w:t>
       </w:r>
-      <w:bookmarkEnd w:id="27"/>
+      <w:bookmarkEnd w:id="28"/>
     </w:p>
     <w:p>
       <w:pPr>
@@ -12058,23 +11968,7 @@
           <w:sz w:val="22"/>
           <w:szCs w:val="18"/>
         </w:rPr>
-        <w:t xml:space="preserve"> they were presented with. These findings provide strong evidence that participants were accumulating percept</w:t>
-      </w:r>
-      <w:proofErr w:type="spellStart"/>
-      <w:r>
-        <w:rPr>
-          <w:sz w:val="22"/>
-          <w:szCs w:val="18"/>
-        </w:rPr>
-        <w:t>ual</w:t>
-      </w:r>
-      <w:proofErr w:type="spellEnd"/>
-      <w:r>
-        <w:rPr>
-          <w:sz w:val="22"/>
-          <w:szCs w:val="18"/>
-        </w:rPr>
-        <w:t xml:space="preserve"> information over time rather than utilising time-independent fixed thresholds. </w:t>
+        <w:t xml:space="preserve"> they were presented with. These findings provide strong evidence that participants were accumulating perceptual information over time rather than utilising time-independent fixed thresholds. </w:t>
       </w:r>
     </w:p>
     <w:p>
@@ -13921,7 +13815,46 @@
 
 <file path=word/comments.xml><?xml version="1.0" encoding="utf-8"?>
 <w:comments xmlns:wpc="http://schemas.microsoft.com/office/word/2010/wordprocessingCanvas" xmlns:cx="http://schemas.microsoft.com/office/drawing/2014/chartex" xmlns:cx1="http://schemas.microsoft.com/office/drawing/2015/9/8/chartex" xmlns:cx2="http://schemas.microsoft.com/office/drawing/2015/10/21/chartex" xmlns:cx3="http://schemas.microsoft.com/office/drawing/2016/5/9/chartex" xmlns:cx4="http://schemas.microsoft.com/office/drawing/2016/5/10/chartex" xmlns:cx5="http://schemas.microsoft.com/office/drawing/2016/5/11/chartex" xmlns:cx6="http://schemas.microsoft.com/office/drawing/2016/5/12/chartex" xmlns:cx7="http://schemas.microsoft.com/office/drawing/2016/5/13/chartex" xmlns:cx8="http://schemas.microsoft.com/office/drawing/2016/5/14/chartex" xmlns:mc="http://schemas.openxmlformats.org/markup-compatibility/2006" xmlns:aink="http://schemas.microsoft.com/office/drawing/2016/ink" xmlns:am3d="http://schemas.microsoft.com/office/drawing/2017/model3d" xmlns:o="urn:schemas-microsoft-com:office:office" xmlns:r="http://schemas.openxmlformats.org/officeDocument/2006/relationships" xmlns:m="http://schemas.openxmlformats.org/officeDocument/2006/math" xmlns:v="urn:schemas-microsoft-com:vml" xmlns:wp14="http://schemas.microsoft.com/office/word/2010/wordprocessingDrawing" xmlns:wp="http://schemas.openxmlformats.org/drawingml/2006/wordprocessingDrawing" xmlns:w10="urn:schemas-microsoft-com:office:word" xmlns:w="http://schemas.openxmlformats.org/wordprocessingml/2006/main" xmlns:w14="http://schemas.microsoft.com/office/word/2010/wordml" xmlns:w15="http://schemas.microsoft.com/office/word/2012/wordml" xmlns:w16cex="http://schemas.microsoft.com/office/word/2018/wordml/cex" xmlns:w16cid="http://schemas.microsoft.com/office/word/2016/wordml/cid" xmlns:w16="http://schemas.microsoft.com/office/word/2018/wordml" xmlns:w16sdtdh="http://schemas.microsoft.com/office/word/2020/wordml/sdtdatahash" xmlns:w16se="http://schemas.microsoft.com/office/word/2015/wordml/symex" xmlns:wpg="http://schemas.microsoft.com/office/word/2010/wordprocessingGroup" xmlns:wpi="http://schemas.microsoft.com/office/word/2010/wordprocessingInk" xmlns:wne="http://schemas.microsoft.com/office/word/2006/wordml" xmlns:wps="http://schemas.microsoft.com/office/word/2010/wordprocessingShape" mc:Ignorable="w14 w15 w16se w16cid w16 w16cex w16sdtdh wp14">
-  <w:comment w:id="17" w:author="Courtney Goodridge" w:date="2022-07-12T14:17:00Z" w:initials="CG">
+  <w:comment w:id="7" w:author="Courtney Goodridge" w:date="2022-07-29T08:58:00Z" w:initials="CG">
+    <w:p>
+      <w:pPr>
+        <w:pStyle w:val="CommentText"/>
+      </w:pPr>
+      <w:r>
+        <w:rPr>
+          <w:rStyle w:val="CommentReference"/>
+        </w:rPr>
+        <w:annotationRef/>
+      </w:r>
+      <w:r>
+        <w:t xml:space="preserve">Figure need changing for the Threshold framework. We would </w:t>
+      </w:r>
+      <w:proofErr w:type="gramStart"/>
+      <w:r>
+        <w:t>actually see</w:t>
+      </w:r>
+      <w:proofErr w:type="gramEnd"/>
+      <w:r>
+        <w:t xml:space="preserve"> slightly increases in lateral position error</w:t>
+      </w:r>
+      <w:r>
+        <w:t xml:space="preserve">. This is because for larger radii, and as the observer moves through the world, the visual angle to a point on the curved road-line grows more slowly than lateral position error. Hence observer end up </w:t>
+      </w:r>
+      <w:r>
+        <w:t>travelling</w:t>
+      </w:r>
+      <w:r>
+        <w:t xml:space="preserve"> a further lateral distance from the line until they surpass the fixed visual angle threshold. This results in the Threshold framework predicting larger lateral position error</w:t>
+      </w:r>
+      <w:r>
+        <w:t xml:space="preserve">s for increases radii (and this is further exacerbated by a larger starting position. </w:t>
+      </w:r>
+      <w:r>
+        <w:t xml:space="preserve"> </w:t>
+      </w:r>
+    </w:p>
+  </w:comment>
+  <w:comment w:id="18" w:author="Courtney Goodridge" w:date="2022-07-12T14:17:00Z" w:initials="CG">
     <w:p>
       <w:pPr>
         <w:pStyle w:val="CommentText"/>
@@ -13945,18 +13878,21 @@
 
 <file path=word/commentsExtended.xml><?xml version="1.0" encoding="utf-8"?>
 <w15:commentsEx xmlns:wpc="http://schemas.microsoft.com/office/word/2010/wordprocessingCanvas" xmlns:cx="http://schemas.microsoft.com/office/drawing/2014/chartex" xmlns:cx1="http://schemas.microsoft.com/office/drawing/2015/9/8/chartex" xmlns:cx2="http://schemas.microsoft.com/office/drawing/2015/10/21/chartex" xmlns:cx3="http://schemas.microsoft.com/office/drawing/2016/5/9/chartex" xmlns:cx4="http://schemas.microsoft.com/office/drawing/2016/5/10/chartex" xmlns:cx5="http://schemas.microsoft.com/office/drawing/2016/5/11/chartex" xmlns:cx6="http://schemas.microsoft.com/office/drawing/2016/5/12/chartex" xmlns:cx7="http://schemas.microsoft.com/office/drawing/2016/5/13/chartex" xmlns:cx8="http://schemas.microsoft.com/office/drawing/2016/5/14/chartex" xmlns:mc="http://schemas.openxmlformats.org/markup-compatibility/2006" xmlns:aink="http://schemas.microsoft.com/office/drawing/2016/ink" xmlns:am3d="http://schemas.microsoft.com/office/drawing/2017/model3d" xmlns:o="urn:schemas-microsoft-com:office:office" xmlns:r="http://schemas.openxmlformats.org/officeDocument/2006/relationships" xmlns:m="http://schemas.openxmlformats.org/officeDocument/2006/math" xmlns:v="urn:schemas-microsoft-com:vml" xmlns:wp14="http://schemas.microsoft.com/office/word/2010/wordprocessingDrawing" xmlns:wp="http://schemas.openxmlformats.org/drawingml/2006/wordprocessingDrawing" xmlns:w10="urn:schemas-microsoft-com:office:word" xmlns:w="http://schemas.openxmlformats.org/wordprocessingml/2006/main" xmlns:w14="http://schemas.microsoft.com/office/word/2010/wordml" xmlns:w15="http://schemas.microsoft.com/office/word/2012/wordml" xmlns:w16cex="http://schemas.microsoft.com/office/word/2018/wordml/cex" xmlns:w16cid="http://schemas.microsoft.com/office/word/2016/wordml/cid" xmlns:w16="http://schemas.microsoft.com/office/word/2018/wordml" xmlns:w16sdtdh="http://schemas.microsoft.com/office/word/2020/wordml/sdtdatahash" xmlns:w16se="http://schemas.microsoft.com/office/word/2015/wordml/symex" xmlns:wpg="http://schemas.microsoft.com/office/word/2010/wordprocessingGroup" xmlns:wpi="http://schemas.microsoft.com/office/word/2010/wordprocessingInk" xmlns:wne="http://schemas.microsoft.com/office/word/2006/wordml" xmlns:wps="http://schemas.microsoft.com/office/word/2010/wordprocessingShape" mc:Ignorable="w14 w15 w16se w16cid w16 w16cex w16sdtdh wp14">
+  <w15:commentEx w15:paraId="2CC32393" w15:done="0"/>
   <w15:commentEx w15:paraId="516E7F21" w15:done="0"/>
 </w15:commentsEx>
 </file>
 
 <file path=word/commentsExtensible.xml><?xml version="1.0" encoding="utf-8"?>
 <w16cex:commentsExtensible xmlns:wpc="http://schemas.microsoft.com/office/word/2010/wordprocessingCanvas" xmlns:cx="http://schemas.microsoft.com/office/drawing/2014/chartex" xmlns:cx1="http://schemas.microsoft.com/office/drawing/2015/9/8/chartex" xmlns:cx2="http://schemas.microsoft.com/office/drawing/2015/10/21/chartex" xmlns:cx3="http://schemas.microsoft.com/office/drawing/2016/5/9/chartex" xmlns:cx4="http://schemas.microsoft.com/office/drawing/2016/5/10/chartex" xmlns:cx5="http://schemas.microsoft.com/office/drawing/2016/5/11/chartex" xmlns:cx6="http://schemas.microsoft.com/office/drawing/2016/5/12/chartex" xmlns:cx7="http://schemas.microsoft.com/office/drawing/2016/5/13/chartex" xmlns:cx8="http://schemas.microsoft.com/office/drawing/2016/5/14/chartex" xmlns:mc="http://schemas.openxmlformats.org/markup-compatibility/2006" xmlns:aink="http://schemas.microsoft.com/office/drawing/2016/ink" xmlns:am3d="http://schemas.microsoft.com/office/drawing/2017/model3d" xmlns:o="urn:schemas-microsoft-com:office:office" xmlns:r="http://schemas.openxmlformats.org/officeDocument/2006/relationships" xmlns:m="http://schemas.openxmlformats.org/officeDocument/2006/math" xmlns:v="urn:schemas-microsoft-com:vml" xmlns:wp14="http://schemas.microsoft.com/office/word/2010/wordprocessingDrawing" xmlns:wp="http://schemas.openxmlformats.org/drawingml/2006/wordprocessingDrawing" xmlns:w10="urn:schemas-microsoft-com:office:word" xmlns:w="http://schemas.openxmlformats.org/wordprocessingml/2006/main" xmlns:w14="http://schemas.microsoft.com/office/word/2010/wordml" xmlns:w15="http://schemas.microsoft.com/office/word/2012/wordml" xmlns:w16cex="http://schemas.microsoft.com/office/word/2018/wordml/cex" xmlns:w16cid="http://schemas.microsoft.com/office/word/2016/wordml/cid" xmlns:w16="http://schemas.microsoft.com/office/word/2018/wordml" xmlns:w16sdtdh="http://schemas.microsoft.com/office/word/2020/wordml/sdtdatahash" xmlns:w16se="http://schemas.microsoft.com/office/word/2015/wordml/symex" xmlns:wpg="http://schemas.microsoft.com/office/word/2010/wordprocessingGroup" xmlns:wpi="http://schemas.microsoft.com/office/word/2010/wordprocessingInk" xmlns:wne="http://schemas.microsoft.com/office/word/2006/wordml" xmlns:wps="http://schemas.microsoft.com/office/word/2010/wordprocessingShape" mc:Ignorable="w14 w15 w16se w16cid w16 w16cex w16sdtdh wp14">
+  <w16cex:commentExtensible w16cex:durableId="268E1FB1" w16cex:dateUtc="2022-07-29T07:58:00Z"/>
   <w16cex:commentExtensible w16cex:durableId="267800EC" w16cex:dateUtc="2022-07-12T13:17:00Z"/>
 </w16cex:commentsExtensible>
 </file>
 
 <file path=word/commentsIds.xml><?xml version="1.0" encoding="utf-8"?>
 <w16cid:commentsIds xmlns:wpc="http://schemas.microsoft.com/office/word/2010/wordprocessingCanvas" xmlns:cx="http://schemas.microsoft.com/office/drawing/2014/chartex" xmlns:cx1="http://schemas.microsoft.com/office/drawing/2015/9/8/chartex" xmlns:cx2="http://schemas.microsoft.com/office/drawing/2015/10/21/chartex" xmlns:cx3="http://schemas.microsoft.com/office/drawing/2016/5/9/chartex" xmlns:cx4="http://schemas.microsoft.com/office/drawing/2016/5/10/chartex" xmlns:cx5="http://schemas.microsoft.com/office/drawing/2016/5/11/chartex" xmlns:cx6="http://schemas.microsoft.com/office/drawing/2016/5/12/chartex" xmlns:cx7="http://schemas.microsoft.com/office/drawing/2016/5/13/chartex" xmlns:cx8="http://schemas.microsoft.com/office/drawing/2016/5/14/chartex" xmlns:mc="http://schemas.openxmlformats.org/markup-compatibility/2006" xmlns:aink="http://schemas.microsoft.com/office/drawing/2016/ink" xmlns:am3d="http://schemas.microsoft.com/office/drawing/2017/model3d" xmlns:o="urn:schemas-microsoft-com:office:office" xmlns:r="http://schemas.openxmlformats.org/officeDocument/2006/relationships" xmlns:m="http://schemas.openxmlformats.org/officeDocument/2006/math" xmlns:v="urn:schemas-microsoft-com:vml" xmlns:wp14="http://schemas.microsoft.com/office/word/2010/wordprocessingDrawing" xmlns:wp="http://schemas.openxmlformats.org/drawingml/2006/wordprocessingDrawing" xmlns:w10="urn:schemas-microsoft-com:office:word" xmlns:w="http://schemas.openxmlformats.org/wordprocessingml/2006/main" xmlns:w14="http://schemas.microsoft.com/office/word/2010/wordml" xmlns:w15="http://schemas.microsoft.com/office/word/2012/wordml" xmlns:w16cex="http://schemas.microsoft.com/office/word/2018/wordml/cex" xmlns:w16cid="http://schemas.microsoft.com/office/word/2016/wordml/cid" xmlns:w16="http://schemas.microsoft.com/office/word/2018/wordml" xmlns:w16sdtdh="http://schemas.microsoft.com/office/word/2020/wordml/sdtdatahash" xmlns:w16se="http://schemas.microsoft.com/office/word/2015/wordml/symex" xmlns:wpg="http://schemas.microsoft.com/office/word/2010/wordprocessingGroup" xmlns:wpi="http://schemas.microsoft.com/office/word/2010/wordprocessingInk" xmlns:wne="http://schemas.microsoft.com/office/word/2006/wordml" xmlns:wps="http://schemas.microsoft.com/office/word/2010/wordprocessingShape" mc:Ignorable="w14 w15 w16se w16cid w16 w16cex w16sdtdh wp14">
+  <w16cid:commentId w16cid:paraId="2CC32393" w16cid:durableId="268E1FB1"/>
   <w16cid:commentId w16cid:paraId="516E7F21" w16cid:durableId="267800EC"/>
 </w16cid:commentsIds>
 </file>

</xml_diff>